<commit_message>
gabung SK penunjang ke SK pelayanan farmasi
</commit_message>
<xml_diff>
--- a/ukp/3.10_Kefarmasian/EP 02/1. SK Pelayanan Farmasi.docx
+++ b/ukp/3.10_Kefarmasian/EP 02/1. SK Pelayanan Farmasi.docx
@@ -1,6 +1,6 @@
 
 <file path=word/document.xml><?xml version="1.0" encoding="utf-8"?>
-<w:document xmlns:ve="http://schemas.openxmlformats.org/markup-compatibility/2006" xmlns:o="urn:schemas-microsoft-com:office:office" xmlns:r="http://schemas.openxmlformats.org/officeDocument/2006/relationships" xmlns:m="http://schemas.openxmlformats.org/officeDocument/2006/math" xmlns:v="urn:schemas-microsoft-com:vml" xmlns:wp="http://schemas.openxmlformats.org/drawingml/2006/wordprocessingDrawing" xmlns:w10="urn:schemas-microsoft-com:office:word" xmlns:w="http://schemas.openxmlformats.org/wordprocessingml/2006/main" xmlns:wne="http://schemas.microsoft.com/office/word/2006/wordml">
+<w:document xmlns:wpc="http://schemas.microsoft.com/office/word/2010/wordprocessingCanvas" xmlns:mc="http://schemas.openxmlformats.org/markup-compatibility/2006" xmlns:o="urn:schemas-microsoft-com:office:office" xmlns:r="http://schemas.openxmlformats.org/officeDocument/2006/relationships" xmlns:m="http://schemas.openxmlformats.org/officeDocument/2006/math" xmlns:v="urn:schemas-microsoft-com:vml" xmlns:wp14="http://schemas.microsoft.com/office/word/2010/wordprocessingDrawing" xmlns:wp="http://schemas.openxmlformats.org/drawingml/2006/wordprocessingDrawing" xmlns:w10="urn:schemas-microsoft-com:office:word" xmlns:w="http://schemas.openxmlformats.org/wordprocessingml/2006/main" xmlns:w14="http://schemas.microsoft.com/office/word/2010/wordml" xmlns:w15="http://schemas.microsoft.com/office/word/2012/wordml" xmlns:wpg="http://schemas.microsoft.com/office/word/2010/wordprocessingGroup" xmlns:wpi="http://schemas.microsoft.com/office/word/2010/wordprocessingInk" xmlns:wne="http://schemas.microsoft.com/office/word/2006/wordml" xmlns:wps="http://schemas.microsoft.com/office/word/2010/wordprocessingShape" mc:Ignorable="w14 w15 wp14">
   <w:body>
     <w:tbl>
       <w:tblPr>
@@ -10,7 +10,7 @@
           <w:bottom w:val="thinThickSmallGap" w:sz="24" w:space="0" w:color="auto"/>
           <w:insideH w:val="thinThickSmallGap" w:sz="24" w:space="0" w:color="auto"/>
         </w:tblBorders>
-        <w:tblLook w:val="04A0"/>
+        <w:tblLook w:val="04A0" w:firstRow="1" w:lastRow="0" w:firstColumn="1" w:lastColumn="0" w:noHBand="0" w:noVBand="1"/>
       </w:tblPr>
       <w:tblGrid>
         <w:gridCol w:w="2093"/>
@@ -62,7 +62,7 @@
                           <a:blip r:embed="rId7" r:link="rId8">
                             <a:extLst>
                               <a:ext uri="{28A0092B-C50C-407E-A947-70E740481C1C}">
-                                <a14:useLocalDpi xmlns:a14="http://schemas.microsoft.com/office/drawing/2010/main" xmlns:wpsCustomData="http://www.wps.cn/officeDocument/2013/wpsCustomData" xmlns:wps="http://schemas.microsoft.com/office/word/2010/wordprocessingShape" xmlns:wpi="http://schemas.microsoft.com/office/word/2010/wordprocessingInk" xmlns:wpg="http://schemas.microsoft.com/office/word/2010/wordprocessingGroup" xmlns:w15="http://schemas.microsoft.com/office/word/2012/wordml" xmlns:w10="urn:schemas-microsoft-com:office:word" xmlns:w14="http://schemas.microsoft.com/office/word/2010/wordml" xmlns:w="http://schemas.openxmlformats.org/wordprocessingml/2006/main" xmlns:wp14="http://schemas.microsoft.com/office/word/2010/wordprocessingDrawing" xmlns:v="urn:schemas-microsoft-com:vml" xmlns:o="urn:schemas-microsoft-com:office:office" xmlns:mc="http://schemas.openxmlformats.org/markup-compatibility/2006" xmlns:wpc="http://schemas.microsoft.com/office/word/2010/wordprocessingCanvas" xmlns="" val="0"/>
+                                <a14:useLocalDpi xmlns:a14="http://schemas.microsoft.com/office/drawing/2010/main" val="0"/>
                               </a:ext>
                             </a:extLst>
                           </a:blip>
@@ -302,16 +302,7 @@
           <w:sz w:val="24"/>
           <w:szCs w:val="24"/>
         </w:rPr>
-        <w:t xml:space="preserve">NOMOR : </w:t>
-      </w:r>
-      <w:r>
-        <w:rPr>
-          <w:rFonts w:ascii="Bookman Old Style" w:hAnsi="Bookman Old Style" w:cs="Arial"/>
-          <w:b/>
-          <w:sz w:val="24"/>
-          <w:szCs w:val="24"/>
-        </w:rPr>
-        <w:t>XX/XXXX</w:t>
+        <w:t>NOMOR : XX/XXXX</w:t>
       </w:r>
     </w:p>
     <w:p>
@@ -412,7 +403,7 @@
     <w:tbl>
       <w:tblPr>
         <w:tblW w:w="0" w:type="auto"/>
-        <w:tblLook w:val="04A0"/>
+        <w:tblLook w:val="04A0" w:firstRow="1" w:lastRow="0" w:firstColumn="1" w:lastColumn="0" w:noHBand="0" w:noVBand="1"/>
       </w:tblPr>
       <w:tblGrid>
         <w:gridCol w:w="1981"/>
@@ -489,15 +480,7 @@
                 <w:sz w:val="24"/>
                 <w:szCs w:val="24"/>
               </w:rPr>
-              <w:t>b</w:t>
-            </w:r>
-            <w:r>
-              <w:rPr>
-                <w:rFonts w:ascii="Bookman Old Style" w:hAnsi="Bookman Old Style" w:cs="Arial"/>
-                <w:sz w:val="24"/>
-                <w:szCs w:val="24"/>
-              </w:rPr>
-              <w:t xml:space="preserve">ahwa </w:t>
+              <w:t xml:space="preserve">bahwa </w:t>
             </w:r>
             <w:r>
               <w:rPr>
@@ -580,15 +563,7 @@
                 <w:sz w:val="24"/>
                 <w:szCs w:val="24"/>
               </w:rPr>
-              <w:t>b</w:t>
-            </w:r>
-            <w:r>
-              <w:rPr>
-                <w:rFonts w:ascii="Bookman Old Style" w:hAnsi="Bookman Old Style" w:cs="Arial"/>
-                <w:sz w:val="24"/>
-                <w:szCs w:val="24"/>
-              </w:rPr>
-              <w:t xml:space="preserve">ahwa untuk </w:t>
+              <w:t xml:space="preserve">bahwa untuk </w:t>
             </w:r>
             <w:r>
               <w:rPr>
@@ -679,15 +654,7 @@
                 <w:sz w:val="24"/>
                 <w:szCs w:val="24"/>
               </w:rPr>
-              <w:t>b</w:t>
-            </w:r>
-            <w:r>
-              <w:rPr>
-                <w:rFonts w:ascii="Bookman Old Style" w:hAnsi="Bookman Old Style" w:cs="Arial"/>
-                <w:sz w:val="24"/>
-                <w:szCs w:val="24"/>
-              </w:rPr>
-              <w:t>ahwa berd</w:t>
+              <w:t>bahwa berd</w:t>
             </w:r>
             <w:r>
               <w:rPr>
@@ -703,15 +670,7 @@
                 <w:sz w:val="24"/>
                 <w:szCs w:val="24"/>
               </w:rPr>
-              <w:t>perlu menetapkan keputusan Kepal</w:t>
-            </w:r>
-            <w:r>
-              <w:rPr>
-                <w:rFonts w:ascii="Bookman Old Style" w:hAnsi="Bookman Old Style" w:cs="Arial"/>
-                <w:sz w:val="24"/>
-                <w:szCs w:val="24"/>
-              </w:rPr>
-              <w:t xml:space="preserve">a </w:t>
+              <w:t xml:space="preserve">perlu menetapkan keputusan Kepala </w:t>
             </w:r>
             <w:r>
               <w:rPr>
@@ -1032,15 +991,7 @@
                 <w:sz w:val="24"/>
                 <w:szCs w:val="24"/>
               </w:rPr>
-              <w:t>Peraturan       Menteri        Kesehatan        RI        Nomor</w:t>
-            </w:r>
-            <w:r>
-              <w:rPr>
-                <w:rFonts w:ascii="Bookman Old Style" w:hAnsi="Bookman Old Style" w:cs="Arial"/>
-                <w:sz w:val="24"/>
-                <w:szCs w:val="24"/>
-              </w:rPr>
-              <w:t xml:space="preserve"> </w:t>
+              <w:t xml:space="preserve">Peraturan       Menteri        Kesehatan        RI        Nomor </w:t>
             </w:r>
             <w:r>
               <w:rPr>
@@ -1062,7 +1013,7 @@
     <w:tbl>
       <w:tblPr>
         <w:tblW w:w="0" w:type="auto"/>
-        <w:tblLook w:val="04A0"/>
+        <w:tblLook w:val="04A0" w:firstRow="1" w:lastRow="0" w:firstColumn="1" w:lastColumn="0" w:noHBand="0" w:noVBand="1"/>
       </w:tblPr>
       <w:tblGrid>
         <w:gridCol w:w="1981"/>
@@ -1201,39 +1152,7 @@
                 <w:sz w:val="24"/>
                 <w:szCs w:val="24"/>
               </w:rPr>
-              <w:t>KEPUTUSAN KEPALA UPT</w:t>
-            </w:r>
-            <w:r>
-              <w:rPr>
-                <w:rFonts w:ascii="Bookman Old Style" w:hAnsi="Bookman Old Style" w:cs="Arial"/>
-                <w:sz w:val="24"/>
-                <w:szCs w:val="24"/>
-              </w:rPr>
-              <w:t>D</w:t>
-            </w:r>
-            <w:r>
-              <w:rPr>
-                <w:rFonts w:ascii="Bookman Old Style" w:hAnsi="Bookman Old Style" w:cs="Arial"/>
-                <w:sz w:val="24"/>
-                <w:szCs w:val="24"/>
-              </w:rPr>
-              <w:t xml:space="preserve"> PUSKESMAS </w:t>
-            </w:r>
-            <w:r>
-              <w:rPr>
-                <w:rFonts w:ascii="Bookman Old Style" w:hAnsi="Bookman Old Style" w:cs="Arial"/>
-                <w:sz w:val="24"/>
-                <w:szCs w:val="24"/>
-              </w:rPr>
-              <w:t>BERAKIT</w:t>
-            </w:r>
-            <w:r>
-              <w:rPr>
-                <w:rFonts w:ascii="Bookman Old Style" w:hAnsi="Bookman Old Style" w:cs="Arial"/>
-                <w:sz w:val="24"/>
-                <w:szCs w:val="24"/>
-              </w:rPr>
-              <w:t xml:space="preserve"> TENTANG </w:t>
+              <w:t xml:space="preserve">KEPUTUSAN KEPALA UPTD PUSKESMAS BERAKIT TENTANG </w:t>
             </w:r>
             <w:r>
               <w:rPr>
@@ -1369,15 +1288,7 @@
                 <w:sz w:val="24"/>
                 <w:szCs w:val="24"/>
               </w:rPr>
-              <w:t xml:space="preserve">Puskesmas </w:t>
-            </w:r>
-            <w:r>
-              <w:rPr>
-                <w:rFonts w:ascii="Bookman Old Style" w:hAnsi="Bookman Old Style" w:cs="Arial"/>
-                <w:sz w:val="24"/>
-                <w:szCs w:val="24"/>
-              </w:rPr>
-              <w:t>Berakit</w:t>
+              <w:t>Puskesmas Berakit</w:t>
             </w:r>
             <w:r>
               <w:rPr>
@@ -1391,6 +1302,162 @@
         </w:tc>
       </w:tr>
       <w:tr>
+        <w:trPr>
+          <w:trHeight w:val="1300"/>
+        </w:trPr>
+        <w:tc>
+          <w:tcPr>
+            <w:tcW w:w="1981" w:type="dxa"/>
+            <w:shd w:val="clear" w:color="auto" w:fill="FFFFFF"/>
+          </w:tcPr>
+          <w:p>
+            <w:pPr>
+              <w:spacing w:line="360" w:lineRule="auto"/>
+              <w:rPr>
+                <w:rFonts w:ascii="Bookman Old Style" w:hAnsi="Bookman Old Style" w:cs="Arial"/>
+                <w:sz w:val="24"/>
+                <w:szCs w:val="24"/>
+              </w:rPr>
+            </w:pPr>
+            <w:r>
+              <w:rPr>
+                <w:rFonts w:ascii="Bookman Old Style" w:hAnsi="Bookman Old Style" w:cs="Arial"/>
+                <w:sz w:val="24"/>
+                <w:szCs w:val="24"/>
+              </w:rPr>
+              <w:t>KEDUA</w:t>
+            </w:r>
+          </w:p>
+        </w:tc>
+        <w:tc>
+          <w:tcPr>
+            <w:tcW w:w="460" w:type="dxa"/>
+            <w:shd w:val="clear" w:color="auto" w:fill="auto"/>
+          </w:tcPr>
+          <w:p>
+            <w:pPr>
+              <w:spacing w:line="360" w:lineRule="auto"/>
+              <w:rPr>
+                <w:rFonts w:ascii="Bookman Old Style" w:hAnsi="Bookman Old Style" w:cs="Arial"/>
+                <w:sz w:val="24"/>
+                <w:szCs w:val="24"/>
+              </w:rPr>
+            </w:pPr>
+            <w:r>
+              <w:rPr>
+                <w:rFonts w:ascii="Bookman Old Style" w:hAnsi="Bookman Old Style" w:cs="Arial"/>
+                <w:sz w:val="24"/>
+                <w:szCs w:val="24"/>
+              </w:rPr>
+              <w:t>:</w:t>
+            </w:r>
+          </w:p>
+        </w:tc>
+        <w:tc>
+          <w:tcPr>
+            <w:tcW w:w="7180" w:type="dxa"/>
+            <w:shd w:val="clear" w:color="auto" w:fill="auto"/>
+          </w:tcPr>
+          <w:p>
+            <w:pPr>
+              <w:spacing w:line="360" w:lineRule="auto"/>
+              <w:ind w:left="0" w:firstLine="0"/>
+              <w:rPr>
+                <w:rFonts w:ascii="Bookman Old Style" w:hAnsi="Bookman Old Style" w:cs="Arial"/>
+                <w:sz w:val="24"/>
+                <w:szCs w:val="24"/>
+              </w:rPr>
+            </w:pPr>
+            <w:r>
+              <w:rPr>
+                <w:rFonts w:ascii="Bookman Old Style" w:hAnsi="Bookman Old Style" w:cs="Arial"/>
+                <w:sz w:val="24"/>
+                <w:szCs w:val="24"/>
+              </w:rPr>
+              <w:t>Dalam menjaga keamanan pengobatan dan keselamatan pasien maka dibutuhkan daftar obat yang perlu diwaspadai sebagaimana tercantum dalam lampiran merupakan bagian yang tidak terpisahkan dari Surat Keputusan ini.</w:t>
+            </w:r>
+          </w:p>
+        </w:tc>
+      </w:tr>
+      <w:tr>
+        <w:trPr>
+          <w:trHeight w:val="1300"/>
+        </w:trPr>
+        <w:tc>
+          <w:tcPr>
+            <w:tcW w:w="1981" w:type="dxa"/>
+            <w:shd w:val="clear" w:color="auto" w:fill="FFFFFF"/>
+          </w:tcPr>
+          <w:p>
+            <w:pPr>
+              <w:spacing w:line="360" w:lineRule="auto"/>
+              <w:rPr>
+                <w:rFonts w:ascii="Bookman Old Style" w:hAnsi="Bookman Old Style" w:cs="Arial"/>
+                <w:sz w:val="24"/>
+                <w:szCs w:val="24"/>
+              </w:rPr>
+            </w:pPr>
+            <w:r>
+              <w:rPr>
+                <w:rFonts w:ascii="Bookman Old Style" w:hAnsi="Bookman Old Style" w:cs="Arial"/>
+                <w:sz w:val="24"/>
+                <w:szCs w:val="24"/>
+              </w:rPr>
+              <w:t>KETIGA</w:t>
+            </w:r>
+          </w:p>
+        </w:tc>
+        <w:tc>
+          <w:tcPr>
+            <w:tcW w:w="460" w:type="dxa"/>
+            <w:shd w:val="clear" w:color="auto" w:fill="auto"/>
+          </w:tcPr>
+          <w:p>
+            <w:pPr>
+              <w:spacing w:line="360" w:lineRule="auto"/>
+              <w:rPr>
+                <w:rFonts w:ascii="Bookman Old Style" w:hAnsi="Bookman Old Style" w:cs="Arial"/>
+                <w:sz w:val="24"/>
+                <w:szCs w:val="24"/>
+              </w:rPr>
+            </w:pPr>
+            <w:r>
+              <w:rPr>
+                <w:rFonts w:ascii="Bookman Old Style" w:hAnsi="Bookman Old Style" w:cs="Arial"/>
+                <w:sz w:val="24"/>
+                <w:szCs w:val="24"/>
+              </w:rPr>
+              <w:t>:</w:t>
+            </w:r>
+          </w:p>
+        </w:tc>
+        <w:tc>
+          <w:tcPr>
+            <w:tcW w:w="7180" w:type="dxa"/>
+            <w:shd w:val="clear" w:color="auto" w:fill="auto"/>
+          </w:tcPr>
+          <w:p>
+            <w:pPr>
+              <w:spacing w:line="360" w:lineRule="auto"/>
+              <w:ind w:left="0" w:firstLine="0"/>
+              <w:rPr>
+                <w:rFonts w:ascii="Bookman Old Style" w:hAnsi="Bookman Old Style" w:cs="Arial"/>
+                <w:sz w:val="24"/>
+                <w:szCs w:val="24"/>
+              </w:rPr>
+            </w:pPr>
+            <w:r>
+              <w:rPr>
+                <w:rFonts w:ascii="Bookman Old Style" w:hAnsi="Bookman Old Style" w:cs="Arial"/>
+                <w:sz w:val="24"/>
+                <w:szCs w:val="24"/>
+              </w:rPr>
+              <w:t>Penunjang Pelayanan Klinis di UPTD Puskesmas Berakit sebagaimana tercantum dalam lampiran merupakan bagian yang tidak terpisahkan dari Surat Keputusan ini.</w:t>
+            </w:r>
+          </w:p>
+        </w:tc>
+      </w:tr>
+      <w:tr>
         <w:tc>
           <w:tcPr>
             <w:tcW w:w="1981" w:type="dxa"/>
@@ -1411,7 +1478,7 @@
                 <w:sz w:val="24"/>
                 <w:szCs w:val="24"/>
               </w:rPr>
-              <w:t>KEDUA</w:t>
+              <w:t>KETIGA</w:t>
             </w:r>
           </w:p>
         </w:tc>
@@ -1429,6 +1496,14 @@
                 <w:szCs w:val="24"/>
               </w:rPr>
             </w:pPr>
+            <w:r>
+              <w:rPr>
+                <w:rFonts w:ascii="Bookman Old Style" w:hAnsi="Bookman Old Style" w:cs="Arial"/>
+                <w:sz w:val="24"/>
+                <w:szCs w:val="24"/>
+              </w:rPr>
+              <w:t>:</w:t>
+            </w:r>
           </w:p>
         </w:tc>
         <w:tc>
@@ -1485,15 +1560,7 @@
           <w:sz w:val="24"/>
           <w:szCs w:val="24"/>
         </w:rPr>
-        <w:t>Ditetapkan</w:t>
-      </w:r>
-      <w:r>
-        <w:rPr>
-          <w:rFonts w:ascii="Bookman Old Style" w:hAnsi="Bookman Old Style" w:cs="Arial"/>
-          <w:sz w:val="24"/>
-          <w:szCs w:val="24"/>
-        </w:rPr>
-        <w:t xml:space="preserve"> di</w:t>
+        <w:t>Ditetapkan di</w:t>
       </w:r>
       <w:r>
         <w:rPr>
@@ -1530,15 +1597,7 @@
           <w:szCs w:val="24"/>
         </w:rPr>
         <w:tab/>
-        <w:t>:</w:t>
-      </w:r>
-      <w:r>
-        <w:rPr>
-          <w:rFonts w:ascii="Bookman Old Style" w:hAnsi="Bookman Old Style" w:cs="Arial"/>
-          <w:sz w:val="24"/>
-          <w:szCs w:val="24"/>
-        </w:rPr>
-        <w:t>XX XXXXX XXXX</w:t>
+        <w:t>:XX XXXXX XXXX</w:t>
       </w:r>
     </w:p>
     <w:p>
@@ -1725,65 +1784,13 @@
           <w:szCs w:val="24"/>
         </w:rPr>
       </w:pPr>
-    </w:p>
-    <w:p>
-      <w:pPr>
-        <w:spacing w:after="0" w:line="360" w:lineRule="auto"/>
-        <w:ind w:left="0" w:firstLine="0"/>
-        <w:rPr>
-          <w:rFonts w:ascii="Bookman Old Style" w:hAnsi="Bookman Old Style" w:cs="Arial"/>
-          <w:sz w:val="24"/>
-          <w:szCs w:val="24"/>
-        </w:rPr>
-      </w:pPr>
-    </w:p>
-    <w:p>
-      <w:pPr>
-        <w:spacing w:after="0" w:line="240" w:lineRule="auto"/>
-        <w:ind w:left="4507" w:firstLine="533"/>
-        <w:rPr>
-          <w:rFonts w:ascii="Bookman Old Style" w:hAnsi="Bookman Old Style" w:cs="Arial"/>
-          <w:sz w:val="24"/>
-          <w:szCs w:val="24"/>
-        </w:rPr>
-      </w:pPr>
-    </w:p>
-    <w:p>
-      <w:pPr>
-        <w:spacing w:after="0" w:line="240" w:lineRule="auto"/>
-        <w:ind w:left="4507" w:firstLine="533"/>
-        <w:rPr>
-          <w:rFonts w:ascii="Bookman Old Style" w:hAnsi="Bookman Old Style" w:cs="Arial"/>
-          <w:lang w:val="id-ID"/>
-        </w:rPr>
-      </w:pPr>
-    </w:p>
-    <w:p>
-      <w:pPr>
-        <w:spacing w:after="0" w:line="240" w:lineRule="auto"/>
-        <w:ind w:left="0" w:right="0" w:firstLine="0"/>
-        <w:jc w:val="left"/>
-        <w:rPr>
-          <w:rFonts w:ascii="Bookman Old Style" w:hAnsi="Bookman Old Style" w:cs="Arial"/>
-          <w:sz w:val="24"/>
-          <w:lang w:val="id-ID"/>
-        </w:rPr>
-      </w:pPr>
-      <w:r>
-        <w:rPr>
-          <w:rFonts w:ascii="Bookman Old Style" w:hAnsi="Bookman Old Style" w:cs="Arial"/>
-          <w:sz w:val="24"/>
-          <w:lang w:val="id-ID"/>
-        </w:rPr>
-        <w:br w:type="page"/>
-      </w:r>
     </w:p>
     <w:tbl>
       <w:tblPr>
         <w:tblStyle w:val="TableGrid"/>
         <w:tblW w:w="0" w:type="auto"/>
         <w:jc w:val="right"/>
-        <w:tblLook w:val="04A0"/>
+        <w:tblLook w:val="04A0" w:firstRow="1" w:lastRow="0" w:firstColumn="1" w:lastColumn="0" w:noHBand="0" w:noVBand="1"/>
       </w:tblPr>
       <w:tblGrid>
         <w:gridCol w:w="1526"/>
@@ -1808,6 +1815,7 @@
           <w:p>
             <w:pPr>
               <w:spacing w:after="0" w:line="240" w:lineRule="auto"/>
+              <w:ind w:left="0" w:firstLine="0"/>
               <w:rPr>
                 <w:rFonts w:ascii="Bookman Old Style" w:hAnsi="Bookman Old Style" w:cs="Arial"/>
                 <w:sz w:val="24"/>
@@ -4030,7 +4038,7 @@
         <w:tblStyle w:val="TableGrid"/>
         <w:tblW w:w="0" w:type="auto"/>
         <w:jc w:val="right"/>
-        <w:tblLook w:val="04A0"/>
+        <w:tblLook w:val="04A0" w:firstRow="1" w:lastRow="0" w:firstColumn="1" w:lastColumn="0" w:noHBand="0" w:noVBand="1"/>
       </w:tblPr>
       <w:tblGrid>
         <w:gridCol w:w="1526"/>
@@ -4456,7 +4464,7 @@
         <w:tblStyle w:val="TableGrid"/>
         <w:tblW w:w="0" w:type="auto"/>
         <w:tblInd w:w="360" w:type="dxa"/>
-        <w:tblLook w:val="04A0"/>
+        <w:tblLook w:val="04A0" w:firstRow="1" w:lastRow="0" w:firstColumn="1" w:lastColumn="0" w:noHBand="0" w:noVBand="1"/>
       </w:tblPr>
       <w:tblGrid>
         <w:gridCol w:w="828"/>
@@ -5716,6 +5724,7 @@
         <w:rPr>
           <w:rFonts w:ascii="Bookman Old Style" w:hAnsi="Bookman Old Style" w:cs="Arial"/>
           <w:sz w:val="24"/>
+          <w:szCs w:val="24"/>
         </w:rPr>
       </w:pPr>
       <w:r>
@@ -5750,6 +5759,773 @@
         </w:rPr>
         <w:tab/>
         <w:t xml:space="preserve">      NIP 197410201996031004</w:t>
+      </w:r>
+    </w:p>
+    <w:p>
+      <w:pPr>
+        <w:spacing w:after="0" w:line="240" w:lineRule="auto"/>
+        <w:ind w:left="0" w:right="0" w:firstLine="0"/>
+        <w:jc w:val="left"/>
+        <w:rPr>
+          <w:rFonts w:ascii="Bookman Old Style" w:hAnsi="Bookman Old Style" w:cs="Arial"/>
+          <w:sz w:val="24"/>
+          <w:szCs w:val="24"/>
+        </w:rPr>
+      </w:pPr>
+      <w:r>
+        <w:rPr>
+          <w:rFonts w:ascii="Bookman Old Style" w:hAnsi="Bookman Old Style" w:cs="Arial"/>
+          <w:sz w:val="24"/>
+          <w:szCs w:val="24"/>
+        </w:rPr>
+        <w:br w:type="page"/>
+      </w:r>
+    </w:p>
+    <w:tbl>
+      <w:tblPr>
+        <w:tblStyle w:val="TableGrid"/>
+        <w:tblW w:w="0" w:type="auto"/>
+        <w:jc w:val="right"/>
+        <w:tblLook w:val="04A0" w:firstRow="1" w:lastRow="0" w:firstColumn="1" w:lastColumn="0" w:noHBand="0" w:noVBand="1"/>
+      </w:tblPr>
+      <w:tblGrid>
+        <w:gridCol w:w="1526"/>
+        <w:gridCol w:w="346"/>
+        <w:gridCol w:w="3917"/>
+      </w:tblGrid>
+      <w:tr>
+        <w:trPr>
+          <w:trHeight w:val="389"/>
+          <w:jc w:val="right"/>
+        </w:trPr>
+        <w:tc>
+          <w:tcPr>
+            <w:tcW w:w="1526" w:type="dxa"/>
+            <w:tcBorders>
+              <w:top w:val="nil"/>
+              <w:left w:val="nil"/>
+              <w:bottom w:val="nil"/>
+              <w:right w:val="nil"/>
+            </w:tcBorders>
+          </w:tcPr>
+          <w:p>
+            <w:pPr>
+              <w:spacing w:after="0" w:line="240" w:lineRule="auto"/>
+              <w:rPr>
+                <w:rFonts w:ascii="Bookman Old Style" w:hAnsi="Bookman Old Style" w:cs="Arial"/>
+                <w:sz w:val="24"/>
+              </w:rPr>
+            </w:pPr>
+            <w:r>
+              <w:rPr>
+                <w:rFonts w:ascii="Bookman Old Style" w:hAnsi="Bookman Old Style" w:cs="Arial"/>
+                <w:sz w:val="24"/>
+              </w:rPr>
+              <w:lastRenderedPageBreak/>
+              <w:t>LAMPIRAN</w:t>
+            </w:r>
+          </w:p>
+        </w:tc>
+        <w:tc>
+          <w:tcPr>
+            <w:tcW w:w="346" w:type="dxa"/>
+            <w:tcBorders>
+              <w:top w:val="nil"/>
+              <w:left w:val="nil"/>
+              <w:bottom w:val="nil"/>
+              <w:right w:val="nil"/>
+            </w:tcBorders>
+          </w:tcPr>
+          <w:p>
+            <w:pPr>
+              <w:spacing w:after="0" w:line="240" w:lineRule="auto"/>
+              <w:rPr>
+                <w:rFonts w:ascii="Bookman Old Style" w:hAnsi="Bookman Old Style" w:cs="Arial"/>
+                <w:sz w:val="24"/>
+              </w:rPr>
+            </w:pPr>
+            <w:r>
+              <w:rPr>
+                <w:rFonts w:ascii="Bookman Old Style" w:hAnsi="Bookman Old Style" w:cs="Arial"/>
+                <w:sz w:val="24"/>
+              </w:rPr>
+              <w:t>:</w:t>
+            </w:r>
+          </w:p>
+        </w:tc>
+        <w:tc>
+          <w:tcPr>
+            <w:tcW w:w="3917" w:type="dxa"/>
+            <w:tcBorders>
+              <w:top w:val="nil"/>
+              <w:left w:val="nil"/>
+              <w:bottom w:val="nil"/>
+              <w:right w:val="nil"/>
+            </w:tcBorders>
+          </w:tcPr>
+          <w:p>
+            <w:pPr>
+              <w:spacing w:after="0" w:line="240" w:lineRule="auto"/>
+              <w:ind w:left="0" w:firstLine="0"/>
+              <w:jc w:val="left"/>
+              <w:rPr>
+                <w:rFonts w:ascii="Bookman Old Style" w:hAnsi="Bookman Old Style" w:cs="Arial"/>
+                <w:sz w:val="24"/>
+              </w:rPr>
+            </w:pPr>
+            <w:r>
+              <w:rPr>
+                <w:rFonts w:ascii="Bookman Old Style" w:hAnsi="Bookman Old Style" w:cs="Arial"/>
+                <w:sz w:val="24"/>
+              </w:rPr>
+              <w:t>3</w:t>
+            </w:r>
+          </w:p>
+        </w:tc>
+      </w:tr>
+      <w:tr>
+        <w:trPr>
+          <w:trHeight w:val="389"/>
+          <w:jc w:val="right"/>
+        </w:trPr>
+        <w:tc>
+          <w:tcPr>
+            <w:tcW w:w="1526" w:type="dxa"/>
+            <w:tcBorders>
+              <w:top w:val="nil"/>
+              <w:left w:val="nil"/>
+              <w:bottom w:val="nil"/>
+              <w:right w:val="nil"/>
+            </w:tcBorders>
+          </w:tcPr>
+          <w:p>
+            <w:pPr>
+              <w:spacing w:after="0" w:line="240" w:lineRule="auto"/>
+              <w:rPr>
+                <w:rFonts w:ascii="Bookman Old Style" w:hAnsi="Bookman Old Style" w:cs="Arial"/>
+                <w:sz w:val="24"/>
+              </w:rPr>
+            </w:pPr>
+            <w:r>
+              <w:rPr>
+                <w:rFonts w:ascii="Bookman Old Style" w:hAnsi="Bookman Old Style" w:cs="Arial"/>
+                <w:sz w:val="24"/>
+              </w:rPr>
+              <w:t>NOMOR</w:t>
+            </w:r>
+          </w:p>
+        </w:tc>
+        <w:tc>
+          <w:tcPr>
+            <w:tcW w:w="346" w:type="dxa"/>
+            <w:tcBorders>
+              <w:top w:val="nil"/>
+              <w:left w:val="nil"/>
+              <w:bottom w:val="nil"/>
+              <w:right w:val="nil"/>
+            </w:tcBorders>
+          </w:tcPr>
+          <w:p>
+            <w:pPr>
+              <w:spacing w:after="0" w:line="240" w:lineRule="auto"/>
+              <w:rPr>
+                <w:rFonts w:ascii="Bookman Old Style" w:hAnsi="Bookman Old Style" w:cs="Arial"/>
+                <w:sz w:val="24"/>
+              </w:rPr>
+            </w:pPr>
+            <w:r>
+              <w:rPr>
+                <w:rFonts w:ascii="Bookman Old Style" w:hAnsi="Bookman Old Style" w:cs="Arial"/>
+                <w:sz w:val="24"/>
+              </w:rPr>
+              <w:t>:</w:t>
+            </w:r>
+          </w:p>
+        </w:tc>
+        <w:tc>
+          <w:tcPr>
+            <w:tcW w:w="3917" w:type="dxa"/>
+            <w:tcBorders>
+              <w:top w:val="nil"/>
+              <w:left w:val="nil"/>
+              <w:bottom w:val="nil"/>
+              <w:right w:val="nil"/>
+            </w:tcBorders>
+          </w:tcPr>
+          <w:p>
+            <w:pPr>
+              <w:spacing w:after="0" w:line="240" w:lineRule="auto"/>
+              <w:rPr>
+                <w:rFonts w:ascii="Bookman Old Style" w:hAnsi="Bookman Old Style" w:cs="Arial"/>
+                <w:sz w:val="24"/>
+                <w:lang w:val="id-ID"/>
+              </w:rPr>
+            </w:pPr>
+            <w:r>
+              <w:rPr>
+                <w:rFonts w:ascii="Bookman Old Style" w:hAnsi="Bookman Old Style" w:cs="Arial"/>
+                <w:sz w:val="24"/>
+              </w:rPr>
+              <w:t>XX/XXXX</w:t>
+            </w:r>
+          </w:p>
+        </w:tc>
+      </w:tr>
+      <w:tr>
+        <w:trPr>
+          <w:trHeight w:val="389"/>
+          <w:jc w:val="right"/>
+        </w:trPr>
+        <w:tc>
+          <w:tcPr>
+            <w:tcW w:w="1526" w:type="dxa"/>
+            <w:tcBorders>
+              <w:top w:val="nil"/>
+              <w:left w:val="nil"/>
+              <w:bottom w:val="nil"/>
+              <w:right w:val="nil"/>
+            </w:tcBorders>
+          </w:tcPr>
+          <w:p>
+            <w:pPr>
+              <w:spacing w:after="0" w:line="240" w:lineRule="auto"/>
+              <w:rPr>
+                <w:rFonts w:ascii="Bookman Old Style" w:hAnsi="Bookman Old Style" w:cs="Arial"/>
+                <w:sz w:val="24"/>
+              </w:rPr>
+            </w:pPr>
+            <w:r>
+              <w:rPr>
+                <w:rFonts w:ascii="Bookman Old Style" w:hAnsi="Bookman Old Style" w:cs="Arial"/>
+                <w:sz w:val="24"/>
+              </w:rPr>
+              <w:t>TENTANG</w:t>
+            </w:r>
+          </w:p>
+        </w:tc>
+        <w:tc>
+          <w:tcPr>
+            <w:tcW w:w="346" w:type="dxa"/>
+            <w:tcBorders>
+              <w:top w:val="nil"/>
+              <w:left w:val="nil"/>
+              <w:bottom w:val="nil"/>
+              <w:right w:val="nil"/>
+            </w:tcBorders>
+          </w:tcPr>
+          <w:p>
+            <w:pPr>
+              <w:spacing w:after="0" w:line="240" w:lineRule="auto"/>
+              <w:rPr>
+                <w:rFonts w:ascii="Bookman Old Style" w:hAnsi="Bookman Old Style" w:cs="Arial"/>
+                <w:sz w:val="24"/>
+              </w:rPr>
+            </w:pPr>
+            <w:r>
+              <w:rPr>
+                <w:rFonts w:ascii="Bookman Old Style" w:hAnsi="Bookman Old Style" w:cs="Arial"/>
+                <w:sz w:val="24"/>
+              </w:rPr>
+              <w:t>:</w:t>
+            </w:r>
+          </w:p>
+        </w:tc>
+        <w:tc>
+          <w:tcPr>
+            <w:tcW w:w="3917" w:type="dxa"/>
+            <w:tcBorders>
+              <w:top w:val="nil"/>
+              <w:left w:val="nil"/>
+              <w:bottom w:val="nil"/>
+              <w:right w:val="nil"/>
+            </w:tcBorders>
+          </w:tcPr>
+          <w:p>
+            <w:pPr>
+              <w:spacing w:after="0" w:line="240" w:lineRule="auto"/>
+              <w:ind w:left="0" w:firstLine="0"/>
+              <w:jc w:val="left"/>
+              <w:rPr>
+                <w:rFonts w:ascii="Bookman Old Style" w:hAnsi="Bookman Old Style" w:cs="Arial"/>
+                <w:sz w:val="24"/>
+                <w:lang w:val="id-ID"/>
+              </w:rPr>
+            </w:pPr>
+            <w:r>
+              <w:rPr>
+                <w:rFonts w:ascii="Bookman Old Style" w:hAnsi="Bookman Old Style" w:cs="Arial"/>
+                <w:sz w:val="24"/>
+              </w:rPr>
+              <w:t>PELAYANAN KEFARMASIAN UPTD PUSKESMAS BERAKIT</w:t>
+            </w:r>
+          </w:p>
+        </w:tc>
+      </w:tr>
+      <w:tr>
+        <w:trPr>
+          <w:trHeight w:val="389"/>
+          <w:jc w:val="right"/>
+        </w:trPr>
+        <w:tc>
+          <w:tcPr>
+            <w:tcW w:w="1526" w:type="dxa"/>
+            <w:tcBorders>
+              <w:top w:val="nil"/>
+              <w:left w:val="nil"/>
+              <w:bottom w:val="nil"/>
+              <w:right w:val="nil"/>
+            </w:tcBorders>
+          </w:tcPr>
+          <w:p>
+            <w:pPr>
+              <w:spacing w:after="0" w:line="240" w:lineRule="auto"/>
+              <w:rPr>
+                <w:rFonts w:ascii="Bookman Old Style" w:hAnsi="Bookman Old Style" w:cs="Arial"/>
+                <w:sz w:val="24"/>
+              </w:rPr>
+            </w:pPr>
+            <w:r>
+              <w:rPr>
+                <w:rFonts w:ascii="Bookman Old Style" w:hAnsi="Bookman Old Style" w:cs="Arial"/>
+                <w:sz w:val="24"/>
+              </w:rPr>
+              <w:t>TANGGAL</w:t>
+            </w:r>
+          </w:p>
+        </w:tc>
+        <w:tc>
+          <w:tcPr>
+            <w:tcW w:w="346" w:type="dxa"/>
+            <w:tcBorders>
+              <w:top w:val="nil"/>
+              <w:left w:val="nil"/>
+              <w:bottom w:val="nil"/>
+              <w:right w:val="nil"/>
+            </w:tcBorders>
+          </w:tcPr>
+          <w:p>
+            <w:pPr>
+              <w:spacing w:after="0" w:line="240" w:lineRule="auto"/>
+              <w:rPr>
+                <w:rFonts w:ascii="Bookman Old Style" w:hAnsi="Bookman Old Style" w:cs="Arial"/>
+                <w:sz w:val="24"/>
+              </w:rPr>
+            </w:pPr>
+            <w:r>
+              <w:rPr>
+                <w:rFonts w:ascii="Bookman Old Style" w:hAnsi="Bookman Old Style" w:cs="Arial"/>
+                <w:sz w:val="24"/>
+              </w:rPr>
+              <w:t>:</w:t>
+            </w:r>
+          </w:p>
+        </w:tc>
+        <w:tc>
+          <w:tcPr>
+            <w:tcW w:w="3917" w:type="dxa"/>
+            <w:tcBorders>
+              <w:top w:val="nil"/>
+              <w:left w:val="nil"/>
+              <w:bottom w:val="nil"/>
+              <w:right w:val="nil"/>
+            </w:tcBorders>
+          </w:tcPr>
+          <w:p>
+            <w:pPr>
+              <w:spacing w:after="0" w:line="240" w:lineRule="auto"/>
+              <w:rPr>
+                <w:rFonts w:ascii="Bookman Old Style" w:hAnsi="Bookman Old Style" w:cs="Arial"/>
+                <w:sz w:val="24"/>
+                <w:lang w:val="id-ID"/>
+              </w:rPr>
+            </w:pPr>
+          </w:p>
+        </w:tc>
+      </w:tr>
+    </w:tbl>
+    <w:p>
+      <w:pPr>
+        <w:spacing w:after="0" w:line="360" w:lineRule="auto"/>
+        <w:ind w:left="0" w:firstLine="0"/>
+        <w:rPr>
+          <w:rFonts w:ascii="Bookman Old Style" w:hAnsi="Bookman Old Style" w:cs="Arial"/>
+        </w:rPr>
+      </w:pPr>
+    </w:p>
+    <w:p>
+      <w:pPr>
+        <w:spacing w:after="0" w:line="360" w:lineRule="auto"/>
+        <w:ind w:left="0" w:firstLine="0"/>
+        <w:rPr>
+          <w:rFonts w:ascii="Bookman Old Style" w:hAnsi="Bookman Old Style" w:cs="Arial"/>
+        </w:rPr>
+      </w:pPr>
+    </w:p>
+    <w:p>
+      <w:pPr>
+        <w:spacing w:after="0" w:line="360" w:lineRule="auto"/>
+        <w:ind w:left="0" w:firstLine="0"/>
+        <w:jc w:val="center"/>
+        <w:rPr>
+          <w:rFonts w:ascii="Bookman Old Style" w:hAnsi="Bookman Old Style" w:cs="Arial"/>
+          <w:b/>
+          <w:bCs/>
+          <w:sz w:val="24"/>
+          <w:szCs w:val="24"/>
+        </w:rPr>
+      </w:pPr>
+      <w:r>
+        <w:rPr>
+          <w:rFonts w:ascii="Bookman Old Style" w:hAnsi="Bookman Old Style" w:cs="Arial"/>
+          <w:b/>
+          <w:bCs/>
+          <w:sz w:val="24"/>
+          <w:szCs w:val="24"/>
+        </w:rPr>
+        <w:t>PENUNJANG LAYANAN KLINIS UPTD PUSKESMAS BERAKIT</w:t>
+      </w:r>
+    </w:p>
+    <w:p>
+      <w:pPr>
+        <w:numPr>
+          <w:ilvl w:val="0"/>
+          <w:numId w:val="27"/>
+        </w:numPr>
+        <w:spacing w:after="0" w:line="360" w:lineRule="auto"/>
+        <w:ind w:right="0"/>
+        <w:rPr>
+          <w:rFonts w:ascii="Bookman Old Style" w:hAnsi="Bookman Old Style" w:cs="Arial"/>
+          <w:sz w:val="24"/>
+        </w:rPr>
+      </w:pPr>
+      <w:r>
+        <w:rPr>
+          <w:rFonts w:ascii="Bookman Old Style" w:hAnsi="Bookman Old Style" w:cs="Arial"/>
+          <w:sz w:val="24"/>
+        </w:rPr>
+        <w:t>Pelayanan Kefarmasian</w:t>
+      </w:r>
+    </w:p>
+    <w:p>
+      <w:pPr>
+        <w:spacing w:after="0" w:line="360" w:lineRule="auto"/>
+        <w:ind w:leftChars="200" w:left="440" w:right="0" w:firstLine="720"/>
+        <w:rPr>
+          <w:rFonts w:ascii="Bookman Old Style" w:hAnsi="Bookman Old Style" w:cs="Arial"/>
+          <w:sz w:val="24"/>
+        </w:rPr>
+      </w:pPr>
+      <w:r>
+        <w:rPr>
+          <w:rFonts w:ascii="Bookman Old Style" w:hAnsi="Bookman Old Style" w:cs="Arial"/>
+          <w:sz w:val="24"/>
+        </w:rPr>
+        <w:t>Pelayanan Kefarmasian adalah suatu pelayanan langsung dan bertanggung jawab kepada pasien yang berkaitan dengan sediaan farmasi dengan maksud mencapai hasil yang pasti untuk meningkatkan mutu kehidupan pasien. Pelayanan Kefarmasian didasarkan pada formularium obat puskesmas. Pelayanan kefarmasian meliputi Pengelolaan Sediaan Farmasi dan Bahan Medis Habis Pakai dan pelayanan farmasi klinik.</w:t>
+      </w:r>
+    </w:p>
+    <w:p>
+      <w:pPr>
+        <w:numPr>
+          <w:ilvl w:val="0"/>
+          <w:numId w:val="27"/>
+        </w:numPr>
+        <w:spacing w:after="0" w:line="360" w:lineRule="auto"/>
+        <w:ind w:left="720" w:right="0" w:hanging="360"/>
+        <w:rPr>
+          <w:rFonts w:ascii="Bookman Old Style" w:hAnsi="Bookman Old Style" w:cs="Arial"/>
+          <w:sz w:val="24"/>
+        </w:rPr>
+      </w:pPr>
+      <w:r>
+        <w:rPr>
+          <w:rFonts w:ascii="Bookman Old Style" w:hAnsi="Bookman Old Style" w:cs="Arial"/>
+          <w:sz w:val="24"/>
+        </w:rPr>
+        <w:t>Pelayanan Rekam Medis</w:t>
+      </w:r>
+    </w:p>
+    <w:p>
+      <w:pPr>
+        <w:spacing w:after="0" w:line="360" w:lineRule="auto"/>
+        <w:ind w:left="360" w:right="0" w:firstLine="716"/>
+        <w:rPr>
+          <w:rFonts w:ascii="Bookman Old Style" w:hAnsi="Bookman Old Style" w:cs="Arial"/>
+          <w:sz w:val="24"/>
+        </w:rPr>
+      </w:pPr>
+      <w:r>
+        <w:rPr>
+          <w:rFonts w:ascii="Bookman Old Style" w:hAnsi="Bookman Old Style" w:cs="Arial"/>
+          <w:sz w:val="24"/>
+        </w:rPr>
+        <w:t>Pelayanan rekam medis tersedia sebagai penunjang pelayanan klinis dalam melayani pasien. Semua pelayanan rekam medis berikut alur, pemberkasan, dan penyimpanan sesuai peraturan undang-undang dan tercantum pada pedoman penyelenggaraan rekam medis.</w:t>
+      </w:r>
+    </w:p>
+    <w:p>
+      <w:pPr>
+        <w:numPr>
+          <w:ilvl w:val="0"/>
+          <w:numId w:val="27"/>
+        </w:numPr>
+        <w:spacing w:after="0" w:line="360" w:lineRule="auto"/>
+        <w:ind w:left="720" w:right="0" w:hanging="360"/>
+        <w:rPr>
+          <w:rFonts w:ascii="Bookman Old Style" w:hAnsi="Bookman Old Style" w:cs="Arial"/>
+          <w:sz w:val="24"/>
+        </w:rPr>
+      </w:pPr>
+      <w:r>
+        <w:rPr>
+          <w:rFonts w:ascii="Bookman Old Style" w:hAnsi="Bookman Old Style" w:cs="Arial"/>
+          <w:sz w:val="24"/>
+        </w:rPr>
+        <w:t>Pelayanan Penunjang Laboratorium</w:t>
+      </w:r>
+    </w:p>
+    <w:p>
+      <w:pPr>
+        <w:spacing w:after="0" w:line="360" w:lineRule="auto"/>
+        <w:ind w:left="360" w:right="0" w:firstLine="716"/>
+        <w:rPr>
+          <w:rFonts w:ascii="Bookman Old Style" w:hAnsi="Bookman Old Style" w:cs="Arial"/>
+          <w:sz w:val="24"/>
+        </w:rPr>
+      </w:pPr>
+      <w:r>
+        <w:rPr>
+          <w:rFonts w:ascii="Bookman Old Style" w:hAnsi="Bookman Old Style" w:cs="Arial"/>
+          <w:sz w:val="24"/>
+        </w:rPr>
+        <w:t>Pelayanan Laboratorium tersedia untuk memenuhi kebutuhan pasien, dan semua pelayanan sesuai peraturan perundang-undangan. Ketersediaan pemeriksaan Laboratorium tercantum pada pedoman pelayanan laboratorium.</w:t>
+      </w:r>
+    </w:p>
+    <w:p>
+      <w:pPr>
+        <w:spacing w:after="0" w:line="240" w:lineRule="auto"/>
+        <w:ind w:left="4100" w:firstLine="720"/>
+        <w:rPr>
+          <w:rFonts w:ascii="Bookman Old Style" w:hAnsi="Bookman Old Style" w:cs="Arial"/>
+          <w:sz w:val="24"/>
+          <w:szCs w:val="24"/>
+        </w:rPr>
+      </w:pPr>
+      <w:r>
+        <w:rPr>
+          <w:rFonts w:ascii="Bookman Old Style" w:hAnsi="Bookman Old Style" w:cs="Arial"/>
+          <w:sz w:val="24"/>
+          <w:szCs w:val="24"/>
+        </w:rPr>
+        <w:t>Ditetapkan di</w:t>
+      </w:r>
+      <w:r>
+        <w:rPr>
+          <w:rFonts w:ascii="Bookman Old Style" w:hAnsi="Bookman Old Style" w:cs="Arial"/>
+          <w:sz w:val="24"/>
+          <w:szCs w:val="24"/>
+        </w:rPr>
+        <w:tab/>
+        <w:t>: Berakit</w:t>
+      </w:r>
+    </w:p>
+    <w:p>
+      <w:pPr>
+        <w:spacing w:after="0" w:line="240" w:lineRule="auto"/>
+        <w:ind w:left="4820"/>
+        <w:rPr>
+          <w:rFonts w:ascii="Bookman Old Style" w:hAnsi="Bookman Old Style" w:cs="Arial"/>
+          <w:sz w:val="24"/>
+          <w:szCs w:val="24"/>
+        </w:rPr>
+      </w:pPr>
+      <w:r>
+        <w:rPr>
+          <w:rFonts w:ascii="Bookman Old Style" w:hAnsi="Bookman Old Style" w:cs="Arial"/>
+          <w:sz w:val="24"/>
+          <w:szCs w:val="24"/>
+        </w:rPr>
+        <w:t xml:space="preserve">                     Pada tanggal</w:t>
+      </w:r>
+      <w:r>
+        <w:rPr>
+          <w:rFonts w:ascii="Bookman Old Style" w:hAnsi="Bookman Old Style" w:cs="Arial"/>
+          <w:sz w:val="24"/>
+          <w:szCs w:val="24"/>
+        </w:rPr>
+        <w:tab/>
+        <w:t>:XX XXXXX XXXX</w:t>
+      </w:r>
+    </w:p>
+    <w:p>
+      <w:pPr>
+        <w:spacing w:after="0" w:line="240" w:lineRule="auto"/>
+        <w:ind w:left="4820"/>
+        <w:rPr>
+          <w:rFonts w:ascii="Bookman Old Style" w:hAnsi="Bookman Old Style" w:cs="Arial"/>
+          <w:sz w:val="24"/>
+          <w:szCs w:val="24"/>
+        </w:rPr>
+      </w:pPr>
+      <w:r>
+        <w:rPr>
+          <w:rFonts w:ascii="Bookman Old Style" w:hAnsi="Bookman Old Style" w:cs="Arial"/>
+          <w:sz w:val="24"/>
+          <w:szCs w:val="24"/>
+        </w:rPr>
+        <w:t xml:space="preserve">                     KEPALA UPTD. PUSKESMAS BERAKIT</w:t>
+      </w:r>
+    </w:p>
+    <w:p>
+      <w:pPr>
+        <w:spacing w:after="0" w:line="360" w:lineRule="auto"/>
+        <w:ind w:left="4820"/>
+        <w:rPr>
+          <w:rFonts w:ascii="Bookman Old Style" w:hAnsi="Bookman Old Style" w:cs="Arial"/>
+          <w:sz w:val="24"/>
+          <w:szCs w:val="24"/>
+        </w:rPr>
+      </w:pPr>
+    </w:p>
+    <w:p>
+      <w:pPr>
+        <w:spacing w:after="0" w:line="360" w:lineRule="auto"/>
+        <w:ind w:left="4820"/>
+        <w:rPr>
+          <w:rFonts w:ascii="Bookman Old Style" w:hAnsi="Bookman Old Style" w:cs="Arial"/>
+          <w:sz w:val="24"/>
+          <w:szCs w:val="24"/>
+        </w:rPr>
+      </w:pPr>
+    </w:p>
+    <w:p>
+      <w:pPr>
+        <w:spacing w:after="0" w:line="360" w:lineRule="auto"/>
+        <w:ind w:left="4820"/>
+        <w:rPr>
+          <w:rFonts w:ascii="Bookman Old Style" w:hAnsi="Bookman Old Style" w:cs="Arial"/>
+          <w:sz w:val="24"/>
+          <w:szCs w:val="24"/>
+        </w:rPr>
+      </w:pPr>
+    </w:p>
+    <w:p>
+      <w:pPr>
+        <w:spacing w:line="240" w:lineRule="auto"/>
+        <w:ind w:left="4820"/>
+        <w:rPr>
+          <w:rFonts w:ascii="Bookman Old Style" w:hAnsi="Bookman Old Style" w:cs="Arial"/>
+          <w:sz w:val="24"/>
+          <w:szCs w:val="24"/>
+          <w:u w:val="single"/>
+        </w:rPr>
+      </w:pPr>
+      <w:r>
+        <w:rPr>
+          <w:rFonts w:ascii="Bookman Old Style" w:hAnsi="Bookman Old Style" w:cs="Arial"/>
+          <w:sz w:val="24"/>
+          <w:szCs w:val="24"/>
+        </w:rPr>
+        <w:tab/>
+      </w:r>
+      <w:r>
+        <w:rPr>
+          <w:rFonts w:ascii="Bookman Old Style" w:hAnsi="Bookman Old Style" w:cs="Arial"/>
+          <w:sz w:val="24"/>
+          <w:szCs w:val="24"/>
+          <w:u w:val="single"/>
+        </w:rPr>
+        <w:t>ZULYADI, S.Kep</w:t>
+      </w:r>
+    </w:p>
+    <w:p>
+      <w:pPr>
+        <w:spacing w:line="240" w:lineRule="auto"/>
+        <w:ind w:left="4820"/>
+        <w:rPr>
+          <w:rFonts w:ascii="Bookman Old Style" w:hAnsi="Bookman Old Style" w:cs="Arial"/>
+          <w:sz w:val="24"/>
+          <w:szCs w:val="24"/>
+        </w:rPr>
+      </w:pPr>
+      <w:r>
+        <w:rPr>
+          <w:rFonts w:ascii="Bookman Old Style" w:hAnsi="Bookman Old Style" w:cs="Arial"/>
+          <w:sz w:val="24"/>
+          <w:szCs w:val="24"/>
+        </w:rPr>
+        <w:t xml:space="preserve">                     Penata Tk. I/III d</w:t>
+      </w:r>
+    </w:p>
+    <w:p>
+      <w:pPr>
+        <w:tabs>
+          <w:tab w:val="left" w:pos="810"/>
+        </w:tabs>
+        <w:spacing w:after="0" w:line="360" w:lineRule="auto"/>
+        <w:ind w:left="360" w:right="0" w:firstLine="0"/>
+        <w:jc w:val="left"/>
+        <w:rPr>
+          <w:rFonts w:ascii="Bookman Old Style" w:hAnsi="Bookman Old Style" w:cs="Arial"/>
+          <w:sz w:val="24"/>
+        </w:rPr>
+      </w:pPr>
+      <w:r>
+        <w:rPr>
+          <w:rFonts w:ascii="Bookman Old Style" w:hAnsi="Bookman Old Style" w:cs="Arial"/>
+          <w:sz w:val="24"/>
+          <w:szCs w:val="24"/>
+        </w:rPr>
+        <w:tab/>
+      </w:r>
+      <w:r>
+        <w:rPr>
+          <w:rFonts w:ascii="Bookman Old Style" w:hAnsi="Bookman Old Style" w:cs="Arial"/>
+          <w:sz w:val="24"/>
+          <w:szCs w:val="24"/>
+        </w:rPr>
+        <w:tab/>
+      </w:r>
+      <w:r>
+        <w:rPr>
+          <w:rFonts w:ascii="Bookman Old Style" w:hAnsi="Bookman Old Style" w:cs="Arial"/>
+          <w:sz w:val="24"/>
+          <w:szCs w:val="24"/>
+        </w:rPr>
+        <w:tab/>
+      </w:r>
+      <w:r>
+        <w:rPr>
+          <w:rFonts w:ascii="Bookman Old Style" w:hAnsi="Bookman Old Style" w:cs="Arial"/>
+          <w:sz w:val="24"/>
+          <w:szCs w:val="24"/>
+        </w:rPr>
+        <w:tab/>
+      </w:r>
+      <w:r>
+        <w:rPr>
+          <w:rFonts w:ascii="Bookman Old Style" w:hAnsi="Bookman Old Style" w:cs="Arial"/>
+          <w:sz w:val="24"/>
+          <w:szCs w:val="24"/>
+        </w:rPr>
+        <w:tab/>
+      </w:r>
+      <w:r>
+        <w:rPr>
+          <w:rFonts w:ascii="Bookman Old Style" w:hAnsi="Bookman Old Style" w:cs="Arial"/>
+          <w:sz w:val="24"/>
+          <w:szCs w:val="24"/>
+        </w:rPr>
+        <w:tab/>
+        <w:t xml:space="preserve">      </w:t>
+      </w:r>
+      <w:bookmarkStart w:id="0" w:name="_GoBack"/>
+      <w:bookmarkEnd w:id="0"/>
+      <w:r>
+        <w:rPr>
+          <w:rFonts w:ascii="Bookman Old Style" w:hAnsi="Bookman Old Style" w:cs="Arial"/>
+          <w:sz w:val="24"/>
+          <w:szCs w:val="24"/>
+        </w:rPr>
+        <w:t>NIP 197410201996031004</w:t>
       </w:r>
     </w:p>
     <w:sectPr>
@@ -5763,8 +6539,8 @@
 </file>
 
 <file path=word/endnotes.xml><?xml version="1.0" encoding="utf-8"?>
-<w:endnotes xmlns:ve="http://schemas.openxmlformats.org/markup-compatibility/2006" xmlns:o="urn:schemas-microsoft-com:office:office" xmlns:r="http://schemas.openxmlformats.org/officeDocument/2006/relationships" xmlns:m="http://schemas.openxmlformats.org/officeDocument/2006/math" xmlns:v="urn:schemas-microsoft-com:vml" xmlns:wp="http://schemas.openxmlformats.org/drawingml/2006/wordprocessingDrawing" xmlns:w10="urn:schemas-microsoft-com:office:word" xmlns:w="http://schemas.openxmlformats.org/wordprocessingml/2006/main" xmlns:wne="http://schemas.microsoft.com/office/word/2006/wordml">
-  <w:endnote w:type="separator" w:id="0">
+<w:endnotes xmlns:wpc="http://schemas.microsoft.com/office/word/2010/wordprocessingCanvas" xmlns:mc="http://schemas.openxmlformats.org/markup-compatibility/2006" xmlns:o="urn:schemas-microsoft-com:office:office" xmlns:r="http://schemas.openxmlformats.org/officeDocument/2006/relationships" xmlns:m="http://schemas.openxmlformats.org/officeDocument/2006/math" xmlns:v="urn:schemas-microsoft-com:vml" xmlns:wp14="http://schemas.microsoft.com/office/word/2010/wordprocessingDrawing" xmlns:wp="http://schemas.openxmlformats.org/drawingml/2006/wordprocessingDrawing" xmlns:w10="urn:schemas-microsoft-com:office:word" xmlns:w="http://schemas.openxmlformats.org/wordprocessingml/2006/main" xmlns:w14="http://schemas.microsoft.com/office/word/2010/wordml" xmlns:w15="http://schemas.microsoft.com/office/word/2012/wordml" xmlns:wpg="http://schemas.microsoft.com/office/word/2010/wordprocessingGroup" xmlns:wpi="http://schemas.microsoft.com/office/word/2010/wordprocessingInk" xmlns:wne="http://schemas.microsoft.com/office/word/2006/wordml" xmlns:wps="http://schemas.microsoft.com/office/word/2010/wordprocessingShape" mc:Ignorable="w14 w15 wp14">
+  <w:endnote w:type="separator" w:id="-1">
     <w:p>
       <w:pPr>
         <w:spacing w:line="240" w:lineRule="auto"/>
@@ -5774,7 +6550,7 @@
       </w:r>
     </w:p>
   </w:endnote>
-  <w:endnote w:type="continuationSeparator" w:id="1">
+  <w:endnote w:type="continuationSeparator" w:id="0">
     <w:p>
       <w:pPr>
         <w:spacing w:line="240" w:lineRule="auto"/>
@@ -5788,8 +6564,8 @@
 </file>
 
 <file path=word/footnotes.xml><?xml version="1.0" encoding="utf-8"?>
-<w:footnotes xmlns:ve="http://schemas.openxmlformats.org/markup-compatibility/2006" xmlns:o="urn:schemas-microsoft-com:office:office" xmlns:r="http://schemas.openxmlformats.org/officeDocument/2006/relationships" xmlns:m="http://schemas.openxmlformats.org/officeDocument/2006/math" xmlns:v="urn:schemas-microsoft-com:vml" xmlns:wp="http://schemas.openxmlformats.org/drawingml/2006/wordprocessingDrawing" xmlns:w10="urn:schemas-microsoft-com:office:word" xmlns:w="http://schemas.openxmlformats.org/wordprocessingml/2006/main" xmlns:wne="http://schemas.microsoft.com/office/word/2006/wordml">
-  <w:footnote w:type="separator" w:id="0">
+<w:footnotes xmlns:wpc="http://schemas.microsoft.com/office/word/2010/wordprocessingCanvas" xmlns:mc="http://schemas.openxmlformats.org/markup-compatibility/2006" xmlns:o="urn:schemas-microsoft-com:office:office" xmlns:r="http://schemas.openxmlformats.org/officeDocument/2006/relationships" xmlns:m="http://schemas.openxmlformats.org/officeDocument/2006/math" xmlns:v="urn:schemas-microsoft-com:vml" xmlns:wp14="http://schemas.microsoft.com/office/word/2010/wordprocessingDrawing" xmlns:wp="http://schemas.openxmlformats.org/drawingml/2006/wordprocessingDrawing" xmlns:w10="urn:schemas-microsoft-com:office:word" xmlns:w="http://schemas.openxmlformats.org/wordprocessingml/2006/main" xmlns:w14="http://schemas.microsoft.com/office/word/2010/wordml" xmlns:w15="http://schemas.microsoft.com/office/word/2012/wordml" xmlns:wpg="http://schemas.microsoft.com/office/word/2010/wordprocessingGroup" xmlns:wpi="http://schemas.microsoft.com/office/word/2010/wordprocessingInk" xmlns:wne="http://schemas.microsoft.com/office/word/2006/wordml" xmlns:wps="http://schemas.microsoft.com/office/word/2010/wordprocessingShape" mc:Ignorable="w14 w15 wp14">
+  <w:footnote w:type="separator" w:id="-1">
     <w:p>
       <w:pPr>
         <w:spacing w:after="0"/>
@@ -5799,7 +6575,7 @@
       </w:r>
     </w:p>
   </w:footnote>
-  <w:footnote w:type="continuationSeparator" w:id="1">
+  <w:footnote w:type="continuationSeparator" w:id="0">
     <w:p>
       <w:pPr>
         <w:spacing w:after="0"/>
@@ -5813,7 +6589,7 @@
 </file>
 
 <file path=word/numbering.xml><?xml version="1.0" encoding="utf-8"?>
-<w:numbering xmlns:ve="http://schemas.openxmlformats.org/markup-compatibility/2006" xmlns:o="urn:schemas-microsoft-com:office:office" xmlns:r="http://schemas.openxmlformats.org/officeDocument/2006/relationships" xmlns:m="http://schemas.openxmlformats.org/officeDocument/2006/math" xmlns:v="urn:schemas-microsoft-com:vml" xmlns:wp="http://schemas.openxmlformats.org/drawingml/2006/wordprocessingDrawing" xmlns:w10="urn:schemas-microsoft-com:office:word" xmlns:w="http://schemas.openxmlformats.org/wordprocessingml/2006/main" xmlns:wne="http://schemas.microsoft.com/office/word/2006/wordml">
+<w:numbering xmlns:wpc="http://schemas.microsoft.com/office/word/2010/wordprocessingCanvas" xmlns:mc="http://schemas.openxmlformats.org/markup-compatibility/2006" xmlns:o="urn:schemas-microsoft-com:office:office" xmlns:r="http://schemas.openxmlformats.org/officeDocument/2006/relationships" xmlns:m="http://schemas.openxmlformats.org/officeDocument/2006/math" xmlns:v="urn:schemas-microsoft-com:vml" xmlns:wp14="http://schemas.microsoft.com/office/word/2010/wordprocessingDrawing" xmlns:wp="http://schemas.openxmlformats.org/drawingml/2006/wordprocessingDrawing" xmlns:w10="urn:schemas-microsoft-com:office:word" xmlns:w="http://schemas.openxmlformats.org/wordprocessingml/2006/main" xmlns:w14="http://schemas.microsoft.com/office/word/2010/wordml" xmlns:w15="http://schemas.microsoft.com/office/word/2012/wordml" xmlns:wpg="http://schemas.microsoft.com/office/word/2010/wordprocessingGroup" xmlns:wpi="http://schemas.microsoft.com/office/word/2010/wordprocessingInk" xmlns:wne="http://schemas.microsoft.com/office/word/2006/wordml" xmlns:wps="http://schemas.microsoft.com/office/word/2010/wordprocessingShape" mc:Ignorable="w14 w15 wp14">
   <w:abstractNum w:abstractNumId="0">
     <w:nsid w:val="9BED6A61"/>
     <w:multiLevelType w:val="multilevel"/>
@@ -6973,6 +7749,146 @@
     </w:lvl>
   </w:abstractNum>
   <w:abstractNum w:abstractNumId="19">
+    <w:nsid w:val="12382426"/>
+    <w:multiLevelType w:val="multilevel"/>
+    <w:tmpl w:val="D8AA9DFE"/>
+    <w:lvl w:ilvl="0">
+      <w:start w:val="1"/>
+      <w:numFmt w:val="decimal"/>
+      <w:lvlText w:val="%1."/>
+      <w:lvlJc w:val="left"/>
+      <w:pPr>
+        <w:tabs>
+          <w:tab w:val="left" w:pos="425"/>
+        </w:tabs>
+        <w:ind w:left="425" w:hanging="425"/>
+      </w:pPr>
+      <w:rPr>
+        <w:rFonts w:hint="default"/>
+      </w:rPr>
+    </w:lvl>
+    <w:lvl w:ilvl="1">
+      <w:start w:val="1"/>
+      <w:numFmt w:val="lowerLetter"/>
+      <w:lvlText w:val="%2."/>
+      <w:lvlJc w:val="left"/>
+      <w:pPr>
+        <w:tabs>
+          <w:tab w:val="left" w:pos="840"/>
+        </w:tabs>
+        <w:ind w:left="840" w:hanging="420"/>
+      </w:pPr>
+      <w:rPr>
+        <w:rFonts w:hint="default"/>
+      </w:rPr>
+    </w:lvl>
+    <w:lvl w:ilvl="2">
+      <w:start w:val="1"/>
+      <w:numFmt w:val="lowerLetter"/>
+      <w:lvlText w:val="%3."/>
+      <w:lvlJc w:val="left"/>
+      <w:pPr>
+        <w:tabs>
+          <w:tab w:val="left" w:pos="1260"/>
+        </w:tabs>
+        <w:ind w:left="1260" w:hanging="420"/>
+      </w:pPr>
+      <w:rPr>
+        <w:rFonts w:hint="default"/>
+      </w:rPr>
+    </w:lvl>
+    <w:lvl w:ilvl="3">
+      <w:start w:val="1"/>
+      <w:numFmt w:val="decimal"/>
+      <w:lvlText w:val="%4."/>
+      <w:lvlJc w:val="left"/>
+      <w:pPr>
+        <w:tabs>
+          <w:tab w:val="left" w:pos="1680"/>
+        </w:tabs>
+        <w:ind w:left="1680" w:hanging="420"/>
+      </w:pPr>
+      <w:rPr>
+        <w:rFonts w:hint="default"/>
+      </w:rPr>
+    </w:lvl>
+    <w:lvl w:ilvl="4">
+      <w:start w:val="1"/>
+      <w:numFmt w:val="lowerLetter"/>
+      <w:lvlText w:val="%5)"/>
+      <w:lvlJc w:val="left"/>
+      <w:pPr>
+        <w:tabs>
+          <w:tab w:val="left" w:pos="2100"/>
+        </w:tabs>
+        <w:ind w:left="2100" w:hanging="420"/>
+      </w:pPr>
+      <w:rPr>
+        <w:rFonts w:hint="default"/>
+      </w:rPr>
+    </w:lvl>
+    <w:lvl w:ilvl="5">
+      <w:start w:val="1"/>
+      <w:numFmt w:val="lowerRoman"/>
+      <w:lvlText w:val="%6."/>
+      <w:lvlJc w:val="left"/>
+      <w:pPr>
+        <w:tabs>
+          <w:tab w:val="left" w:pos="2520"/>
+        </w:tabs>
+        <w:ind w:left="2520" w:hanging="420"/>
+      </w:pPr>
+      <w:rPr>
+        <w:rFonts w:hint="default"/>
+      </w:rPr>
+    </w:lvl>
+    <w:lvl w:ilvl="6">
+      <w:start w:val="1"/>
+      <w:numFmt w:val="decimal"/>
+      <w:lvlText w:val="%7."/>
+      <w:lvlJc w:val="left"/>
+      <w:pPr>
+        <w:tabs>
+          <w:tab w:val="left" w:pos="2940"/>
+        </w:tabs>
+        <w:ind w:left="2940" w:hanging="420"/>
+      </w:pPr>
+      <w:rPr>
+        <w:rFonts w:hint="default"/>
+      </w:rPr>
+    </w:lvl>
+    <w:lvl w:ilvl="7">
+      <w:start w:val="1"/>
+      <w:numFmt w:val="lowerLetter"/>
+      <w:lvlText w:val="%8)"/>
+      <w:lvlJc w:val="left"/>
+      <w:pPr>
+        <w:tabs>
+          <w:tab w:val="left" w:pos="3360"/>
+        </w:tabs>
+        <w:ind w:left="3360" w:hanging="420"/>
+      </w:pPr>
+      <w:rPr>
+        <w:rFonts w:hint="default"/>
+      </w:rPr>
+    </w:lvl>
+    <w:lvl w:ilvl="8">
+      <w:start w:val="1"/>
+      <w:numFmt w:val="lowerRoman"/>
+      <w:lvlText w:val="%9."/>
+      <w:lvlJc w:val="left"/>
+      <w:pPr>
+        <w:tabs>
+          <w:tab w:val="left" w:pos="3780"/>
+        </w:tabs>
+        <w:ind w:left="3780" w:hanging="420"/>
+      </w:pPr>
+      <w:rPr>
+        <w:rFonts w:hint="default"/>
+      </w:rPr>
+    </w:lvl>
+  </w:abstractNum>
+  <w:abstractNum w:abstractNumId="20">
     <w:nsid w:val="2EB5B20A"/>
     <w:multiLevelType w:val="singleLevel"/>
     <w:tmpl w:val="2EB5B20A"/>
@@ -6992,7 +7908,7 @@
       </w:rPr>
     </w:lvl>
   </w:abstractNum>
-  <w:abstractNum w:abstractNumId="20">
+  <w:abstractNum w:abstractNumId="21">
     <w:nsid w:val="2FEE7E79"/>
     <w:multiLevelType w:val="multilevel"/>
     <w:tmpl w:val="2FEE7E79"/>
@@ -7132,7 +8048,7 @@
       </w:rPr>
     </w:lvl>
   </w:abstractNum>
-  <w:abstractNum w:abstractNumId="21">
+  <w:abstractNum w:abstractNumId="22">
     <w:nsid w:val="5FBEFA3C"/>
     <w:multiLevelType w:val="singleLevel"/>
     <w:tmpl w:val="5FBEFA3C"/>
@@ -7152,7 +8068,7 @@
       </w:rPr>
     </w:lvl>
   </w:abstractNum>
-  <w:abstractNum w:abstractNumId="22">
+  <w:abstractNum w:abstractNumId="23">
     <w:nsid w:val="6BF4F17A"/>
     <w:multiLevelType w:val="singleLevel"/>
     <w:tmpl w:val="6BF4F17A"/>
@@ -7172,7 +8088,7 @@
       </w:rPr>
     </w:lvl>
   </w:abstractNum>
-  <w:abstractNum w:abstractNumId="23">
+  <w:abstractNum w:abstractNumId="24">
     <w:nsid w:val="7F9FDB93"/>
     <w:multiLevelType w:val="multilevel"/>
     <w:tmpl w:val="7F9FDB93"/>
@@ -7312,7 +8228,7 @@
       </w:rPr>
     </w:lvl>
   </w:abstractNum>
-  <w:abstractNum w:abstractNumId="24">
+  <w:abstractNum w:abstractNumId="25">
     <w:nsid w:val="7FBD085D"/>
     <w:multiLevelType w:val="singleLevel"/>
     <w:tmpl w:val="7FBD085D"/>
@@ -7332,7 +8248,7 @@
       </w:rPr>
     </w:lvl>
   </w:abstractNum>
-  <w:abstractNum w:abstractNumId="25">
+  <w:abstractNum w:abstractNumId="26">
     <w:nsid w:val="7FD756DE"/>
     <w:multiLevelType w:val="singleLevel"/>
     <w:tmpl w:val="7FD756DE"/>
@@ -7359,7 +8275,7 @@
     <w:abstractNumId w:val="1"/>
   </w:num>
   <w:num w:numId="3">
-    <w:abstractNumId w:val="24"/>
+    <w:abstractNumId w:val="25"/>
   </w:num>
   <w:num w:numId="4">
     <w:abstractNumId w:val="17"/>
@@ -7380,7 +8296,7 @@
     <w:abstractNumId w:val="8"/>
   </w:num>
   <w:num w:numId="10">
-    <w:abstractNumId w:val="20"/>
+    <w:abstractNumId w:val="21"/>
   </w:num>
   <w:num w:numId="11">
     <w:abstractNumId w:val="4"/>
@@ -7398,16 +8314,16 @@
     <w:abstractNumId w:val="7"/>
   </w:num>
   <w:num w:numId="16">
+    <w:abstractNumId w:val="24"/>
+  </w:num>
+  <w:num w:numId="17">
+    <w:abstractNumId w:val="26"/>
+  </w:num>
+  <w:num w:numId="18">
     <w:abstractNumId w:val="23"/>
   </w:num>
-  <w:num w:numId="17">
-    <w:abstractNumId w:val="25"/>
-  </w:num>
-  <w:num w:numId="18">
-    <w:abstractNumId w:val="22"/>
-  </w:num>
   <w:num w:numId="19">
-    <w:abstractNumId w:val="19"/>
+    <w:abstractNumId w:val="20"/>
   </w:num>
   <w:num w:numId="20">
     <w:abstractNumId w:val="2"/>
@@ -7425,16 +8341,19 @@
     <w:abstractNumId w:val="15"/>
   </w:num>
   <w:num w:numId="25">
-    <w:abstractNumId w:val="21"/>
+    <w:abstractNumId w:val="22"/>
   </w:num>
   <w:num w:numId="26">
     <w:abstractNumId w:val="18"/>
+  </w:num>
+  <w:num w:numId="27">
+    <w:abstractNumId w:val="19"/>
   </w:num>
 </w:numbering>
 </file>
 
 <file path=word/styles.xml><?xml version="1.0" encoding="utf-8"?>
-<w:styles xmlns:r="http://schemas.openxmlformats.org/officeDocument/2006/relationships" xmlns:w="http://schemas.openxmlformats.org/wordprocessingml/2006/main">
+<w:styles xmlns:mc="http://schemas.openxmlformats.org/markup-compatibility/2006" xmlns:r="http://schemas.openxmlformats.org/officeDocument/2006/relationships" xmlns:w="http://schemas.openxmlformats.org/wordprocessingml/2006/main" xmlns:w14="http://schemas.microsoft.com/office/word/2010/wordml" xmlns:w15="http://schemas.microsoft.com/office/word/2012/wordml" mc:Ignorable="w14 w15">
   <w:docDefaults>
     <w:rPrDefault>
       <w:rPr>
@@ -7444,139 +8363,375 @@
     </w:rPrDefault>
     <w:pPrDefault/>
   </w:docDefaults>
-  <w:latentStyles w:defLockedState="0" w:defUIPriority="99" w:defSemiHidden="1" w:defUnhideWhenUsed="1" w:defQFormat="0" w:count="267">
-    <w:lsdException w:name="Normal" w:semiHidden="0" w:uiPriority="0" w:unhideWhenUsed="0" w:qFormat="1"/>
-    <w:lsdException w:name="heading 1" w:semiHidden="0" w:uiPriority="9" w:unhideWhenUsed="0" w:qFormat="1"/>
-    <w:lsdException w:name="heading 2" w:uiPriority="9" w:qFormat="1"/>
-    <w:lsdException w:name="heading 3" w:uiPriority="9" w:qFormat="1"/>
-    <w:lsdException w:name="heading 4" w:uiPriority="9" w:qFormat="1"/>
-    <w:lsdException w:name="heading 5" w:uiPriority="9" w:qFormat="1"/>
-    <w:lsdException w:name="heading 6" w:uiPriority="9" w:qFormat="1"/>
-    <w:lsdException w:name="heading 7" w:uiPriority="9" w:qFormat="1"/>
-    <w:lsdException w:name="heading 8" w:uiPriority="9" w:qFormat="1"/>
-    <w:lsdException w:name="heading 9" w:uiPriority="9" w:qFormat="1"/>
-    <w:lsdException w:name="toc 1" w:uiPriority="39"/>
-    <w:lsdException w:name="toc 2" w:uiPriority="39"/>
-    <w:lsdException w:name="toc 3" w:uiPriority="39"/>
-    <w:lsdException w:name="toc 4" w:uiPriority="39"/>
-    <w:lsdException w:name="toc 5" w:uiPriority="39"/>
-    <w:lsdException w:name="toc 6" w:uiPriority="39"/>
-    <w:lsdException w:name="toc 7" w:uiPriority="39"/>
-    <w:lsdException w:name="toc 8" w:uiPriority="39"/>
-    <w:lsdException w:name="toc 9" w:uiPriority="39"/>
-    <w:lsdException w:name="caption" w:uiPriority="35" w:qFormat="1"/>
-    <w:lsdException w:name="Title" w:semiHidden="0" w:uiPriority="10" w:unhideWhenUsed="0" w:qFormat="1"/>
-    <w:lsdException w:name="Default Paragraph Font" w:uiPriority="1" w:qFormat="1"/>
-    <w:lsdException w:name="Subtitle" w:semiHidden="0" w:uiPriority="11" w:unhideWhenUsed="0" w:qFormat="1"/>
-    <w:lsdException w:name="Hyperlink" w:semiHidden="0"/>
-    <w:lsdException w:name="Strong" w:semiHidden="0" w:uiPriority="22" w:unhideWhenUsed="0" w:qFormat="1"/>
-    <w:lsdException w:name="Emphasis" w:semiHidden="0" w:uiPriority="20" w:unhideWhenUsed="0" w:qFormat="1"/>
-    <w:lsdException w:name="Table Grid" w:semiHidden="0" w:uiPriority="39" w:unhideWhenUsed="0" w:qFormat="1"/>
-    <w:lsdException w:name="Light Shading" w:semiHidden="0" w:uiPriority="60" w:unhideWhenUsed="0"/>
-    <w:lsdException w:name="Light List" w:semiHidden="0" w:uiPriority="61" w:unhideWhenUsed="0"/>
-    <w:lsdException w:name="Light Grid" w:semiHidden="0" w:uiPriority="62" w:unhideWhenUsed="0"/>
-    <w:lsdException w:name="Medium Shading 1" w:semiHidden="0" w:uiPriority="63" w:unhideWhenUsed="0"/>
-    <w:lsdException w:name="Medium Shading 2" w:semiHidden="0" w:uiPriority="64" w:unhideWhenUsed="0"/>
-    <w:lsdException w:name="Medium List 1" w:semiHidden="0" w:uiPriority="65" w:unhideWhenUsed="0"/>
-    <w:lsdException w:name="Medium List 2" w:semiHidden="0" w:uiPriority="66" w:unhideWhenUsed="0"/>
-    <w:lsdException w:name="Medium Grid 1" w:semiHidden="0" w:uiPriority="67" w:unhideWhenUsed="0"/>
-    <w:lsdException w:name="Medium Grid 2" w:semiHidden="0" w:uiPriority="68" w:unhideWhenUsed="0"/>
-    <w:lsdException w:name="Medium Grid 3" w:semiHidden="0" w:uiPriority="69" w:unhideWhenUsed="0"/>
-    <w:lsdException w:name="Dark List" w:semiHidden="0" w:uiPriority="70" w:unhideWhenUsed="0"/>
-    <w:lsdException w:name="Colorful Shading" w:semiHidden="0" w:uiPriority="71" w:unhideWhenUsed="0"/>
-    <w:lsdException w:name="Colorful List" w:semiHidden="0" w:uiPriority="72" w:unhideWhenUsed="0"/>
-    <w:lsdException w:name="Colorful Grid" w:semiHidden="0" w:uiPriority="73" w:unhideWhenUsed="0"/>
-    <w:lsdException w:name="Light Shading Accent 1" w:semiHidden="0" w:uiPriority="60" w:unhideWhenUsed="0"/>
-    <w:lsdException w:name="Light List Accent 1" w:semiHidden="0" w:uiPriority="61" w:unhideWhenUsed="0"/>
-    <w:lsdException w:name="Light Grid Accent 1" w:semiHidden="0" w:uiPriority="62" w:unhideWhenUsed="0"/>
-    <w:lsdException w:name="Medium Shading 1 Accent 1" w:semiHidden="0" w:uiPriority="63" w:unhideWhenUsed="0"/>
-    <w:lsdException w:name="Medium Shading 2 Accent 1" w:semiHidden="0" w:uiPriority="64" w:unhideWhenUsed="0"/>
-    <w:lsdException w:name="Medium List 1 Accent 1" w:semiHidden="0" w:uiPriority="65" w:unhideWhenUsed="0"/>
-    <w:lsdException w:name="Medium List 2 Accent 1" w:semiHidden="0" w:uiPriority="66" w:unhideWhenUsed="0"/>
-    <w:lsdException w:name="Medium Grid 1 Accent 1" w:semiHidden="0" w:uiPriority="67" w:unhideWhenUsed="0"/>
-    <w:lsdException w:name="Medium Grid 2 Accent 1" w:semiHidden="0" w:uiPriority="68" w:unhideWhenUsed="0"/>
-    <w:lsdException w:name="Medium Grid 3 Accent 1" w:semiHidden="0" w:uiPriority="69" w:unhideWhenUsed="0"/>
-    <w:lsdException w:name="Dark List Accent 1" w:semiHidden="0" w:uiPriority="70" w:unhideWhenUsed="0"/>
-    <w:lsdException w:name="Colorful Shading Accent 1" w:semiHidden="0" w:uiPriority="71" w:unhideWhenUsed="0"/>
-    <w:lsdException w:name="Colorful List Accent 1" w:semiHidden="0" w:uiPriority="72" w:unhideWhenUsed="0"/>
-    <w:lsdException w:name="Colorful Grid Accent 1" w:semiHidden="0" w:uiPriority="73" w:unhideWhenUsed="0"/>
-    <w:lsdException w:name="Light Shading Accent 2" w:semiHidden="0" w:uiPriority="60" w:unhideWhenUsed="0"/>
-    <w:lsdException w:name="Light List Accent 2" w:semiHidden="0" w:uiPriority="61" w:unhideWhenUsed="0"/>
-    <w:lsdException w:name="Light Grid Accent 2" w:semiHidden="0" w:uiPriority="62" w:unhideWhenUsed="0"/>
-    <w:lsdException w:name="Medium Shading 1 Accent 2" w:semiHidden="0" w:uiPriority="63" w:unhideWhenUsed="0"/>
-    <w:lsdException w:name="Medium Shading 2 Accent 2" w:semiHidden="0" w:uiPriority="64" w:unhideWhenUsed="0"/>
-    <w:lsdException w:name="Medium List 1 Accent 2" w:semiHidden="0" w:uiPriority="65" w:unhideWhenUsed="0"/>
-    <w:lsdException w:name="Medium List 2 Accent 2" w:semiHidden="0" w:uiPriority="66" w:unhideWhenUsed="0"/>
-    <w:lsdException w:name="Medium Grid 1 Accent 2" w:semiHidden="0" w:uiPriority="67" w:unhideWhenUsed="0"/>
-    <w:lsdException w:name="Medium Grid 2 Accent 2" w:semiHidden="0" w:uiPriority="68" w:unhideWhenUsed="0"/>
-    <w:lsdException w:name="Medium Grid 3 Accent 2" w:semiHidden="0" w:uiPriority="69" w:unhideWhenUsed="0"/>
-    <w:lsdException w:name="Dark List Accent 2" w:semiHidden="0" w:uiPriority="70" w:unhideWhenUsed="0"/>
-    <w:lsdException w:name="Colorful Shading Accent 2" w:semiHidden="0" w:uiPriority="71" w:unhideWhenUsed="0"/>
-    <w:lsdException w:name="Colorful List Accent 2" w:semiHidden="0" w:uiPriority="72" w:unhideWhenUsed="0"/>
-    <w:lsdException w:name="Colorful Grid Accent 2" w:semiHidden="0" w:uiPriority="73" w:unhideWhenUsed="0"/>
-    <w:lsdException w:name="Light Shading Accent 3" w:semiHidden="0" w:uiPriority="60" w:unhideWhenUsed="0"/>
-    <w:lsdException w:name="Light List Accent 3" w:semiHidden="0" w:uiPriority="61" w:unhideWhenUsed="0"/>
-    <w:lsdException w:name="Light Grid Accent 3" w:semiHidden="0" w:uiPriority="62" w:unhideWhenUsed="0"/>
-    <w:lsdException w:name="Medium Shading 1 Accent 3" w:semiHidden="0" w:uiPriority="63" w:unhideWhenUsed="0"/>
-    <w:lsdException w:name="Medium Shading 2 Accent 3" w:semiHidden="0" w:uiPriority="64" w:unhideWhenUsed="0"/>
-    <w:lsdException w:name="Medium List 1 Accent 3" w:semiHidden="0" w:uiPriority="65" w:unhideWhenUsed="0"/>
-    <w:lsdException w:name="Medium List 2 Accent 3" w:semiHidden="0" w:uiPriority="66" w:unhideWhenUsed="0"/>
-    <w:lsdException w:name="Medium Grid 1 Accent 3" w:semiHidden="0" w:uiPriority="67" w:unhideWhenUsed="0"/>
-    <w:lsdException w:name="Medium Grid 2 Accent 3" w:semiHidden="0" w:uiPriority="68" w:unhideWhenUsed="0"/>
-    <w:lsdException w:name="Medium Grid 3 Accent 3" w:semiHidden="0" w:uiPriority="69" w:unhideWhenUsed="0"/>
-    <w:lsdException w:name="Dark List Accent 3" w:semiHidden="0" w:uiPriority="70" w:unhideWhenUsed="0"/>
-    <w:lsdException w:name="Colorful Shading Accent 3" w:semiHidden="0" w:uiPriority="71" w:unhideWhenUsed="0"/>
-    <w:lsdException w:name="Colorful List Accent 3" w:semiHidden="0" w:uiPriority="72" w:unhideWhenUsed="0"/>
-    <w:lsdException w:name="Colorful Grid Accent 3" w:semiHidden="0" w:uiPriority="73" w:unhideWhenUsed="0"/>
-    <w:lsdException w:name="Light Shading Accent 4" w:semiHidden="0" w:uiPriority="60" w:unhideWhenUsed="0"/>
-    <w:lsdException w:name="Light List Accent 4" w:semiHidden="0" w:uiPriority="61" w:unhideWhenUsed="0"/>
-    <w:lsdException w:name="Light Grid Accent 4" w:semiHidden="0" w:uiPriority="62" w:unhideWhenUsed="0"/>
-    <w:lsdException w:name="Medium Shading 1 Accent 4" w:semiHidden="0" w:uiPriority="63" w:unhideWhenUsed="0"/>
-    <w:lsdException w:name="Medium Shading 2 Accent 4" w:semiHidden="0" w:uiPriority="64" w:unhideWhenUsed="0"/>
-    <w:lsdException w:name="Medium List 1 Accent 4" w:semiHidden="0" w:uiPriority="65" w:unhideWhenUsed="0"/>
-    <w:lsdException w:name="Medium List 2 Accent 4" w:semiHidden="0" w:uiPriority="66" w:unhideWhenUsed="0"/>
-    <w:lsdException w:name="Medium Grid 1 Accent 4" w:semiHidden="0" w:uiPriority="67" w:unhideWhenUsed="0"/>
-    <w:lsdException w:name="Medium Grid 2 Accent 4" w:semiHidden="0" w:uiPriority="68" w:unhideWhenUsed="0"/>
-    <w:lsdException w:name="Medium Grid 3 Accent 4" w:semiHidden="0" w:uiPriority="69" w:unhideWhenUsed="0"/>
-    <w:lsdException w:name="Dark List Accent 4" w:semiHidden="0" w:uiPriority="70" w:unhideWhenUsed="0"/>
-    <w:lsdException w:name="Colorful Shading Accent 4" w:semiHidden="0" w:uiPriority="71" w:unhideWhenUsed="0"/>
-    <w:lsdException w:name="Colorful List Accent 4" w:semiHidden="0" w:uiPriority="72" w:unhideWhenUsed="0"/>
-    <w:lsdException w:name="Colorful Grid Accent 4" w:semiHidden="0" w:uiPriority="73" w:unhideWhenUsed="0"/>
-    <w:lsdException w:name="Light Shading Accent 5" w:semiHidden="0" w:uiPriority="60" w:unhideWhenUsed="0"/>
-    <w:lsdException w:name="Light List Accent 5" w:semiHidden="0" w:uiPriority="61" w:unhideWhenUsed="0"/>
-    <w:lsdException w:name="Light Grid Accent 5" w:semiHidden="0" w:uiPriority="62" w:unhideWhenUsed="0"/>
-    <w:lsdException w:name="Medium Shading 1 Accent 5" w:semiHidden="0" w:uiPriority="63" w:unhideWhenUsed="0"/>
-    <w:lsdException w:name="Medium Shading 2 Accent 5" w:semiHidden="0" w:uiPriority="64" w:unhideWhenUsed="0"/>
-    <w:lsdException w:name="Medium List 1 Accent 5" w:semiHidden="0" w:uiPriority="65" w:unhideWhenUsed="0"/>
-    <w:lsdException w:name="Medium List 2 Accent 5" w:semiHidden="0" w:uiPriority="66" w:unhideWhenUsed="0"/>
-    <w:lsdException w:name="Medium Grid 1 Accent 5" w:semiHidden="0" w:uiPriority="67" w:unhideWhenUsed="0"/>
-    <w:lsdException w:name="Medium Grid 2 Accent 5" w:semiHidden="0" w:uiPriority="68" w:unhideWhenUsed="0"/>
-    <w:lsdException w:name="Medium Grid 3 Accent 5" w:semiHidden="0" w:uiPriority="69" w:unhideWhenUsed="0"/>
-    <w:lsdException w:name="Dark List Accent 5" w:semiHidden="0" w:uiPriority="70" w:unhideWhenUsed="0"/>
-    <w:lsdException w:name="Colorful Shading Accent 5" w:semiHidden="0" w:uiPriority="71" w:unhideWhenUsed="0"/>
-    <w:lsdException w:name="Colorful List Accent 5" w:semiHidden="0" w:uiPriority="72" w:unhideWhenUsed="0"/>
-    <w:lsdException w:name="Colorful Grid Accent 5" w:semiHidden="0" w:uiPriority="73" w:unhideWhenUsed="0"/>
-    <w:lsdException w:name="Light Shading Accent 6" w:semiHidden="0" w:uiPriority="60" w:unhideWhenUsed="0"/>
-    <w:lsdException w:name="Light List Accent 6" w:semiHidden="0" w:uiPriority="61" w:unhideWhenUsed="0"/>
-    <w:lsdException w:name="Light Grid Accent 6" w:semiHidden="0" w:uiPriority="62" w:unhideWhenUsed="0"/>
-    <w:lsdException w:name="Medium Shading 1 Accent 6" w:semiHidden="0" w:uiPriority="63" w:unhideWhenUsed="0"/>
-    <w:lsdException w:name="Medium Shading 2 Accent 6" w:semiHidden="0" w:uiPriority="64" w:unhideWhenUsed="0"/>
-    <w:lsdException w:name="Medium List 1 Accent 6" w:semiHidden="0" w:uiPriority="65" w:unhideWhenUsed="0"/>
-    <w:lsdException w:name="Medium List 2 Accent 6" w:semiHidden="0" w:uiPriority="66" w:unhideWhenUsed="0"/>
-    <w:lsdException w:name="Medium Grid 1 Accent 6" w:semiHidden="0" w:uiPriority="67" w:unhideWhenUsed="0"/>
-    <w:lsdException w:name="Medium Grid 2 Accent 6" w:semiHidden="0" w:uiPriority="68" w:unhideWhenUsed="0"/>
-    <w:lsdException w:name="Medium Grid 3 Accent 6" w:semiHidden="0" w:uiPriority="69" w:unhideWhenUsed="0"/>
-    <w:lsdException w:name="Dark List Accent 6" w:semiHidden="0" w:uiPriority="70" w:unhideWhenUsed="0"/>
-    <w:lsdException w:name="Colorful Shading Accent 6" w:semiHidden="0" w:uiPriority="71" w:unhideWhenUsed="0"/>
-    <w:lsdException w:name="Colorful List Accent 6" w:semiHidden="0" w:uiPriority="72" w:unhideWhenUsed="0"/>
-    <w:lsdException w:name="Colorful Grid Accent 6" w:semiHidden="0" w:uiPriority="73" w:unhideWhenUsed="0"/>
-    <w:lsdException w:name="Subtle Emphasis" w:semiHidden="0" w:uiPriority="19" w:unhideWhenUsed="0" w:qFormat="1"/>
-    <w:lsdException w:name="Intense Emphasis" w:semiHidden="0" w:uiPriority="21" w:unhideWhenUsed="0" w:qFormat="1"/>
-    <w:lsdException w:name="Subtle Reference" w:semiHidden="0" w:uiPriority="31" w:unhideWhenUsed="0" w:qFormat="1"/>
-    <w:lsdException w:name="Intense Reference" w:semiHidden="0" w:uiPriority="32" w:unhideWhenUsed="0" w:qFormat="1"/>
-    <w:lsdException w:name="Book Title" w:semiHidden="0" w:uiPriority="33" w:unhideWhenUsed="0" w:qFormat="1"/>
-    <w:lsdException w:name="Bibliography" w:uiPriority="37"/>
-    <w:lsdException w:name="TOC Heading" w:uiPriority="39" w:qFormat="1"/>
+  <w:latentStyles w:defLockedState="0" w:defUIPriority="99" w:defSemiHidden="0" w:defUnhideWhenUsed="0" w:defQFormat="0" w:count="371">
+    <w:lsdException w:name="Normal" w:uiPriority="0" w:qFormat="1"/>
+    <w:lsdException w:name="heading 1" w:uiPriority="9" w:qFormat="1"/>
+    <w:lsdException w:name="heading 2" w:semiHidden="1" w:uiPriority="9" w:unhideWhenUsed="1" w:qFormat="1"/>
+    <w:lsdException w:name="heading 3" w:semiHidden="1" w:uiPriority="9" w:unhideWhenUsed="1" w:qFormat="1"/>
+    <w:lsdException w:name="heading 4" w:semiHidden="1" w:uiPriority="9" w:unhideWhenUsed="1" w:qFormat="1"/>
+    <w:lsdException w:name="heading 5" w:semiHidden="1" w:uiPriority="9" w:unhideWhenUsed="1" w:qFormat="1"/>
+    <w:lsdException w:name="heading 6" w:semiHidden="1" w:uiPriority="9" w:unhideWhenUsed="1" w:qFormat="1"/>
+    <w:lsdException w:name="heading 7" w:semiHidden="1" w:uiPriority="9" w:unhideWhenUsed="1" w:qFormat="1"/>
+    <w:lsdException w:name="heading 8" w:semiHidden="1" w:uiPriority="9" w:unhideWhenUsed="1" w:qFormat="1"/>
+    <w:lsdException w:name="heading 9" w:semiHidden="1" w:uiPriority="9" w:unhideWhenUsed="1" w:qFormat="1"/>
+    <w:lsdException w:name="index 1" w:semiHidden="1" w:unhideWhenUsed="1"/>
+    <w:lsdException w:name="index 2" w:semiHidden="1" w:unhideWhenUsed="1"/>
+    <w:lsdException w:name="index 3" w:semiHidden="1" w:unhideWhenUsed="1"/>
+    <w:lsdException w:name="index 4" w:semiHidden="1" w:unhideWhenUsed="1"/>
+    <w:lsdException w:name="index 5" w:semiHidden="1" w:unhideWhenUsed="1"/>
+    <w:lsdException w:name="index 6" w:semiHidden="1" w:unhideWhenUsed="1"/>
+    <w:lsdException w:name="index 7" w:semiHidden="1" w:unhideWhenUsed="1"/>
+    <w:lsdException w:name="index 8" w:semiHidden="1" w:unhideWhenUsed="1"/>
+    <w:lsdException w:name="index 9" w:semiHidden="1" w:unhideWhenUsed="1"/>
+    <w:lsdException w:name="toc 1" w:semiHidden="1" w:uiPriority="39" w:unhideWhenUsed="1"/>
+    <w:lsdException w:name="toc 2" w:semiHidden="1" w:uiPriority="39" w:unhideWhenUsed="1"/>
+    <w:lsdException w:name="toc 3" w:semiHidden="1" w:uiPriority="39" w:unhideWhenUsed="1"/>
+    <w:lsdException w:name="toc 4" w:semiHidden="1" w:uiPriority="39" w:unhideWhenUsed="1"/>
+    <w:lsdException w:name="toc 5" w:semiHidden="1" w:uiPriority="39" w:unhideWhenUsed="1"/>
+    <w:lsdException w:name="toc 6" w:semiHidden="1" w:uiPriority="39" w:unhideWhenUsed="1"/>
+    <w:lsdException w:name="toc 7" w:semiHidden="1" w:uiPriority="39" w:unhideWhenUsed="1"/>
+    <w:lsdException w:name="toc 8" w:semiHidden="1" w:uiPriority="39" w:unhideWhenUsed="1"/>
+    <w:lsdException w:name="toc 9" w:semiHidden="1" w:uiPriority="39" w:unhideWhenUsed="1"/>
+    <w:lsdException w:name="Normal Indent" w:semiHidden="1" w:unhideWhenUsed="1"/>
+    <w:lsdException w:name="footnote text" w:semiHidden="1" w:unhideWhenUsed="1"/>
+    <w:lsdException w:name="annotation text" w:semiHidden="1" w:unhideWhenUsed="1"/>
+    <w:lsdException w:name="header" w:semiHidden="1" w:unhideWhenUsed="1"/>
+    <w:lsdException w:name="footer" w:semiHidden="1" w:unhideWhenUsed="1"/>
+    <w:lsdException w:name="index heading" w:semiHidden="1" w:unhideWhenUsed="1"/>
+    <w:lsdException w:name="caption" w:semiHidden="1" w:uiPriority="35" w:unhideWhenUsed="1" w:qFormat="1"/>
+    <w:lsdException w:name="table of figures" w:semiHidden="1" w:unhideWhenUsed="1"/>
+    <w:lsdException w:name="envelope address" w:semiHidden="1" w:unhideWhenUsed="1"/>
+    <w:lsdException w:name="envelope return" w:semiHidden="1" w:unhideWhenUsed="1"/>
+    <w:lsdException w:name="footnote reference" w:semiHidden="1" w:unhideWhenUsed="1"/>
+    <w:lsdException w:name="annotation reference" w:semiHidden="1" w:unhideWhenUsed="1"/>
+    <w:lsdException w:name="line number" w:semiHidden="1" w:unhideWhenUsed="1"/>
+    <w:lsdException w:name="page number" w:semiHidden="1" w:unhideWhenUsed="1"/>
+    <w:lsdException w:name="endnote reference" w:semiHidden="1" w:unhideWhenUsed="1"/>
+    <w:lsdException w:name="endnote text" w:semiHidden="1" w:unhideWhenUsed="1"/>
+    <w:lsdException w:name="table of authorities" w:semiHidden="1" w:unhideWhenUsed="1"/>
+    <w:lsdException w:name="macro" w:semiHidden="1" w:unhideWhenUsed="1"/>
+    <w:lsdException w:name="toa heading" w:semiHidden="1" w:unhideWhenUsed="1"/>
+    <w:lsdException w:name="List" w:semiHidden="1" w:unhideWhenUsed="1"/>
+    <w:lsdException w:name="List Bullet" w:semiHidden="1" w:unhideWhenUsed="1"/>
+    <w:lsdException w:name="List Number" w:semiHidden="1" w:unhideWhenUsed="1"/>
+    <w:lsdException w:name="List 2" w:semiHidden="1" w:unhideWhenUsed="1"/>
+    <w:lsdException w:name="List 3" w:semiHidden="1" w:unhideWhenUsed="1"/>
+    <w:lsdException w:name="List 4" w:semiHidden="1" w:unhideWhenUsed="1"/>
+    <w:lsdException w:name="List 5" w:semiHidden="1" w:unhideWhenUsed="1"/>
+    <w:lsdException w:name="List Bullet 2" w:semiHidden="1" w:unhideWhenUsed="1"/>
+    <w:lsdException w:name="List Bullet 3" w:semiHidden="1" w:unhideWhenUsed="1"/>
+    <w:lsdException w:name="List Bullet 4" w:semiHidden="1" w:unhideWhenUsed="1"/>
+    <w:lsdException w:name="List Bullet 5" w:semiHidden="1" w:unhideWhenUsed="1"/>
+    <w:lsdException w:name="List Number 2" w:semiHidden="1" w:unhideWhenUsed="1"/>
+    <w:lsdException w:name="List Number 3" w:semiHidden="1" w:unhideWhenUsed="1"/>
+    <w:lsdException w:name="List Number 4" w:semiHidden="1" w:unhideWhenUsed="1"/>
+    <w:lsdException w:name="List Number 5" w:semiHidden="1" w:unhideWhenUsed="1"/>
+    <w:lsdException w:name="Title" w:uiPriority="10" w:qFormat="1"/>
+    <w:lsdException w:name="Closing" w:semiHidden="1" w:unhideWhenUsed="1"/>
+    <w:lsdException w:name="Signature" w:semiHidden="1" w:unhideWhenUsed="1"/>
+    <w:lsdException w:name="Default Paragraph Font" w:semiHidden="1" w:uiPriority="1" w:unhideWhenUsed="1" w:qFormat="1"/>
+    <w:lsdException w:name="Body Text" w:semiHidden="1" w:unhideWhenUsed="1"/>
+    <w:lsdException w:name="Body Text Indent" w:semiHidden="1" w:unhideWhenUsed="1"/>
+    <w:lsdException w:name="List Continue" w:semiHidden="1" w:unhideWhenUsed="1"/>
+    <w:lsdException w:name="List Continue 2" w:semiHidden="1" w:unhideWhenUsed="1"/>
+    <w:lsdException w:name="List Continue 3" w:semiHidden="1" w:unhideWhenUsed="1"/>
+    <w:lsdException w:name="List Continue 4" w:semiHidden="1" w:unhideWhenUsed="1"/>
+    <w:lsdException w:name="List Continue 5" w:semiHidden="1" w:unhideWhenUsed="1"/>
+    <w:lsdException w:name="Message Header" w:semiHidden="1" w:unhideWhenUsed="1"/>
+    <w:lsdException w:name="Subtitle" w:uiPriority="11" w:qFormat="1"/>
+    <w:lsdException w:name="Salutation" w:semiHidden="1" w:unhideWhenUsed="1"/>
+    <w:lsdException w:name="Date" w:semiHidden="1" w:unhideWhenUsed="1"/>
+    <w:lsdException w:name="Body Text First Indent" w:semiHidden="1" w:unhideWhenUsed="1"/>
+    <w:lsdException w:name="Body Text First Indent 2" w:semiHidden="1" w:unhideWhenUsed="1"/>
+    <w:lsdException w:name="Note Heading" w:semiHidden="1" w:unhideWhenUsed="1"/>
+    <w:lsdException w:name="Body Text 2" w:semiHidden="1" w:unhideWhenUsed="1"/>
+    <w:lsdException w:name="Body Text 3" w:semiHidden="1" w:unhideWhenUsed="1"/>
+    <w:lsdException w:name="Body Text Indent 2" w:semiHidden="1" w:unhideWhenUsed="1"/>
+    <w:lsdException w:name="Body Text Indent 3" w:semiHidden="1" w:unhideWhenUsed="1"/>
+    <w:lsdException w:name="Block Text" w:semiHidden="1" w:unhideWhenUsed="1"/>
+    <w:lsdException w:name="Hyperlink" w:unhideWhenUsed="1"/>
+    <w:lsdException w:name="FollowedHyperlink" w:semiHidden="1" w:unhideWhenUsed="1"/>
+    <w:lsdException w:name="Strong" w:uiPriority="22" w:qFormat="1"/>
+    <w:lsdException w:name="Emphasis" w:uiPriority="20" w:qFormat="1"/>
+    <w:lsdException w:name="Document Map" w:semiHidden="1" w:unhideWhenUsed="1"/>
+    <w:lsdException w:name="Plain Text" w:semiHidden="1" w:unhideWhenUsed="1"/>
+    <w:lsdException w:name="E-mail Signature" w:semiHidden="1" w:unhideWhenUsed="1"/>
+    <w:lsdException w:name="HTML Top of Form" w:semiHidden="1" w:unhideWhenUsed="1"/>
+    <w:lsdException w:name="HTML Bottom of Form" w:semiHidden="1" w:unhideWhenUsed="1"/>
+    <w:lsdException w:name="Normal (Web)" w:semiHidden="1" w:unhideWhenUsed="1"/>
+    <w:lsdException w:name="HTML Acronym" w:semiHidden="1" w:unhideWhenUsed="1"/>
+    <w:lsdException w:name="HTML Address" w:semiHidden="1" w:unhideWhenUsed="1"/>
+    <w:lsdException w:name="HTML Cite" w:semiHidden="1" w:unhideWhenUsed="1"/>
+    <w:lsdException w:name="HTML Code" w:semiHidden="1" w:unhideWhenUsed="1"/>
+    <w:lsdException w:name="HTML Definition" w:semiHidden="1" w:unhideWhenUsed="1"/>
+    <w:lsdException w:name="HTML Keyboard" w:semiHidden="1" w:unhideWhenUsed="1"/>
+    <w:lsdException w:name="HTML Preformatted" w:semiHidden="1" w:unhideWhenUsed="1"/>
+    <w:lsdException w:name="HTML Sample" w:semiHidden="1" w:unhideWhenUsed="1"/>
+    <w:lsdException w:name="HTML Typewriter" w:semiHidden="1" w:unhideWhenUsed="1"/>
+    <w:lsdException w:name="HTML Variable" w:semiHidden="1" w:unhideWhenUsed="1"/>
+    <w:lsdException w:name="Normal Table" w:semiHidden="1" w:unhideWhenUsed="1"/>
+    <w:lsdException w:name="annotation subject" w:semiHidden="1" w:unhideWhenUsed="1"/>
+    <w:lsdException w:name="No List" w:semiHidden="1" w:unhideWhenUsed="1"/>
+    <w:lsdException w:name="Outline List 1" w:semiHidden="1" w:unhideWhenUsed="1"/>
+    <w:lsdException w:name="Outline List 2" w:semiHidden="1" w:unhideWhenUsed="1"/>
+    <w:lsdException w:name="Outline List 3" w:semiHidden="1" w:unhideWhenUsed="1"/>
+    <w:lsdException w:name="Table Simple 1" w:semiHidden="1" w:unhideWhenUsed="1"/>
+    <w:lsdException w:name="Table Simple 2" w:semiHidden="1" w:unhideWhenUsed="1"/>
+    <w:lsdException w:name="Table Simple 3" w:semiHidden="1" w:unhideWhenUsed="1"/>
+    <w:lsdException w:name="Table Classic 1" w:semiHidden="1" w:unhideWhenUsed="1"/>
+    <w:lsdException w:name="Table Classic 2" w:semiHidden="1" w:unhideWhenUsed="1"/>
+    <w:lsdException w:name="Table Classic 3" w:semiHidden="1" w:unhideWhenUsed="1"/>
+    <w:lsdException w:name="Table Classic 4" w:semiHidden="1" w:unhideWhenUsed="1"/>
+    <w:lsdException w:name="Table Colorful 1" w:semiHidden="1" w:unhideWhenUsed="1"/>
+    <w:lsdException w:name="Table Colorful 2" w:semiHidden="1" w:unhideWhenUsed="1"/>
+    <w:lsdException w:name="Table Colorful 3" w:semiHidden="1" w:unhideWhenUsed="1"/>
+    <w:lsdException w:name="Table Columns 1" w:semiHidden="1" w:unhideWhenUsed="1"/>
+    <w:lsdException w:name="Table Columns 2" w:semiHidden="1" w:unhideWhenUsed="1"/>
+    <w:lsdException w:name="Table Columns 3" w:semiHidden="1" w:unhideWhenUsed="1"/>
+    <w:lsdException w:name="Table Columns 4" w:semiHidden="1" w:unhideWhenUsed="1"/>
+    <w:lsdException w:name="Table Columns 5" w:semiHidden="1" w:unhideWhenUsed="1"/>
+    <w:lsdException w:name="Table Grid 1" w:semiHidden="1" w:unhideWhenUsed="1"/>
+    <w:lsdException w:name="Table Grid 2" w:semiHidden="1" w:unhideWhenUsed="1"/>
+    <w:lsdException w:name="Table Grid 3" w:semiHidden="1" w:unhideWhenUsed="1"/>
+    <w:lsdException w:name="Table Grid 4" w:semiHidden="1" w:unhideWhenUsed="1"/>
+    <w:lsdException w:name="Table Grid 5" w:semiHidden="1" w:unhideWhenUsed="1"/>
+    <w:lsdException w:name="Table Grid 6" w:semiHidden="1" w:unhideWhenUsed="1"/>
+    <w:lsdException w:name="Table Grid 7" w:semiHidden="1" w:unhideWhenUsed="1"/>
+    <w:lsdException w:name="Table Grid 8" w:semiHidden="1" w:unhideWhenUsed="1"/>
+    <w:lsdException w:name="Table List 1" w:semiHidden="1" w:unhideWhenUsed="1"/>
+    <w:lsdException w:name="Table List 2" w:semiHidden="1" w:unhideWhenUsed="1"/>
+    <w:lsdException w:name="Table List 3" w:semiHidden="1" w:unhideWhenUsed="1"/>
+    <w:lsdException w:name="Table List 4" w:semiHidden="1" w:unhideWhenUsed="1"/>
+    <w:lsdException w:name="Table List 5" w:semiHidden="1" w:unhideWhenUsed="1"/>
+    <w:lsdException w:name="Table List 6" w:semiHidden="1" w:unhideWhenUsed="1"/>
+    <w:lsdException w:name="Table List 7" w:semiHidden="1" w:unhideWhenUsed="1"/>
+    <w:lsdException w:name="Table List 8" w:semiHidden="1" w:unhideWhenUsed="1"/>
+    <w:lsdException w:name="Table 3D effects 1" w:semiHidden="1" w:unhideWhenUsed="1"/>
+    <w:lsdException w:name="Table 3D effects 2" w:semiHidden="1" w:unhideWhenUsed="1"/>
+    <w:lsdException w:name="Table 3D effects 3" w:semiHidden="1" w:unhideWhenUsed="1"/>
+    <w:lsdException w:name="Table Contemporary" w:semiHidden="1" w:unhideWhenUsed="1"/>
+    <w:lsdException w:name="Table Elegant" w:semiHidden="1" w:unhideWhenUsed="1"/>
+    <w:lsdException w:name="Table Professional" w:semiHidden="1" w:unhideWhenUsed="1"/>
+    <w:lsdException w:name="Table Subtle 1" w:semiHidden="1" w:unhideWhenUsed="1"/>
+    <w:lsdException w:name="Table Subtle 2" w:semiHidden="1" w:unhideWhenUsed="1"/>
+    <w:lsdException w:name="Table Web 1" w:semiHidden="1" w:unhideWhenUsed="1"/>
+    <w:lsdException w:name="Table Web 2" w:semiHidden="1" w:unhideWhenUsed="1"/>
+    <w:lsdException w:name="Table Web 3" w:semiHidden="1" w:unhideWhenUsed="1"/>
+    <w:lsdException w:name="Balloon Text" w:semiHidden="1" w:unhideWhenUsed="1"/>
+    <w:lsdException w:name="Table Grid" w:uiPriority="39" w:qFormat="1"/>
+    <w:lsdException w:name="Table Theme" w:semiHidden="1" w:unhideWhenUsed="1"/>
+    <w:lsdException w:name="Placeholder Text" w:semiHidden="1" w:unhideWhenUsed="1"/>
+    <w:lsdException w:name="No Spacing" w:semiHidden="1" w:unhideWhenUsed="1"/>
+    <w:lsdException w:name="Light Shading" w:uiPriority="60"/>
+    <w:lsdException w:name="Light List" w:uiPriority="61"/>
+    <w:lsdException w:name="Light Grid" w:uiPriority="62"/>
+    <w:lsdException w:name="Medium Shading 1" w:uiPriority="63"/>
+    <w:lsdException w:name="Medium Shading 2" w:uiPriority="64"/>
+    <w:lsdException w:name="Medium List 1" w:uiPriority="65"/>
+    <w:lsdException w:name="Medium List 2" w:uiPriority="66"/>
+    <w:lsdException w:name="Medium Grid 1" w:uiPriority="67"/>
+    <w:lsdException w:name="Medium Grid 2" w:uiPriority="68"/>
+    <w:lsdException w:name="Medium Grid 3" w:uiPriority="69"/>
+    <w:lsdException w:name="Dark List" w:uiPriority="70"/>
+    <w:lsdException w:name="Colorful Shading" w:uiPriority="71"/>
+    <w:lsdException w:name="Colorful List" w:uiPriority="72"/>
+    <w:lsdException w:name="Colorful Grid" w:uiPriority="73"/>
+    <w:lsdException w:name="Light Shading Accent 1" w:uiPriority="60"/>
+    <w:lsdException w:name="Light List Accent 1" w:uiPriority="61"/>
+    <w:lsdException w:name="Light Grid Accent 1" w:uiPriority="62"/>
+    <w:lsdException w:name="Medium Shading 1 Accent 1" w:uiPriority="63"/>
+    <w:lsdException w:name="Medium Shading 2 Accent 1" w:uiPriority="64"/>
+    <w:lsdException w:name="Medium List 1 Accent 1" w:uiPriority="65"/>
+    <w:lsdException w:name="Revision" w:semiHidden="1"/>
+    <w:lsdException w:name="Medium List 2 Accent 1" w:uiPriority="66"/>
+    <w:lsdException w:name="Medium Grid 1 Accent 1" w:uiPriority="67"/>
+    <w:lsdException w:name="Medium Grid 2 Accent 1" w:uiPriority="68"/>
+    <w:lsdException w:name="Medium Grid 3 Accent 1" w:uiPriority="69"/>
+    <w:lsdException w:name="Dark List Accent 1" w:uiPriority="70"/>
+    <w:lsdException w:name="Colorful Shading Accent 1" w:uiPriority="71"/>
+    <w:lsdException w:name="Colorful List Accent 1" w:uiPriority="72"/>
+    <w:lsdException w:name="Colorful Grid Accent 1" w:uiPriority="73"/>
+    <w:lsdException w:name="Light Shading Accent 2" w:uiPriority="60"/>
+    <w:lsdException w:name="Light List Accent 2" w:uiPriority="61"/>
+    <w:lsdException w:name="Light Grid Accent 2" w:uiPriority="62"/>
+    <w:lsdException w:name="Medium Shading 1 Accent 2" w:uiPriority="63"/>
+    <w:lsdException w:name="Medium Shading 2 Accent 2" w:uiPriority="64"/>
+    <w:lsdException w:name="Medium List 1 Accent 2" w:uiPriority="65"/>
+    <w:lsdException w:name="Medium List 2 Accent 2" w:uiPriority="66"/>
+    <w:lsdException w:name="Medium Grid 1 Accent 2" w:uiPriority="67"/>
+    <w:lsdException w:name="Medium Grid 2 Accent 2" w:uiPriority="68"/>
+    <w:lsdException w:name="Medium Grid 3 Accent 2" w:uiPriority="69"/>
+    <w:lsdException w:name="Dark List Accent 2" w:uiPriority="70"/>
+    <w:lsdException w:name="Colorful Shading Accent 2" w:uiPriority="71"/>
+    <w:lsdException w:name="Colorful List Accent 2" w:uiPriority="72"/>
+    <w:lsdException w:name="Colorful Grid Accent 2" w:uiPriority="73"/>
+    <w:lsdException w:name="Light Shading Accent 3" w:uiPriority="60"/>
+    <w:lsdException w:name="Light List Accent 3" w:uiPriority="61"/>
+    <w:lsdException w:name="Light Grid Accent 3" w:uiPriority="62"/>
+    <w:lsdException w:name="Medium Shading 1 Accent 3" w:uiPriority="63"/>
+    <w:lsdException w:name="Medium Shading 2 Accent 3" w:uiPriority="64"/>
+    <w:lsdException w:name="Medium List 1 Accent 3" w:uiPriority="65"/>
+    <w:lsdException w:name="Medium List 2 Accent 3" w:uiPriority="66"/>
+    <w:lsdException w:name="Medium Grid 1 Accent 3" w:uiPriority="67"/>
+    <w:lsdException w:name="Medium Grid 2 Accent 3" w:uiPriority="68"/>
+    <w:lsdException w:name="Medium Grid 3 Accent 3" w:uiPriority="69"/>
+    <w:lsdException w:name="Dark List Accent 3" w:uiPriority="70"/>
+    <w:lsdException w:name="Colorful Shading Accent 3" w:uiPriority="71"/>
+    <w:lsdException w:name="Colorful List Accent 3" w:uiPriority="72"/>
+    <w:lsdException w:name="Colorful Grid Accent 3" w:uiPriority="73"/>
+    <w:lsdException w:name="Light Shading Accent 4" w:uiPriority="60"/>
+    <w:lsdException w:name="Light List Accent 4" w:uiPriority="61"/>
+    <w:lsdException w:name="Light Grid Accent 4" w:uiPriority="62"/>
+    <w:lsdException w:name="Medium Shading 1 Accent 4" w:uiPriority="63"/>
+    <w:lsdException w:name="Medium Shading 2 Accent 4" w:uiPriority="64"/>
+    <w:lsdException w:name="Medium List 1 Accent 4" w:uiPriority="65"/>
+    <w:lsdException w:name="Medium List 2 Accent 4" w:uiPriority="66"/>
+    <w:lsdException w:name="Medium Grid 1 Accent 4" w:uiPriority="67"/>
+    <w:lsdException w:name="Medium Grid 2 Accent 4" w:uiPriority="68"/>
+    <w:lsdException w:name="Medium Grid 3 Accent 4" w:uiPriority="69"/>
+    <w:lsdException w:name="Dark List Accent 4" w:uiPriority="70"/>
+    <w:lsdException w:name="Colorful Shading Accent 4" w:uiPriority="71"/>
+    <w:lsdException w:name="Colorful List Accent 4" w:uiPriority="72"/>
+    <w:lsdException w:name="Colorful Grid Accent 4" w:uiPriority="73"/>
+    <w:lsdException w:name="Light Shading Accent 5" w:uiPriority="60"/>
+    <w:lsdException w:name="Light List Accent 5" w:uiPriority="61"/>
+    <w:lsdException w:name="Light Grid Accent 5" w:uiPriority="62"/>
+    <w:lsdException w:name="Medium Shading 1 Accent 5" w:uiPriority="63"/>
+    <w:lsdException w:name="Medium Shading 2 Accent 5" w:uiPriority="64"/>
+    <w:lsdException w:name="Medium List 1 Accent 5" w:uiPriority="65"/>
+    <w:lsdException w:name="Medium List 2 Accent 5" w:uiPriority="66"/>
+    <w:lsdException w:name="Medium Grid 1 Accent 5" w:uiPriority="67"/>
+    <w:lsdException w:name="Medium Grid 2 Accent 5" w:uiPriority="68"/>
+    <w:lsdException w:name="Medium Grid 3 Accent 5" w:uiPriority="69"/>
+    <w:lsdException w:name="Dark List Accent 5" w:uiPriority="70"/>
+    <w:lsdException w:name="Colorful Shading Accent 5" w:uiPriority="71"/>
+    <w:lsdException w:name="Colorful List Accent 5" w:uiPriority="72"/>
+    <w:lsdException w:name="Colorful Grid Accent 5" w:uiPriority="73"/>
+    <w:lsdException w:name="Light Shading Accent 6" w:uiPriority="60"/>
+    <w:lsdException w:name="Light List Accent 6" w:uiPriority="61"/>
+    <w:lsdException w:name="Light Grid Accent 6" w:uiPriority="62"/>
+    <w:lsdException w:name="Medium Shading 1 Accent 6" w:uiPriority="63"/>
+    <w:lsdException w:name="Medium Shading 2 Accent 6" w:uiPriority="64"/>
+    <w:lsdException w:name="Medium List 1 Accent 6" w:uiPriority="65"/>
+    <w:lsdException w:name="Medium List 2 Accent 6" w:uiPriority="66"/>
+    <w:lsdException w:name="Medium Grid 1 Accent 6" w:uiPriority="67"/>
+    <w:lsdException w:name="Medium Grid 2 Accent 6" w:uiPriority="68"/>
+    <w:lsdException w:name="Medium Grid 3 Accent 6" w:uiPriority="69"/>
+    <w:lsdException w:name="Dark List Accent 6" w:uiPriority="70"/>
+    <w:lsdException w:name="Colorful Shading Accent 6" w:uiPriority="71"/>
+    <w:lsdException w:name="Colorful List Accent 6" w:uiPriority="72"/>
+    <w:lsdException w:name="Colorful Grid Accent 6" w:uiPriority="73"/>
+    <w:lsdException w:name="Subtle Emphasis" w:uiPriority="19" w:qFormat="1"/>
+    <w:lsdException w:name="Intense Emphasis" w:uiPriority="21" w:qFormat="1"/>
+    <w:lsdException w:name="Subtle Reference" w:uiPriority="31" w:qFormat="1"/>
+    <w:lsdException w:name="Intense Reference" w:uiPriority="32" w:qFormat="1"/>
+    <w:lsdException w:name="Book Title" w:uiPriority="33" w:qFormat="1"/>
+    <w:lsdException w:name="Bibliography" w:semiHidden="1" w:uiPriority="37" w:unhideWhenUsed="1"/>
+    <w:lsdException w:name="TOC Heading" w:semiHidden="1" w:uiPriority="39" w:unhideWhenUsed="1" w:qFormat="1"/>
+    <w:lsdException w:name="Plain Table 1" w:uiPriority="41"/>
+    <w:lsdException w:name="Plain Table 2" w:uiPriority="42"/>
+    <w:lsdException w:name="Plain Table 3" w:uiPriority="43"/>
+    <w:lsdException w:name="Plain Table 4" w:uiPriority="44"/>
+    <w:lsdException w:name="Plain Table 5" w:uiPriority="45"/>
+    <w:lsdException w:name="Grid Table Light" w:uiPriority="40"/>
+    <w:lsdException w:name="Grid Table 1 Light" w:uiPriority="46"/>
+    <w:lsdException w:name="Grid Table 2" w:uiPriority="47"/>
+    <w:lsdException w:name="Grid Table 3" w:uiPriority="48"/>
+    <w:lsdException w:name="Grid Table 4" w:uiPriority="49"/>
+    <w:lsdException w:name="Grid Table 5 Dark" w:uiPriority="50"/>
+    <w:lsdException w:name="Grid Table 6 Colorful" w:uiPriority="51"/>
+    <w:lsdException w:name="Grid Table 7 Colorful" w:uiPriority="52"/>
+    <w:lsdException w:name="Grid Table 1 Light Accent 1" w:uiPriority="46"/>
+    <w:lsdException w:name="Grid Table 2 Accent 1" w:uiPriority="47"/>
+    <w:lsdException w:name="Grid Table 3 Accent 1" w:uiPriority="48"/>
+    <w:lsdException w:name="Grid Table 4 Accent 1" w:uiPriority="49"/>
+    <w:lsdException w:name="Grid Table 5 Dark Accent 1" w:uiPriority="50"/>
+    <w:lsdException w:name="Grid Table 6 Colorful Accent 1" w:uiPriority="51"/>
+    <w:lsdException w:name="Grid Table 7 Colorful Accent 1" w:uiPriority="52"/>
+    <w:lsdException w:name="Grid Table 1 Light Accent 2" w:uiPriority="46"/>
+    <w:lsdException w:name="Grid Table 2 Accent 2" w:uiPriority="47"/>
+    <w:lsdException w:name="Grid Table 3 Accent 2" w:uiPriority="48"/>
+    <w:lsdException w:name="Grid Table 4 Accent 2" w:uiPriority="49"/>
+    <w:lsdException w:name="Grid Table 5 Dark Accent 2" w:uiPriority="50"/>
+    <w:lsdException w:name="Grid Table 6 Colorful Accent 2" w:uiPriority="51"/>
+    <w:lsdException w:name="Grid Table 7 Colorful Accent 2" w:uiPriority="52"/>
+    <w:lsdException w:name="Grid Table 1 Light Accent 3" w:uiPriority="46"/>
+    <w:lsdException w:name="Grid Table 2 Accent 3" w:uiPriority="47"/>
+    <w:lsdException w:name="Grid Table 3 Accent 3" w:uiPriority="48"/>
+    <w:lsdException w:name="Grid Table 4 Accent 3" w:uiPriority="49"/>
+    <w:lsdException w:name="Grid Table 5 Dark Accent 3" w:uiPriority="50"/>
+    <w:lsdException w:name="Grid Table 6 Colorful Accent 3" w:uiPriority="51"/>
+    <w:lsdException w:name="Grid Table 7 Colorful Accent 3" w:uiPriority="52"/>
+    <w:lsdException w:name="Grid Table 1 Light Accent 4" w:uiPriority="46"/>
+    <w:lsdException w:name="Grid Table 2 Accent 4" w:uiPriority="47"/>
+    <w:lsdException w:name="Grid Table 3 Accent 4" w:uiPriority="48"/>
+    <w:lsdException w:name="Grid Table 4 Accent 4" w:uiPriority="49"/>
+    <w:lsdException w:name="Grid Table 5 Dark Accent 4" w:uiPriority="50"/>
+    <w:lsdException w:name="Grid Table 6 Colorful Accent 4" w:uiPriority="51"/>
+    <w:lsdException w:name="Grid Table 7 Colorful Accent 4" w:uiPriority="52"/>
+    <w:lsdException w:name="Grid Table 1 Light Accent 5" w:uiPriority="46"/>
+    <w:lsdException w:name="Grid Table 2 Accent 5" w:uiPriority="47"/>
+    <w:lsdException w:name="Grid Table 3 Accent 5" w:uiPriority="48"/>
+    <w:lsdException w:name="Grid Table 4 Accent 5" w:uiPriority="49"/>
+    <w:lsdException w:name="Grid Table 5 Dark Accent 5" w:uiPriority="50"/>
+    <w:lsdException w:name="Grid Table 6 Colorful Accent 5" w:uiPriority="51"/>
+    <w:lsdException w:name="Grid Table 7 Colorful Accent 5" w:uiPriority="52"/>
+    <w:lsdException w:name="Grid Table 1 Light Accent 6" w:uiPriority="46"/>
+    <w:lsdException w:name="Grid Table 2 Accent 6" w:uiPriority="47"/>
+    <w:lsdException w:name="Grid Table 3 Accent 6" w:uiPriority="48"/>
+    <w:lsdException w:name="Grid Table 4 Accent 6" w:uiPriority="49"/>
+    <w:lsdException w:name="Grid Table 5 Dark Accent 6" w:uiPriority="50"/>
+    <w:lsdException w:name="Grid Table 6 Colorful Accent 6" w:uiPriority="51"/>
+    <w:lsdException w:name="Grid Table 7 Colorful Accent 6" w:uiPriority="52"/>
+    <w:lsdException w:name="List Table 1 Light" w:uiPriority="46"/>
+    <w:lsdException w:name="List Table 2" w:uiPriority="47"/>
+    <w:lsdException w:name="List Table 3" w:uiPriority="48"/>
+    <w:lsdException w:name="List Table 4" w:uiPriority="49"/>
+    <w:lsdException w:name="List Table 5 Dark" w:uiPriority="50"/>
+    <w:lsdException w:name="List Table 6 Colorful" w:uiPriority="51"/>
+    <w:lsdException w:name="List Table 7 Colorful" w:uiPriority="52"/>
+    <w:lsdException w:name="List Table 1 Light Accent 1" w:uiPriority="46"/>
+    <w:lsdException w:name="List Table 2 Accent 1" w:uiPriority="47"/>
+    <w:lsdException w:name="List Table 3 Accent 1" w:uiPriority="48"/>
+    <w:lsdException w:name="List Table 4 Accent 1" w:uiPriority="49"/>
+    <w:lsdException w:name="List Table 5 Dark Accent 1" w:uiPriority="50"/>
+    <w:lsdException w:name="List Table 6 Colorful Accent 1" w:uiPriority="51"/>
+    <w:lsdException w:name="List Table 7 Colorful Accent 1" w:uiPriority="52"/>
+    <w:lsdException w:name="List Table 1 Light Accent 2" w:uiPriority="46"/>
+    <w:lsdException w:name="List Table 2 Accent 2" w:uiPriority="47"/>
+    <w:lsdException w:name="List Table 3 Accent 2" w:uiPriority="48"/>
+    <w:lsdException w:name="List Table 4 Accent 2" w:uiPriority="49"/>
+    <w:lsdException w:name="List Table 5 Dark Accent 2" w:uiPriority="50"/>
+    <w:lsdException w:name="List Table 6 Colorful Accent 2" w:uiPriority="51"/>
+    <w:lsdException w:name="List Table 7 Colorful Accent 2" w:uiPriority="52"/>
+    <w:lsdException w:name="List Table 1 Light Accent 3" w:uiPriority="46"/>
+    <w:lsdException w:name="List Table 2 Accent 3" w:uiPriority="47"/>
+    <w:lsdException w:name="List Table 3 Accent 3" w:uiPriority="48"/>
+    <w:lsdException w:name="List Table 4 Accent 3" w:uiPriority="49"/>
+    <w:lsdException w:name="List Table 5 Dark Accent 3" w:uiPriority="50"/>
+    <w:lsdException w:name="List Table 6 Colorful Accent 3" w:uiPriority="51"/>
+    <w:lsdException w:name="List Table 7 Colorful Accent 3" w:uiPriority="52"/>
+    <w:lsdException w:name="List Table 1 Light Accent 4" w:uiPriority="46"/>
+    <w:lsdException w:name="List Table 2 Accent 4" w:uiPriority="47"/>
+    <w:lsdException w:name="List Table 3 Accent 4" w:uiPriority="48"/>
+    <w:lsdException w:name="List Table 4 Accent 4" w:uiPriority="49"/>
+    <w:lsdException w:name="List Table 5 Dark Accent 4" w:uiPriority="50"/>
+    <w:lsdException w:name="List Table 6 Colorful Accent 4" w:uiPriority="51"/>
+    <w:lsdException w:name="List Table 7 Colorful Accent 4" w:uiPriority="52"/>
+    <w:lsdException w:name="List Table 1 Light Accent 5" w:uiPriority="46"/>
+    <w:lsdException w:name="List Table 2 Accent 5" w:uiPriority="47"/>
+    <w:lsdException w:name="List Table 3 Accent 5" w:uiPriority="48"/>
+    <w:lsdException w:name="List Table 4 Accent 5" w:uiPriority="49"/>
+    <w:lsdException w:name="List Table 5 Dark Accent 5" w:uiPriority="50"/>
+    <w:lsdException w:name="List Table 6 Colorful Accent 5" w:uiPriority="51"/>
+    <w:lsdException w:name="List Table 7 Colorful Accent 5" w:uiPriority="52"/>
+    <w:lsdException w:name="List Table 1 Light Accent 6" w:uiPriority="46"/>
+    <w:lsdException w:name="List Table 2 Accent 6" w:uiPriority="47"/>
+    <w:lsdException w:name="List Table 3 Accent 6" w:uiPriority="48"/>
+    <w:lsdException w:name="List Table 4 Accent 6" w:uiPriority="49"/>
+    <w:lsdException w:name="List Table 5 Dark Accent 6" w:uiPriority="50"/>
+    <w:lsdException w:name="List Table 6 Colorful Accent 6" w:uiPriority="51"/>
+    <w:lsdException w:name="List Table 7 Colorful Accent 6" w:uiPriority="52"/>
   </w:latentStyles>
   <w:style w:type="paragraph" w:default="1" w:styleId="Normal">
     <w:name w:val="Normal"/>
@@ -7604,7 +8759,6 @@
     <w:uiPriority w:val="99"/>
     <w:semiHidden/>
     <w:unhideWhenUsed/>
-    <w:qFormat/>
     <w:tblPr>
       <w:tblInd w:w="0" w:type="dxa"/>
       <w:tblCellMar>

</xml_diff>

<commit_message>
revisi SK pelayanan hapus lampiran high alert dan lasa
</commit_message>
<xml_diff>
--- a/ukp/3.10_Kefarmasian/EP 02/1. SK Pelayanan Farmasi.docx
+++ b/ukp/3.10_Kefarmasian/EP 02/1. SK Pelayanan Farmasi.docx
@@ -1,6 +1,6 @@
 
 <file path=word/document.xml><?xml version="1.0" encoding="utf-8"?>
-<w:document xmlns:wpc="http://schemas.microsoft.com/office/word/2010/wordprocessingCanvas" xmlns:mc="http://schemas.openxmlformats.org/markup-compatibility/2006" xmlns:o="urn:schemas-microsoft-com:office:office" xmlns:r="http://schemas.openxmlformats.org/officeDocument/2006/relationships" xmlns:m="http://schemas.openxmlformats.org/officeDocument/2006/math" xmlns:v="urn:schemas-microsoft-com:vml" xmlns:wp14="http://schemas.microsoft.com/office/word/2010/wordprocessingDrawing" xmlns:wp="http://schemas.openxmlformats.org/drawingml/2006/wordprocessingDrawing" xmlns:w10="urn:schemas-microsoft-com:office:word" xmlns:w="http://schemas.openxmlformats.org/wordprocessingml/2006/main" xmlns:w14="http://schemas.microsoft.com/office/word/2010/wordml" xmlns:w15="http://schemas.microsoft.com/office/word/2012/wordml" xmlns:wpg="http://schemas.microsoft.com/office/word/2010/wordprocessingGroup" xmlns:wpi="http://schemas.microsoft.com/office/word/2010/wordprocessingInk" xmlns:wne="http://schemas.microsoft.com/office/word/2006/wordml" xmlns:wps="http://schemas.microsoft.com/office/word/2010/wordprocessingShape" mc:Ignorable="w14 w15 wp14">
+<w:document xmlns:ve="http://schemas.openxmlformats.org/markup-compatibility/2006" xmlns:o="urn:schemas-microsoft-com:office:office" xmlns:r="http://schemas.openxmlformats.org/officeDocument/2006/relationships" xmlns:m="http://schemas.openxmlformats.org/officeDocument/2006/math" xmlns:v="urn:schemas-microsoft-com:vml" xmlns:wp="http://schemas.openxmlformats.org/drawingml/2006/wordprocessingDrawing" xmlns:w10="urn:schemas-microsoft-com:office:word" xmlns:w="http://schemas.openxmlformats.org/wordprocessingml/2006/main" xmlns:wne="http://schemas.microsoft.com/office/word/2006/wordml">
   <w:body>
     <w:tbl>
       <w:tblPr>
@@ -10,7 +10,7 @@
           <w:bottom w:val="thinThickSmallGap" w:sz="24" w:space="0" w:color="auto"/>
           <w:insideH w:val="thinThickSmallGap" w:sz="24" w:space="0" w:color="auto"/>
         </w:tblBorders>
-        <w:tblLook w:val="04A0" w:firstRow="1" w:lastRow="0" w:firstColumn="1" w:lastColumn="0" w:noHBand="0" w:noVBand="1"/>
+        <w:tblLook w:val="04A0"/>
       </w:tblPr>
       <w:tblGrid>
         <w:gridCol w:w="2093"/>
@@ -62,7 +62,7 @@
                           <a:blip r:embed="rId7" r:link="rId8">
                             <a:extLst>
                               <a:ext uri="{28A0092B-C50C-407E-A947-70E740481C1C}">
-                                <a14:useLocalDpi xmlns:a14="http://schemas.microsoft.com/office/drawing/2010/main" val="0"/>
+                                <a14:useLocalDpi xmlns:a14="http://schemas.microsoft.com/office/drawing/2010/main" xmlns:wps="http://schemas.microsoft.com/office/word/2010/wordprocessingShape" xmlns:wpi="http://schemas.microsoft.com/office/word/2010/wordprocessingInk" xmlns:wpg="http://schemas.microsoft.com/office/word/2010/wordprocessingGroup" xmlns:w15="http://schemas.microsoft.com/office/word/2012/wordml" xmlns:w14="http://schemas.microsoft.com/office/word/2010/wordml" xmlns:w="http://schemas.openxmlformats.org/wordprocessingml/2006/main" xmlns:w10="urn:schemas-microsoft-com:office:word" xmlns:wp14="http://schemas.microsoft.com/office/word/2010/wordprocessingDrawing" xmlns:v="urn:schemas-microsoft-com:vml" xmlns:o="urn:schemas-microsoft-com:office:office" xmlns:mc="http://schemas.openxmlformats.org/markup-compatibility/2006" xmlns:wpc="http://schemas.microsoft.com/office/word/2010/wordprocessingCanvas" xmlns="" val="0"/>
                               </a:ext>
                             </a:extLst>
                           </a:blip>
@@ -302,7 +302,7 @@
           <w:sz w:val="24"/>
           <w:szCs w:val="24"/>
         </w:rPr>
-        <w:t>NOMOR : XX/XXXX</w:t>
+        <w:t>NOMOR 030 TAHUN 2024</w:t>
       </w:r>
     </w:p>
     <w:p>
@@ -403,7 +403,7 @@
     <w:tbl>
       <w:tblPr>
         <w:tblW w:w="0" w:type="auto"/>
-        <w:tblLook w:val="04A0" w:firstRow="1" w:lastRow="0" w:firstColumn="1" w:lastColumn="0" w:noHBand="0" w:noVBand="1"/>
+        <w:tblLook w:val="04A0"/>
       </w:tblPr>
       <w:tblGrid>
         <w:gridCol w:w="1981"/>
@@ -1013,7 +1013,7 @@
     <w:tbl>
       <w:tblPr>
         <w:tblW w:w="0" w:type="auto"/>
-        <w:tblLook w:val="04A0" w:firstRow="1" w:lastRow="0" w:firstColumn="1" w:lastColumn="0" w:noHBand="0" w:noVBand="1"/>
+        <w:tblLook w:val="04A0"/>
       </w:tblPr>
       <w:tblGrid>
         <w:gridCol w:w="1981"/>
@@ -1325,85 +1325,15 @@
                 <w:sz w:val="24"/>
                 <w:szCs w:val="24"/>
               </w:rPr>
-              <w:t>KEDUA</w:t>
-            </w:r>
-          </w:p>
-        </w:tc>
-        <w:tc>
-          <w:tcPr>
-            <w:tcW w:w="460" w:type="dxa"/>
-            <w:shd w:val="clear" w:color="auto" w:fill="auto"/>
-          </w:tcPr>
-          <w:p>
-            <w:pPr>
-              <w:spacing w:line="360" w:lineRule="auto"/>
-              <w:rPr>
-                <w:rFonts w:ascii="Bookman Old Style" w:hAnsi="Bookman Old Style" w:cs="Arial"/>
-                <w:sz w:val="24"/>
-                <w:szCs w:val="24"/>
-              </w:rPr>
-            </w:pPr>
-            <w:r>
-              <w:rPr>
-                <w:rFonts w:ascii="Bookman Old Style" w:hAnsi="Bookman Old Style" w:cs="Arial"/>
-                <w:sz w:val="24"/>
-                <w:szCs w:val="24"/>
-              </w:rPr>
-              <w:t>:</w:t>
-            </w:r>
-          </w:p>
-        </w:tc>
-        <w:tc>
-          <w:tcPr>
-            <w:tcW w:w="7180" w:type="dxa"/>
-            <w:shd w:val="clear" w:color="auto" w:fill="auto"/>
-          </w:tcPr>
-          <w:p>
-            <w:pPr>
-              <w:spacing w:line="360" w:lineRule="auto"/>
-              <w:ind w:left="0" w:firstLine="0"/>
-              <w:rPr>
-                <w:rFonts w:ascii="Bookman Old Style" w:hAnsi="Bookman Old Style" w:cs="Arial"/>
-                <w:sz w:val="24"/>
-                <w:szCs w:val="24"/>
-              </w:rPr>
-            </w:pPr>
-            <w:r>
-              <w:rPr>
-                <w:rFonts w:ascii="Bookman Old Style" w:hAnsi="Bookman Old Style" w:cs="Arial"/>
-                <w:sz w:val="24"/>
-                <w:szCs w:val="24"/>
-              </w:rPr>
-              <w:t>Dalam menjaga keamanan pengobatan dan keselamatan pasien maka dibutuhkan daftar obat yang perlu diwaspadai sebagaimana tercantum dalam lampiran merupakan bagian yang tidak terpisahkan dari Surat Keputusan ini.</w:t>
-            </w:r>
-          </w:p>
-        </w:tc>
-      </w:tr>
-      <w:tr>
-        <w:trPr>
-          <w:trHeight w:val="1300"/>
-        </w:trPr>
-        <w:tc>
-          <w:tcPr>
-            <w:tcW w:w="1981" w:type="dxa"/>
-            <w:shd w:val="clear" w:color="auto" w:fill="FFFFFF"/>
-          </w:tcPr>
-          <w:p>
-            <w:pPr>
-              <w:spacing w:line="360" w:lineRule="auto"/>
-              <w:rPr>
-                <w:rFonts w:ascii="Bookman Old Style" w:hAnsi="Bookman Old Style" w:cs="Arial"/>
-                <w:sz w:val="24"/>
-                <w:szCs w:val="24"/>
-              </w:rPr>
-            </w:pPr>
-            <w:r>
-              <w:rPr>
-                <w:rFonts w:ascii="Bookman Old Style" w:hAnsi="Bookman Old Style" w:cs="Arial"/>
-                <w:sz w:val="24"/>
-                <w:szCs w:val="24"/>
-              </w:rPr>
-              <w:t>KETIGA</w:t>
+              <w:t>KE</w:t>
+            </w:r>
+            <w:r>
+              <w:rPr>
+                <w:rFonts w:ascii="Bookman Old Style" w:hAnsi="Bookman Old Style" w:cs="Arial"/>
+                <w:sz w:val="24"/>
+                <w:szCs w:val="24"/>
+              </w:rPr>
+              <w:t>DUA</w:t>
             </w:r>
           </w:p>
         </w:tc>
@@ -1588,7 +1518,15 @@
           <w:sz w:val="24"/>
           <w:szCs w:val="24"/>
         </w:rPr>
-        <w:t xml:space="preserve">                     Pada tanggal</w:t>
+        <w:t xml:space="preserve">                </w:t>
+      </w:r>
+      <w:r>
+        <w:rPr>
+          <w:rFonts w:ascii="Bookman Old Style" w:hAnsi="Bookman Old Style" w:cs="Arial"/>
+          <w:sz w:val="24"/>
+          <w:szCs w:val="24"/>
+        </w:rPr>
+        <w:t xml:space="preserve">     Pada tanggal</w:t>
       </w:r>
       <w:r>
         <w:rPr>
@@ -1597,7 +1535,7 @@
           <w:szCs w:val="24"/>
         </w:rPr>
         <w:tab/>
-        <w:t>:XX XXXXX XXXX</w:t>
+        <w:t>: 10 Januari 2024</w:t>
       </w:r>
     </w:p>
     <w:p>
@@ -1773,6 +1711,26 @@
           <w:szCs w:val="24"/>
         </w:rPr>
       </w:pPr>
+    </w:p>
+    <w:p>
+      <w:pPr>
+        <w:spacing w:after="0" w:line="240" w:lineRule="auto"/>
+        <w:ind w:left="0" w:right="0" w:firstLine="0"/>
+        <w:jc w:val="left"/>
+        <w:rPr>
+          <w:rFonts w:ascii="Bookman Old Style" w:hAnsi="Bookman Old Style" w:cs="Arial"/>
+          <w:sz w:val="24"/>
+          <w:szCs w:val="24"/>
+        </w:rPr>
+      </w:pPr>
+      <w:r>
+        <w:rPr>
+          <w:rFonts w:ascii="Bookman Old Style" w:hAnsi="Bookman Old Style" w:cs="Arial"/>
+          <w:sz w:val="24"/>
+          <w:szCs w:val="24"/>
+        </w:rPr>
+        <w:br w:type="page"/>
+      </w:r>
     </w:p>
     <w:p>
       <w:pPr>
@@ -1790,7 +1748,7 @@
         <w:tblStyle w:val="TableGrid"/>
         <w:tblW w:w="0" w:type="auto"/>
         <w:jc w:val="right"/>
-        <w:tblLook w:val="04A0" w:firstRow="1" w:lastRow="0" w:firstColumn="1" w:lastColumn="0" w:noHBand="0" w:noVBand="1"/>
+        <w:tblLook w:val="04A0"/>
       </w:tblPr>
       <w:tblGrid>
         <w:gridCol w:w="1526"/>
@@ -1826,7 +1784,6 @@
                 <w:rFonts w:ascii="Bookman Old Style" w:hAnsi="Bookman Old Style" w:cs="Arial"/>
                 <w:sz w:val="24"/>
               </w:rPr>
-              <w:lastRenderedPageBreak/>
               <w:t>LAMPIRAN</w:t>
             </w:r>
           </w:p>
@@ -1971,7 +1928,7 @@
                 <w:rFonts w:ascii="Bookman Old Style" w:hAnsi="Bookman Old Style" w:cs="Arial"/>
                 <w:sz w:val="24"/>
               </w:rPr>
-              <w:t>XX/XXXX</w:t>
+              <w:t>030 Tahun 2024</w:t>
             </w:r>
           </w:p>
         </w:tc>
@@ -2140,9 +2097,15 @@
               <w:rPr>
                 <w:rFonts w:ascii="Bookman Old Style" w:hAnsi="Bookman Old Style" w:cs="Arial"/>
                 <w:sz w:val="24"/>
-                <w:lang w:val="id-ID"/>
               </w:rPr>
             </w:pPr>
+            <w:r>
+              <w:rPr>
+                <w:rFonts w:ascii="Bookman Old Style" w:hAnsi="Bookman Old Style" w:cs="Arial"/>
+                <w:sz w:val="24"/>
+              </w:rPr>
+              <w:t>10 Januari 2024</w:t>
+            </w:r>
           </w:p>
         </w:tc>
       </w:tr>
@@ -2467,6 +2430,7 @@
           <w:rFonts w:ascii="Bookman Old Style" w:hAnsi="Bookman Old Style" w:cs="Arial"/>
           <w:sz w:val="24"/>
         </w:rPr>
+        <w:lastRenderedPageBreak/>
         <w:t>Asisten Apoteker atau tenaga kesehatan lainnya yang sudah diberi kewenangan;</w:t>
       </w:r>
     </w:p>
@@ -2491,7 +2455,6 @@
           <w:rFonts w:ascii="Bookman Old Style" w:hAnsi="Bookman Old Style" w:cs="Arial"/>
           <w:sz w:val="24"/>
         </w:rPr>
-        <w:lastRenderedPageBreak/>
         <w:t>Petugas (Perawat / Bidang berkompeten) yang melaksanakan pelimpahan wewenang dari Apoteker saat tidak ada di Puskesmas.</w:t>
       </w:r>
     </w:p>
@@ -3015,6 +2978,7 @@
           <w:rFonts w:ascii="Bookman Old Style" w:hAnsi="Bookman Old Style" w:cs="Arial"/>
           <w:sz w:val="24"/>
         </w:rPr>
+        <w:lastRenderedPageBreak/>
         <w:t>Penulisan resep yang mengandung narkotika dan psikotropika hanya boleh dilakukan oleh dokter/dokter gigi sesuai kompetensinya;</w:t>
       </w:r>
     </w:p>
@@ -3040,7 +3004,6 @@
           <w:rFonts w:ascii="Bookman Old Style" w:hAnsi="Bookman Old Style" w:cs="Arial"/>
           <w:sz w:val="24"/>
         </w:rPr>
-        <w:lastRenderedPageBreak/>
         <w:t>Penyimpanan obat narkotika dan psikotropika harus dilakukan sesuai dengan pedoman penggunaan psikotropika dan narkotika.</w:t>
       </w:r>
     </w:p>
@@ -3430,6 +3393,7 @@
           <w:rFonts w:ascii="Bookman Old Style" w:hAnsi="Bookman Old Style" w:cs="Arial"/>
           <w:sz w:val="24"/>
         </w:rPr>
+        <w:lastRenderedPageBreak/>
         <w:t>Ruang poli umum</w:t>
       </w:r>
     </w:p>
@@ -3505,7 +3469,6 @@
           <w:rFonts w:ascii="Bookman Old Style" w:hAnsi="Bookman Old Style" w:cs="Arial"/>
           <w:sz w:val="24"/>
         </w:rPr>
-        <w:lastRenderedPageBreak/>
         <w:t>Ruang gawat darurat dan tindakan</w:t>
       </w:r>
     </w:p>
@@ -3830,7 +3793,15 @@
           <w:sz w:val="24"/>
           <w:szCs w:val="24"/>
         </w:rPr>
-        <w:t xml:space="preserve">                     Pada tanggal</w:t>
+        <w:t xml:space="preserve">                </w:t>
+      </w:r>
+      <w:r>
+        <w:rPr>
+          <w:rFonts w:ascii="Bookman Old Style" w:hAnsi="Bookman Old Style" w:cs="Arial"/>
+          <w:sz w:val="24"/>
+          <w:szCs w:val="24"/>
+        </w:rPr>
+        <w:t xml:space="preserve">     Pada tanggal</w:t>
       </w:r>
       <w:r>
         <w:rPr>
@@ -3839,7 +3810,7 @@
           <w:szCs w:val="24"/>
         </w:rPr>
         <w:tab/>
-        <w:t>:XX XXXXX XXXX</w:t>
+        <w:t>: 10 Januari 2024</w:t>
       </w:r>
     </w:p>
     <w:p>
@@ -4038,7 +4009,7 @@
         <w:tblStyle w:val="TableGrid"/>
         <w:tblW w:w="0" w:type="auto"/>
         <w:jc w:val="right"/>
-        <w:tblLook w:val="04A0" w:firstRow="1" w:lastRow="0" w:firstColumn="1" w:lastColumn="0" w:noHBand="0" w:noVBand="1"/>
+        <w:tblLook w:val="04A0"/>
       </w:tblPr>
       <w:tblGrid>
         <w:gridCol w:w="1526"/>
@@ -4300,6 +4271,7 @@
               <w:rPr>
                 <w:rFonts w:ascii="Bookman Old Style" w:hAnsi="Bookman Old Style" w:cs="Arial"/>
                 <w:sz w:val="24"/>
+                <w:lang w:val="id-ID"/>
               </w:rPr>
             </w:pPr>
             <w:r>
@@ -4396,1755 +4368,6 @@
     </w:tbl>
     <w:p>
       <w:pPr>
-        <w:tabs>
-          <w:tab w:val="left" w:pos="810"/>
-        </w:tabs>
-        <w:spacing w:after="0" w:line="360" w:lineRule="auto"/>
-        <w:ind w:left="360" w:right="0" w:firstLine="0"/>
-        <w:jc w:val="center"/>
-        <w:rPr>
-          <w:rFonts w:ascii="Bookman Old Style" w:hAnsi="Bookman Old Style" w:cs="Arial"/>
-          <w:sz w:val="24"/>
-        </w:rPr>
-      </w:pPr>
-    </w:p>
-    <w:p>
-      <w:pPr>
-        <w:tabs>
-          <w:tab w:val="left" w:pos="810"/>
-        </w:tabs>
-        <w:spacing w:after="0" w:line="360" w:lineRule="auto"/>
-        <w:ind w:left="360" w:right="0" w:firstLine="0"/>
-        <w:jc w:val="center"/>
-        <w:rPr>
-          <w:rFonts w:ascii="Bookman Old Style" w:hAnsi="Bookman Old Style" w:cs="Arial"/>
-          <w:b/>
-          <w:bCs/>
-          <w:sz w:val="24"/>
-          <w:szCs w:val="24"/>
-        </w:rPr>
-      </w:pPr>
-      <w:r>
-        <w:rPr>
-          <w:rFonts w:ascii="Bookman Old Style" w:hAnsi="Bookman Old Style" w:cs="Arial"/>
-          <w:b/>
-          <w:bCs/>
-          <w:sz w:val="24"/>
-          <w:szCs w:val="24"/>
-        </w:rPr>
-        <w:t>DAFTAR OBAT YANG PERLU DIWASPADAI</w:t>
-      </w:r>
-    </w:p>
-    <w:p>
-      <w:pPr>
-        <w:tabs>
-          <w:tab w:val="left" w:pos="810"/>
-        </w:tabs>
-        <w:spacing w:after="0" w:line="360" w:lineRule="auto"/>
-        <w:ind w:left="360" w:right="0" w:firstLine="0"/>
-        <w:jc w:val="center"/>
-        <w:rPr>
-          <w:rFonts w:ascii="Bookman Old Style" w:hAnsi="Bookman Old Style" w:cs="Arial"/>
-          <w:sz w:val="24"/>
-        </w:rPr>
-      </w:pPr>
-      <w:r>
-        <w:rPr>
-          <w:rFonts w:ascii="Bookman Old Style" w:hAnsi="Bookman Old Style" w:cs="Arial"/>
-          <w:b/>
-          <w:bCs/>
-          <w:sz w:val="24"/>
-          <w:szCs w:val="24"/>
-        </w:rPr>
-        <w:tab/>
-      </w:r>
-    </w:p>
-    <w:tbl>
-      <w:tblPr>
-        <w:tblStyle w:val="TableGrid"/>
-        <w:tblW w:w="0" w:type="auto"/>
-        <w:tblInd w:w="360" w:type="dxa"/>
-        <w:tblLook w:val="04A0" w:firstRow="1" w:lastRow="0" w:firstColumn="1" w:lastColumn="0" w:noHBand="0" w:noVBand="1"/>
-      </w:tblPr>
-      <w:tblGrid>
-        <w:gridCol w:w="828"/>
-        <w:gridCol w:w="3150"/>
-        <w:gridCol w:w="5283"/>
-      </w:tblGrid>
-      <w:tr>
-        <w:tc>
-          <w:tcPr>
-            <w:tcW w:w="828" w:type="dxa"/>
-          </w:tcPr>
-          <w:p>
-            <w:pPr>
-              <w:tabs>
-                <w:tab w:val="left" w:pos="810"/>
-              </w:tabs>
-              <w:spacing w:after="0" w:line="360" w:lineRule="auto"/>
-              <w:ind w:left="0" w:right="0" w:firstLine="0"/>
-              <w:jc w:val="left"/>
-              <w:rPr>
-                <w:rFonts w:ascii="Bookman Old Style" w:hAnsi="Bookman Old Style" w:cs="Arial"/>
-                <w:sz w:val="24"/>
-              </w:rPr>
-            </w:pPr>
-            <w:r>
-              <w:rPr>
-                <w:rFonts w:ascii="Bookman Old Style" w:hAnsi="Bookman Old Style" w:cs="Arial"/>
-                <w:sz w:val="24"/>
-              </w:rPr>
-              <w:t>No.</w:t>
-            </w:r>
-          </w:p>
-        </w:tc>
-        <w:tc>
-          <w:tcPr>
-            <w:tcW w:w="3150" w:type="dxa"/>
-          </w:tcPr>
-          <w:p>
-            <w:pPr>
-              <w:tabs>
-                <w:tab w:val="left" w:pos="810"/>
-              </w:tabs>
-              <w:spacing w:after="0" w:line="360" w:lineRule="auto"/>
-              <w:ind w:left="0" w:right="0" w:firstLine="0"/>
-              <w:jc w:val="left"/>
-              <w:rPr>
-                <w:rFonts w:ascii="Bookman Old Style" w:hAnsi="Bookman Old Style" w:cs="Arial"/>
-                <w:sz w:val="24"/>
-              </w:rPr>
-            </w:pPr>
-            <w:r>
-              <w:rPr>
-                <w:rFonts w:ascii="Bookman Old Style" w:hAnsi="Bookman Old Style" w:cs="Arial"/>
-                <w:sz w:val="24"/>
-              </w:rPr>
-              <w:t>Kategori</w:t>
-            </w:r>
-          </w:p>
-        </w:tc>
-        <w:tc>
-          <w:tcPr>
-            <w:tcW w:w="5283" w:type="dxa"/>
-          </w:tcPr>
-          <w:p>
-            <w:pPr>
-              <w:tabs>
-                <w:tab w:val="left" w:pos="810"/>
-              </w:tabs>
-              <w:spacing w:after="0" w:line="360" w:lineRule="auto"/>
-              <w:ind w:left="0" w:right="0" w:firstLine="0"/>
-              <w:jc w:val="left"/>
-              <w:rPr>
-                <w:rFonts w:ascii="Bookman Old Style" w:hAnsi="Bookman Old Style" w:cs="Arial"/>
-                <w:sz w:val="24"/>
-              </w:rPr>
-            </w:pPr>
-            <w:r>
-              <w:rPr>
-                <w:rFonts w:ascii="Bookman Old Style" w:hAnsi="Bookman Old Style" w:cs="Arial"/>
-                <w:sz w:val="24"/>
-              </w:rPr>
-              <w:t>Nama Obat</w:t>
-            </w:r>
-          </w:p>
-        </w:tc>
-      </w:tr>
-      <w:tr>
-        <w:tc>
-          <w:tcPr>
-            <w:tcW w:w="828" w:type="dxa"/>
-          </w:tcPr>
-          <w:p>
-            <w:pPr>
-              <w:tabs>
-                <w:tab w:val="left" w:pos="810"/>
-              </w:tabs>
-              <w:spacing w:after="0" w:line="360" w:lineRule="auto"/>
-              <w:ind w:left="0" w:right="0" w:firstLine="0"/>
-              <w:jc w:val="center"/>
-              <w:rPr>
-                <w:rFonts w:ascii="Bookman Old Style" w:hAnsi="Bookman Old Style" w:cs="Arial"/>
-                <w:sz w:val="24"/>
-              </w:rPr>
-            </w:pPr>
-            <w:r>
-              <w:rPr>
-                <w:rFonts w:ascii="Bookman Old Style" w:hAnsi="Bookman Old Style" w:cs="Arial"/>
-                <w:sz w:val="24"/>
-              </w:rPr>
-              <w:t>1.</w:t>
-            </w:r>
-          </w:p>
-        </w:tc>
-        <w:tc>
-          <w:tcPr>
-            <w:tcW w:w="3150" w:type="dxa"/>
-          </w:tcPr>
-          <w:p>
-            <w:pPr>
-              <w:tabs>
-                <w:tab w:val="left" w:pos="810"/>
-              </w:tabs>
-              <w:spacing w:after="0" w:line="360" w:lineRule="auto"/>
-              <w:ind w:left="0" w:right="0" w:firstLine="0"/>
-              <w:jc w:val="left"/>
-              <w:rPr>
-                <w:rFonts w:ascii="Bookman Old Style" w:hAnsi="Bookman Old Style" w:cs="Arial"/>
-                <w:sz w:val="24"/>
-              </w:rPr>
-            </w:pPr>
-            <w:r>
-              <w:rPr>
-                <w:rFonts w:ascii="Bookman Old Style" w:hAnsi="Bookman Old Style" w:cs="Arial"/>
-                <w:sz w:val="24"/>
-              </w:rPr>
-              <w:t>Obat Resiko Tinggi</w:t>
-            </w:r>
-          </w:p>
-        </w:tc>
-        <w:tc>
-          <w:tcPr>
-            <w:tcW w:w="5283" w:type="dxa"/>
-          </w:tcPr>
-          <w:p>
-            <w:pPr>
-              <w:tabs>
-                <w:tab w:val="left" w:pos="810"/>
-              </w:tabs>
-              <w:spacing w:after="0" w:line="240" w:lineRule="auto"/>
-              <w:ind w:left="0" w:right="0" w:firstLine="0"/>
-              <w:jc w:val="left"/>
-              <w:rPr>
-                <w:rFonts w:ascii="Bookman Old Style" w:hAnsi="Bookman Old Style" w:cs="Arial"/>
-                <w:sz w:val="24"/>
-              </w:rPr>
-            </w:pPr>
-            <w:r>
-              <w:rPr>
-                <w:rFonts w:ascii="Bookman Old Style" w:hAnsi="Bookman Old Style" w:cs="Arial"/>
-                <w:sz w:val="24"/>
-              </w:rPr>
-              <w:t>Glimepiride tablet 2mg</w:t>
-            </w:r>
-          </w:p>
-          <w:p>
-            <w:pPr>
-              <w:tabs>
-                <w:tab w:val="left" w:pos="810"/>
-              </w:tabs>
-              <w:spacing w:after="0" w:line="240" w:lineRule="auto"/>
-              <w:ind w:left="0" w:right="0" w:firstLine="0"/>
-              <w:jc w:val="left"/>
-              <w:rPr>
-                <w:rFonts w:ascii="Bookman Old Style" w:hAnsi="Bookman Old Style" w:cs="Arial"/>
-                <w:sz w:val="24"/>
-              </w:rPr>
-            </w:pPr>
-            <w:r>
-              <w:rPr>
-                <w:rFonts w:ascii="Bookman Old Style" w:hAnsi="Bookman Old Style" w:cs="Arial"/>
-                <w:sz w:val="24"/>
-              </w:rPr>
-              <w:t>Metformin tablet 500mg</w:t>
-            </w:r>
-          </w:p>
-          <w:p>
-            <w:pPr>
-              <w:tabs>
-                <w:tab w:val="left" w:pos="810"/>
-              </w:tabs>
-              <w:spacing w:after="0" w:line="240" w:lineRule="auto"/>
-              <w:ind w:left="0" w:right="0" w:firstLine="0"/>
-              <w:jc w:val="left"/>
-              <w:rPr>
-                <w:rFonts w:ascii="Bookman Old Style" w:hAnsi="Bookman Old Style" w:cs="Arial"/>
-                <w:sz w:val="24"/>
-              </w:rPr>
-            </w:pPr>
-            <w:r>
-              <w:rPr>
-                <w:rFonts w:ascii="Bookman Old Style" w:hAnsi="Bookman Old Style" w:cs="Arial"/>
-                <w:sz w:val="24"/>
-              </w:rPr>
-              <w:t>Glibenklamid tablet 5mg</w:t>
-            </w:r>
-          </w:p>
-          <w:p>
-            <w:pPr>
-              <w:tabs>
-                <w:tab w:val="left" w:pos="810"/>
-              </w:tabs>
-              <w:spacing w:after="0" w:line="240" w:lineRule="auto"/>
-              <w:ind w:left="0" w:right="0" w:firstLine="0"/>
-              <w:jc w:val="left"/>
-              <w:rPr>
-                <w:rFonts w:ascii="Bookman Old Style" w:hAnsi="Bookman Old Style" w:cs="Arial"/>
-                <w:sz w:val="24"/>
-              </w:rPr>
-            </w:pPr>
-            <w:r>
-              <w:rPr>
-                <w:rFonts w:ascii="Bookman Old Style" w:hAnsi="Bookman Old Style" w:cs="Arial"/>
-                <w:sz w:val="24"/>
-              </w:rPr>
-              <w:t>ISDN</w:t>
-            </w:r>
-          </w:p>
-        </w:tc>
-      </w:tr>
-      <w:tr>
-        <w:tc>
-          <w:tcPr>
-            <w:tcW w:w="828" w:type="dxa"/>
-          </w:tcPr>
-          <w:p>
-            <w:pPr>
-              <w:tabs>
-                <w:tab w:val="left" w:pos="810"/>
-              </w:tabs>
-              <w:spacing w:after="0" w:line="360" w:lineRule="auto"/>
-              <w:ind w:left="0" w:right="0" w:firstLine="0"/>
-              <w:jc w:val="center"/>
-              <w:rPr>
-                <w:rFonts w:ascii="Bookman Old Style" w:hAnsi="Bookman Old Style" w:cs="Arial"/>
-                <w:sz w:val="24"/>
-              </w:rPr>
-            </w:pPr>
-            <w:r>
-              <w:rPr>
-                <w:rFonts w:ascii="Bookman Old Style" w:hAnsi="Bookman Old Style" w:cs="Arial"/>
-                <w:sz w:val="24"/>
-              </w:rPr>
-              <w:t>2.</w:t>
-            </w:r>
-          </w:p>
-        </w:tc>
-        <w:tc>
-          <w:tcPr>
-            <w:tcW w:w="3150" w:type="dxa"/>
-          </w:tcPr>
-          <w:p>
-            <w:pPr>
-              <w:tabs>
-                <w:tab w:val="left" w:pos="810"/>
-              </w:tabs>
-              <w:spacing w:after="0" w:line="360" w:lineRule="auto"/>
-              <w:ind w:left="0" w:right="0" w:firstLine="0"/>
-              <w:jc w:val="left"/>
-              <w:rPr>
-                <w:rFonts w:ascii="Bookman Old Style" w:hAnsi="Bookman Old Style" w:cs="Arial"/>
-                <w:sz w:val="24"/>
-              </w:rPr>
-            </w:pPr>
-            <w:r>
-              <w:rPr>
-                <w:rFonts w:ascii="Bookman Old Style" w:hAnsi="Bookman Old Style" w:cs="Arial"/>
-                <w:sz w:val="24"/>
-              </w:rPr>
-              <w:t>Elektrolit pekat</w:t>
-            </w:r>
-          </w:p>
-        </w:tc>
-        <w:tc>
-          <w:tcPr>
-            <w:tcW w:w="5283" w:type="dxa"/>
-          </w:tcPr>
-          <w:p>
-            <w:pPr>
-              <w:tabs>
-                <w:tab w:val="left" w:pos="810"/>
-              </w:tabs>
-              <w:spacing w:after="0" w:line="360" w:lineRule="auto"/>
-              <w:ind w:left="0" w:right="0" w:firstLine="0"/>
-              <w:jc w:val="left"/>
-              <w:rPr>
-                <w:rFonts w:ascii="Bookman Old Style" w:hAnsi="Bookman Old Style" w:cs="Arial"/>
-                <w:sz w:val="24"/>
-              </w:rPr>
-            </w:pPr>
-            <w:r>
-              <w:rPr>
-                <w:rFonts w:ascii="Bookman Old Style" w:hAnsi="Bookman Old Style" w:cs="Arial"/>
-                <w:sz w:val="24"/>
-              </w:rPr>
-              <w:t>MgSO4 40%</w:t>
-            </w:r>
-          </w:p>
-        </w:tc>
-      </w:tr>
-      <w:tr>
-        <w:tc>
-          <w:tcPr>
-            <w:tcW w:w="828" w:type="dxa"/>
-            <w:vMerge w:val="restart"/>
-          </w:tcPr>
-          <w:p>
-            <w:pPr>
-              <w:tabs>
-                <w:tab w:val="left" w:pos="810"/>
-              </w:tabs>
-              <w:spacing w:after="0" w:line="360" w:lineRule="auto"/>
-              <w:ind w:left="0" w:right="0" w:firstLine="0"/>
-              <w:jc w:val="center"/>
-              <w:rPr>
-                <w:rFonts w:ascii="Bookman Old Style" w:hAnsi="Bookman Old Style" w:cs="Arial"/>
-                <w:sz w:val="24"/>
-              </w:rPr>
-            </w:pPr>
-            <w:r>
-              <w:rPr>
-                <w:rFonts w:ascii="Bookman Old Style" w:hAnsi="Bookman Old Style" w:cs="Arial"/>
-                <w:sz w:val="24"/>
-              </w:rPr>
-              <w:t>3.</w:t>
-            </w:r>
-          </w:p>
-        </w:tc>
-        <w:tc>
-          <w:tcPr>
-            <w:tcW w:w="3150" w:type="dxa"/>
-          </w:tcPr>
-          <w:p>
-            <w:pPr>
-              <w:tabs>
-                <w:tab w:val="left" w:pos="810"/>
-              </w:tabs>
-              <w:spacing w:after="0" w:line="360" w:lineRule="auto"/>
-              <w:ind w:left="0" w:right="0" w:firstLine="0"/>
-              <w:jc w:val="left"/>
-              <w:rPr>
-                <w:rFonts w:ascii="Bookman Old Style" w:hAnsi="Bookman Old Style" w:cs="Arial"/>
-                <w:sz w:val="24"/>
-              </w:rPr>
-            </w:pPr>
-            <w:r>
-              <w:rPr>
-                <w:rFonts w:ascii="Bookman Old Style" w:hAnsi="Bookman Old Style" w:cs="Arial"/>
-                <w:sz w:val="24"/>
-              </w:rPr>
-              <w:t>Narkotika</w:t>
-            </w:r>
-          </w:p>
-        </w:tc>
-        <w:tc>
-          <w:tcPr>
-            <w:tcW w:w="5283" w:type="dxa"/>
-          </w:tcPr>
-          <w:p>
-            <w:pPr>
-              <w:tabs>
-                <w:tab w:val="left" w:pos="810"/>
-              </w:tabs>
-              <w:spacing w:after="0" w:line="360" w:lineRule="auto"/>
-              <w:ind w:left="0" w:right="0" w:firstLine="0"/>
-              <w:jc w:val="left"/>
-              <w:rPr>
-                <w:rFonts w:ascii="Bookman Old Style" w:hAnsi="Bookman Old Style" w:cs="Arial"/>
-                <w:sz w:val="24"/>
-              </w:rPr>
-            </w:pPr>
-            <w:r>
-              <w:rPr>
-                <w:rFonts w:ascii="Bookman Old Style" w:hAnsi="Bookman Old Style" w:cs="Arial"/>
-                <w:sz w:val="24"/>
-              </w:rPr>
-              <w:t>Kodein HCl tablet 10mg</w:t>
-            </w:r>
-          </w:p>
-        </w:tc>
-      </w:tr>
-      <w:tr>
-        <w:tc>
-          <w:tcPr>
-            <w:tcW w:w="828" w:type="dxa"/>
-            <w:vMerge/>
-          </w:tcPr>
-          <w:p>
-            <w:pPr>
-              <w:tabs>
-                <w:tab w:val="left" w:pos="810"/>
-              </w:tabs>
-              <w:spacing w:after="0" w:line="360" w:lineRule="auto"/>
-              <w:ind w:left="0" w:right="0" w:firstLine="0"/>
-              <w:jc w:val="center"/>
-              <w:rPr>
-                <w:rFonts w:ascii="Bookman Old Style" w:hAnsi="Bookman Old Style" w:cs="Arial"/>
-                <w:sz w:val="24"/>
-              </w:rPr>
-            </w:pPr>
-          </w:p>
-        </w:tc>
-        <w:tc>
-          <w:tcPr>
-            <w:tcW w:w="3150" w:type="dxa"/>
-          </w:tcPr>
-          <w:p>
-            <w:pPr>
-              <w:tabs>
-                <w:tab w:val="left" w:pos="810"/>
-              </w:tabs>
-              <w:spacing w:after="0" w:line="360" w:lineRule="auto"/>
-              <w:ind w:left="0" w:right="0" w:firstLine="0"/>
-              <w:jc w:val="left"/>
-              <w:rPr>
-                <w:rFonts w:ascii="Bookman Old Style" w:hAnsi="Bookman Old Style" w:cs="Arial"/>
-                <w:sz w:val="24"/>
-              </w:rPr>
-            </w:pPr>
-            <w:r>
-              <w:rPr>
-                <w:rFonts w:ascii="Bookman Old Style" w:hAnsi="Bookman Old Style" w:cs="Arial"/>
-                <w:sz w:val="24"/>
-              </w:rPr>
-              <w:t>Psikotropika</w:t>
-            </w:r>
-          </w:p>
-        </w:tc>
-        <w:tc>
-          <w:tcPr>
-            <w:tcW w:w="5283" w:type="dxa"/>
-          </w:tcPr>
-          <w:p>
-            <w:pPr>
-              <w:tabs>
-                <w:tab w:val="left" w:pos="810"/>
-              </w:tabs>
-              <w:spacing w:after="0" w:line="240" w:lineRule="auto"/>
-              <w:ind w:left="0" w:right="0" w:firstLine="0"/>
-              <w:jc w:val="left"/>
-              <w:rPr>
-                <w:rFonts w:ascii="Bookman Old Style" w:hAnsi="Bookman Old Style" w:cs="Arial"/>
-                <w:sz w:val="24"/>
-              </w:rPr>
-            </w:pPr>
-            <w:r>
-              <w:rPr>
-                <w:rFonts w:ascii="Bookman Old Style" w:hAnsi="Bookman Old Style" w:cs="Arial"/>
-                <w:sz w:val="24"/>
-              </w:rPr>
-              <w:t>Diazepam tablet 2mg, 5mg; Diazepam injeksi; Diazepam rectal</w:t>
-            </w:r>
-            <w:r>
-              <w:rPr>
-                <w:rFonts w:ascii="Bookman Old Style" w:hAnsi="Bookman Old Style" w:cs="Arial"/>
-                <w:sz w:val="24"/>
-              </w:rPr>
-              <w:br/>
-              <w:t>Fenobarbital tablet</w:t>
-            </w:r>
-          </w:p>
-          <w:p>
-            <w:pPr>
-              <w:tabs>
-                <w:tab w:val="left" w:pos="810"/>
-              </w:tabs>
-              <w:spacing w:after="0" w:line="240" w:lineRule="auto"/>
-              <w:ind w:left="0" w:right="0" w:firstLine="0"/>
-              <w:jc w:val="left"/>
-              <w:rPr>
-                <w:rFonts w:ascii="Bookman Old Style" w:hAnsi="Bookman Old Style" w:cs="Arial"/>
-                <w:sz w:val="24"/>
-              </w:rPr>
-            </w:pPr>
-            <w:r>
-              <w:rPr>
-                <w:rFonts w:ascii="Bookman Old Style" w:hAnsi="Bookman Old Style" w:cs="Arial"/>
-                <w:sz w:val="24"/>
-              </w:rPr>
-              <w:t>Amitriptilin tablet 25mg</w:t>
-            </w:r>
-          </w:p>
-        </w:tc>
-      </w:tr>
-      <w:tr>
-        <w:tc>
-          <w:tcPr>
-            <w:tcW w:w="828" w:type="dxa"/>
-          </w:tcPr>
-          <w:p>
-            <w:pPr>
-              <w:tabs>
-                <w:tab w:val="left" w:pos="810"/>
-              </w:tabs>
-              <w:spacing w:after="0" w:line="360" w:lineRule="auto"/>
-              <w:ind w:left="0" w:right="0" w:firstLine="0"/>
-              <w:jc w:val="center"/>
-              <w:rPr>
-                <w:rFonts w:ascii="Bookman Old Style" w:hAnsi="Bookman Old Style" w:cs="Arial"/>
-                <w:sz w:val="24"/>
-              </w:rPr>
-            </w:pPr>
-            <w:r>
-              <w:rPr>
-                <w:rFonts w:ascii="Bookman Old Style" w:hAnsi="Bookman Old Style" w:cs="Arial"/>
-                <w:sz w:val="24"/>
-              </w:rPr>
-              <w:t>4.</w:t>
-            </w:r>
-          </w:p>
-        </w:tc>
-        <w:tc>
-          <w:tcPr>
-            <w:tcW w:w="3150" w:type="dxa"/>
-          </w:tcPr>
-          <w:p>
-            <w:pPr>
-              <w:tabs>
-                <w:tab w:val="left" w:pos="810"/>
-              </w:tabs>
-              <w:spacing w:after="0" w:line="360" w:lineRule="auto"/>
-              <w:ind w:left="0" w:right="0" w:firstLine="0"/>
-              <w:jc w:val="left"/>
-              <w:rPr>
-                <w:rFonts w:ascii="Bookman Old Style" w:hAnsi="Bookman Old Style" w:cs="Arial"/>
-                <w:sz w:val="24"/>
-              </w:rPr>
-            </w:pPr>
-            <w:r>
-              <w:rPr>
-                <w:rFonts w:ascii="Bookman Old Style" w:hAnsi="Bookman Old Style" w:cs="Arial"/>
-                <w:sz w:val="24"/>
-              </w:rPr>
-              <w:t>Obat yang sering disalahgunakan</w:t>
-            </w:r>
-          </w:p>
-        </w:tc>
-        <w:tc>
-          <w:tcPr>
-            <w:tcW w:w="5283" w:type="dxa"/>
-          </w:tcPr>
-          <w:p>
-            <w:pPr>
-              <w:tabs>
-                <w:tab w:val="left" w:pos="810"/>
-              </w:tabs>
-              <w:spacing w:after="0" w:line="360" w:lineRule="auto"/>
-              <w:ind w:left="0" w:right="0" w:firstLine="0"/>
-              <w:jc w:val="left"/>
-              <w:rPr>
-                <w:rFonts w:ascii="Bookman Old Style" w:hAnsi="Bookman Old Style" w:cs="Arial"/>
-                <w:sz w:val="24"/>
-              </w:rPr>
-            </w:pPr>
-            <w:r>
-              <w:rPr>
-                <w:rFonts w:ascii="Bookman Old Style" w:hAnsi="Bookman Old Style" w:cs="Arial"/>
-                <w:sz w:val="24"/>
-              </w:rPr>
-              <w:t>Tramadol kapsul</w:t>
-            </w:r>
-          </w:p>
-        </w:tc>
-      </w:tr>
-      <w:tr>
-        <w:tc>
-          <w:tcPr>
-            <w:tcW w:w="828" w:type="dxa"/>
-          </w:tcPr>
-          <w:p>
-            <w:pPr>
-              <w:tabs>
-                <w:tab w:val="left" w:pos="810"/>
-              </w:tabs>
-              <w:spacing w:after="0" w:line="360" w:lineRule="auto"/>
-              <w:ind w:left="0" w:right="0" w:firstLine="0"/>
-              <w:jc w:val="center"/>
-              <w:rPr>
-                <w:rFonts w:ascii="Bookman Old Style" w:hAnsi="Bookman Old Style" w:cs="Arial"/>
-                <w:sz w:val="24"/>
-              </w:rPr>
-            </w:pPr>
-            <w:r>
-              <w:rPr>
-                <w:rFonts w:ascii="Bookman Old Style" w:hAnsi="Bookman Old Style" w:cs="Arial"/>
-                <w:sz w:val="24"/>
-              </w:rPr>
-              <w:t>5.</w:t>
-            </w:r>
-          </w:p>
-        </w:tc>
-        <w:tc>
-          <w:tcPr>
-            <w:tcW w:w="3150" w:type="dxa"/>
-          </w:tcPr>
-          <w:p>
-            <w:pPr>
-              <w:tabs>
-                <w:tab w:val="left" w:pos="810"/>
-              </w:tabs>
-              <w:spacing w:after="0" w:line="360" w:lineRule="auto"/>
-              <w:ind w:left="0" w:right="0" w:firstLine="0"/>
-              <w:jc w:val="left"/>
-              <w:rPr>
-                <w:rFonts w:ascii="Bookman Old Style" w:hAnsi="Bookman Old Style" w:cs="Arial"/>
-                <w:sz w:val="24"/>
-              </w:rPr>
-            </w:pPr>
-            <w:r>
-              <w:rPr>
-                <w:rFonts w:ascii="Bookman Old Style" w:hAnsi="Bookman Old Style" w:cs="Arial"/>
-                <w:sz w:val="24"/>
-              </w:rPr>
-              <w:t>Anestesi</w:t>
-            </w:r>
-          </w:p>
-        </w:tc>
-        <w:tc>
-          <w:tcPr>
-            <w:tcW w:w="5283" w:type="dxa"/>
-          </w:tcPr>
-          <w:p>
-            <w:pPr>
-              <w:tabs>
-                <w:tab w:val="left" w:pos="810"/>
-              </w:tabs>
-              <w:spacing w:after="0" w:line="360" w:lineRule="auto"/>
-              <w:ind w:left="0" w:right="0" w:firstLine="0"/>
-              <w:jc w:val="left"/>
-              <w:rPr>
-                <w:rFonts w:ascii="Bookman Old Style" w:hAnsi="Bookman Old Style" w:cs="Arial"/>
-                <w:sz w:val="24"/>
-              </w:rPr>
-            </w:pPr>
-            <w:r>
-              <w:rPr>
-                <w:rFonts w:ascii="Bookman Old Style" w:hAnsi="Bookman Old Style" w:cs="Arial"/>
-                <w:sz w:val="24"/>
-              </w:rPr>
-              <w:t>Lidokain injeksi</w:t>
-            </w:r>
-          </w:p>
-        </w:tc>
-      </w:tr>
-      <w:tr>
-        <w:tc>
-          <w:tcPr>
-            <w:tcW w:w="828" w:type="dxa"/>
-          </w:tcPr>
-          <w:p>
-            <w:pPr>
-              <w:tabs>
-                <w:tab w:val="left" w:pos="810"/>
-              </w:tabs>
-              <w:spacing w:after="0" w:line="360" w:lineRule="auto"/>
-              <w:ind w:left="0" w:right="0" w:firstLine="0"/>
-              <w:jc w:val="center"/>
-              <w:rPr>
-                <w:rFonts w:ascii="Bookman Old Style" w:hAnsi="Bookman Old Style" w:cs="Arial"/>
-                <w:sz w:val="24"/>
-              </w:rPr>
-            </w:pPr>
-            <w:r>
-              <w:rPr>
-                <w:rFonts w:ascii="Bookman Old Style" w:hAnsi="Bookman Old Style" w:cs="Arial"/>
-                <w:sz w:val="24"/>
-              </w:rPr>
-              <w:t>6.</w:t>
-            </w:r>
-          </w:p>
-        </w:tc>
-        <w:tc>
-          <w:tcPr>
-            <w:tcW w:w="3150" w:type="dxa"/>
-          </w:tcPr>
-          <w:p>
-            <w:pPr>
-              <w:tabs>
-                <w:tab w:val="left" w:pos="810"/>
-              </w:tabs>
-              <w:spacing w:after="0" w:line="360" w:lineRule="auto"/>
-              <w:ind w:left="0" w:right="0" w:firstLine="0"/>
-              <w:jc w:val="left"/>
-              <w:rPr>
-                <w:rFonts w:ascii="Bookman Old Style" w:hAnsi="Bookman Old Style" w:cs="Arial"/>
-                <w:sz w:val="24"/>
-              </w:rPr>
-            </w:pPr>
-            <w:r>
-              <w:rPr>
-                <w:rFonts w:ascii="Bookman Old Style" w:hAnsi="Bookman Old Style" w:cs="Arial"/>
-                <w:sz w:val="24"/>
-              </w:rPr>
-              <w:t>Obat penggunaan khusus</w:t>
-            </w:r>
-          </w:p>
-        </w:tc>
-        <w:tc>
-          <w:tcPr>
-            <w:tcW w:w="5283" w:type="dxa"/>
-          </w:tcPr>
-          <w:p>
-            <w:pPr>
-              <w:tabs>
-                <w:tab w:val="left" w:pos="810"/>
-              </w:tabs>
-              <w:spacing w:after="0" w:line="240" w:lineRule="auto"/>
-              <w:ind w:left="0" w:right="0" w:firstLine="0"/>
-              <w:jc w:val="left"/>
-              <w:rPr>
-                <w:rFonts w:ascii="Bookman Old Style" w:hAnsi="Bookman Old Style" w:cs="Arial"/>
-                <w:sz w:val="24"/>
-              </w:rPr>
-            </w:pPr>
-            <w:r>
-              <w:rPr>
-                <w:rFonts w:ascii="Bookman Old Style" w:hAnsi="Bookman Old Style" w:cs="Arial"/>
-                <w:sz w:val="24"/>
-              </w:rPr>
-              <w:t>Epinefrin injeksi</w:t>
-            </w:r>
-          </w:p>
-          <w:p>
-            <w:pPr>
-              <w:tabs>
-                <w:tab w:val="left" w:pos="810"/>
-              </w:tabs>
-              <w:spacing w:after="0" w:line="240" w:lineRule="auto"/>
-              <w:ind w:left="0" w:right="0" w:firstLine="0"/>
-              <w:jc w:val="left"/>
-              <w:rPr>
-                <w:rFonts w:ascii="Bookman Old Style" w:hAnsi="Bookman Old Style" w:cs="Arial"/>
-                <w:sz w:val="24"/>
-              </w:rPr>
-            </w:pPr>
-            <w:r>
-              <w:rPr>
-                <w:rFonts w:ascii="Bookman Old Style" w:hAnsi="Bookman Old Style" w:cs="Arial"/>
-                <w:sz w:val="24"/>
-              </w:rPr>
-              <w:t>Oksitosin injeksi</w:t>
-            </w:r>
-          </w:p>
-        </w:tc>
-      </w:tr>
-      <w:tr>
-        <w:tc>
-          <w:tcPr>
-            <w:tcW w:w="828" w:type="dxa"/>
-          </w:tcPr>
-          <w:p>
-            <w:pPr>
-              <w:tabs>
-                <w:tab w:val="left" w:pos="810"/>
-              </w:tabs>
-              <w:spacing w:after="0" w:line="360" w:lineRule="auto"/>
-              <w:ind w:left="0" w:right="0" w:firstLine="0"/>
-              <w:jc w:val="center"/>
-              <w:rPr>
-                <w:rFonts w:ascii="Bookman Old Style" w:hAnsi="Bookman Old Style" w:cs="Arial"/>
-                <w:sz w:val="24"/>
-              </w:rPr>
-            </w:pPr>
-            <w:r>
-              <w:rPr>
-                <w:rFonts w:ascii="Bookman Old Style" w:hAnsi="Bookman Old Style" w:cs="Arial"/>
-                <w:sz w:val="24"/>
-              </w:rPr>
-              <w:t>7.</w:t>
-            </w:r>
-          </w:p>
-        </w:tc>
-        <w:tc>
-          <w:tcPr>
-            <w:tcW w:w="3150" w:type="dxa"/>
-          </w:tcPr>
-          <w:p>
-            <w:pPr>
-              <w:tabs>
-                <w:tab w:val="left" w:pos="810"/>
-              </w:tabs>
-              <w:spacing w:after="0" w:line="360" w:lineRule="auto"/>
-              <w:ind w:left="0" w:right="0" w:firstLine="0"/>
-              <w:jc w:val="left"/>
-              <w:rPr>
-                <w:rFonts w:ascii="Bookman Old Style" w:hAnsi="Bookman Old Style" w:cs="Arial"/>
-                <w:sz w:val="24"/>
-              </w:rPr>
-            </w:pPr>
-            <w:r>
-              <w:rPr>
-                <w:rFonts w:ascii="Bookman Old Style" w:hAnsi="Bookman Old Style" w:cs="Arial"/>
-                <w:sz w:val="24"/>
-              </w:rPr>
-              <w:t>LASA</w:t>
-            </w:r>
-          </w:p>
-        </w:tc>
-        <w:tc>
-          <w:tcPr>
-            <w:tcW w:w="5283" w:type="dxa"/>
-          </w:tcPr>
-          <w:p>
-            <w:pPr>
-              <w:pStyle w:val="ListParagraph"/>
-              <w:numPr>
-                <w:ilvl w:val="0"/>
-                <w:numId w:val="26"/>
-              </w:numPr>
-              <w:tabs>
-                <w:tab w:val="left" w:pos="342"/>
-              </w:tabs>
-              <w:spacing w:after="0" w:line="240" w:lineRule="auto"/>
-              <w:ind w:left="0" w:right="0" w:hanging="14"/>
-              <w:jc w:val="left"/>
-              <w:rPr>
-                <w:rFonts w:ascii="Bookman Old Style" w:hAnsi="Bookman Old Style" w:cs="Arial"/>
-                <w:sz w:val="24"/>
-              </w:rPr>
-            </w:pPr>
-            <w:r>
-              <w:rPr>
-                <w:rFonts w:ascii="Bookman Old Style" w:hAnsi="Bookman Old Style" w:cs="Arial"/>
-                <w:sz w:val="24"/>
-              </w:rPr>
-              <w:t>Amlodipin tab 5mg &amp; 10mg</w:t>
-            </w:r>
-          </w:p>
-          <w:p>
-            <w:pPr>
-              <w:pStyle w:val="ListParagraph"/>
-              <w:numPr>
-                <w:ilvl w:val="0"/>
-                <w:numId w:val="26"/>
-              </w:numPr>
-              <w:tabs>
-                <w:tab w:val="left" w:pos="342"/>
-              </w:tabs>
-              <w:spacing w:after="0" w:line="240" w:lineRule="auto"/>
-              <w:ind w:left="0" w:right="0" w:hanging="14"/>
-              <w:jc w:val="left"/>
-              <w:rPr>
-                <w:rFonts w:ascii="Bookman Old Style" w:hAnsi="Bookman Old Style" w:cs="Arial"/>
-                <w:sz w:val="24"/>
-              </w:rPr>
-            </w:pPr>
-            <w:r>
-              <w:rPr>
-                <w:rFonts w:ascii="Bookman Old Style" w:hAnsi="Bookman Old Style" w:cs="Arial"/>
-                <w:sz w:val="24"/>
-              </w:rPr>
-              <w:t>Captopril 12.5mg &amp; 25mg</w:t>
-            </w:r>
-          </w:p>
-          <w:p>
-            <w:pPr>
-              <w:pStyle w:val="ListParagraph"/>
-              <w:numPr>
-                <w:ilvl w:val="0"/>
-                <w:numId w:val="26"/>
-              </w:numPr>
-              <w:tabs>
-                <w:tab w:val="left" w:pos="342"/>
-              </w:tabs>
-              <w:spacing w:after="0" w:line="240" w:lineRule="auto"/>
-              <w:ind w:left="0" w:right="0" w:hanging="14"/>
-              <w:jc w:val="left"/>
-              <w:rPr>
-                <w:rFonts w:ascii="Bookman Old Style" w:hAnsi="Bookman Old Style" w:cs="Arial"/>
-                <w:sz w:val="24"/>
-              </w:rPr>
-            </w:pPr>
-            <w:r>
-              <w:rPr>
-                <w:rFonts w:ascii="Bookman Old Style" w:hAnsi="Bookman Old Style" w:cs="Arial"/>
-                <w:sz w:val="24"/>
-              </w:rPr>
-              <w:t>Ibuprofen 200mg &amp; 400mg</w:t>
-            </w:r>
-          </w:p>
-          <w:p>
-            <w:pPr>
-              <w:pStyle w:val="ListParagraph"/>
-              <w:numPr>
-                <w:ilvl w:val="0"/>
-                <w:numId w:val="26"/>
-              </w:numPr>
-              <w:tabs>
-                <w:tab w:val="left" w:pos="342"/>
-              </w:tabs>
-              <w:spacing w:after="0" w:line="240" w:lineRule="auto"/>
-              <w:ind w:left="0" w:right="0" w:hanging="14"/>
-              <w:jc w:val="left"/>
-              <w:rPr>
-                <w:rFonts w:ascii="Bookman Old Style" w:hAnsi="Bookman Old Style" w:cs="Arial"/>
-                <w:sz w:val="24"/>
-              </w:rPr>
-            </w:pPr>
-            <w:r>
-              <w:rPr>
-                <w:rFonts w:ascii="Bookman Old Style" w:hAnsi="Bookman Old Style" w:cs="Arial"/>
-                <w:sz w:val="24"/>
-              </w:rPr>
-              <w:t>Piroksikan 10mg &amp; 20mg</w:t>
-            </w:r>
-          </w:p>
-          <w:p>
-            <w:pPr>
-              <w:pStyle w:val="ListParagraph"/>
-              <w:numPr>
-                <w:ilvl w:val="0"/>
-                <w:numId w:val="26"/>
-              </w:numPr>
-              <w:tabs>
-                <w:tab w:val="left" w:pos="342"/>
-              </w:tabs>
-              <w:spacing w:after="0" w:line="240" w:lineRule="auto"/>
-              <w:ind w:left="0" w:right="0" w:hanging="14"/>
-              <w:jc w:val="left"/>
-              <w:rPr>
-                <w:rFonts w:ascii="Bookman Old Style" w:hAnsi="Bookman Old Style" w:cs="Arial"/>
-                <w:sz w:val="24"/>
-              </w:rPr>
-            </w:pPr>
-            <w:r>
-              <w:rPr>
-                <w:rFonts w:ascii="Bookman Old Style" w:hAnsi="Bookman Old Style" w:cs="Arial"/>
-                <w:sz w:val="24"/>
-              </w:rPr>
-              <w:t>Salbutamol 2mg &amp; 4mg</w:t>
-            </w:r>
-          </w:p>
-          <w:p>
-            <w:pPr>
-              <w:pStyle w:val="ListParagraph"/>
-              <w:numPr>
-                <w:ilvl w:val="0"/>
-                <w:numId w:val="26"/>
-              </w:numPr>
-              <w:tabs>
-                <w:tab w:val="left" w:pos="342"/>
-              </w:tabs>
-              <w:spacing w:after="0" w:line="240" w:lineRule="auto"/>
-              <w:ind w:left="0" w:right="0" w:hanging="14"/>
-              <w:jc w:val="left"/>
-              <w:rPr>
-                <w:rFonts w:ascii="Bookman Old Style" w:hAnsi="Bookman Old Style" w:cs="Arial"/>
-                <w:sz w:val="24"/>
-              </w:rPr>
-            </w:pPr>
-            <w:r>
-              <w:rPr>
-                <w:rFonts w:ascii="Bookman Old Style" w:hAnsi="Bookman Old Style" w:cs="Arial"/>
-                <w:sz w:val="24"/>
-              </w:rPr>
-              <w:t>Simvastatin 10mg &amp; 20mg</w:t>
-            </w:r>
-          </w:p>
-        </w:tc>
-      </w:tr>
-    </w:tbl>
-    <w:p>
-      <w:pPr>
-        <w:spacing w:after="0" w:line="240" w:lineRule="auto"/>
-        <w:ind w:left="4100" w:firstLine="720"/>
-        <w:rPr>
-          <w:rFonts w:ascii="Bookman Old Style" w:hAnsi="Bookman Old Style" w:cs="Arial"/>
-          <w:sz w:val="24"/>
-          <w:szCs w:val="24"/>
-        </w:rPr>
-      </w:pPr>
-    </w:p>
-    <w:p>
-      <w:pPr>
-        <w:spacing w:after="0" w:line="240" w:lineRule="auto"/>
-        <w:ind w:left="4100" w:firstLine="720"/>
-        <w:rPr>
-          <w:rFonts w:ascii="Bookman Old Style" w:hAnsi="Bookman Old Style" w:cs="Arial"/>
-          <w:sz w:val="24"/>
-          <w:szCs w:val="24"/>
-        </w:rPr>
-      </w:pPr>
-    </w:p>
-    <w:p>
-      <w:pPr>
-        <w:spacing w:after="0" w:line="240" w:lineRule="auto"/>
-        <w:ind w:left="4100" w:firstLine="720"/>
-        <w:rPr>
-          <w:rFonts w:ascii="Bookman Old Style" w:hAnsi="Bookman Old Style" w:cs="Arial"/>
-          <w:sz w:val="24"/>
-          <w:szCs w:val="24"/>
-        </w:rPr>
-      </w:pPr>
-    </w:p>
-    <w:p>
-      <w:pPr>
-        <w:spacing w:after="0" w:line="240" w:lineRule="auto"/>
-        <w:ind w:left="4100" w:firstLine="720"/>
-        <w:rPr>
-          <w:rFonts w:ascii="Bookman Old Style" w:hAnsi="Bookman Old Style" w:cs="Arial"/>
-          <w:sz w:val="24"/>
-          <w:szCs w:val="24"/>
-        </w:rPr>
-      </w:pPr>
-    </w:p>
-    <w:p>
-      <w:pPr>
-        <w:spacing w:after="0" w:line="240" w:lineRule="auto"/>
-        <w:ind w:left="4100" w:firstLine="720"/>
-        <w:rPr>
-          <w:rFonts w:ascii="Bookman Old Style" w:hAnsi="Bookman Old Style" w:cs="Arial"/>
-          <w:sz w:val="24"/>
-          <w:szCs w:val="24"/>
-        </w:rPr>
-      </w:pPr>
-    </w:p>
-    <w:p>
-      <w:pPr>
-        <w:spacing w:after="0" w:line="240" w:lineRule="auto"/>
-        <w:ind w:left="4100" w:firstLine="720"/>
-        <w:rPr>
-          <w:rFonts w:ascii="Bookman Old Style" w:hAnsi="Bookman Old Style" w:cs="Arial"/>
-          <w:sz w:val="24"/>
-          <w:szCs w:val="24"/>
-        </w:rPr>
-      </w:pPr>
-    </w:p>
-    <w:p>
-      <w:pPr>
-        <w:spacing w:after="0" w:line="240" w:lineRule="auto"/>
-        <w:ind w:left="4100" w:firstLine="720"/>
-        <w:rPr>
-          <w:rFonts w:ascii="Bookman Old Style" w:hAnsi="Bookman Old Style" w:cs="Arial"/>
-          <w:sz w:val="24"/>
-          <w:szCs w:val="24"/>
-        </w:rPr>
-      </w:pPr>
-    </w:p>
-    <w:p>
-      <w:pPr>
-        <w:spacing w:after="0" w:line="240" w:lineRule="auto"/>
-        <w:ind w:left="4100" w:firstLine="720"/>
-        <w:rPr>
-          <w:rFonts w:ascii="Bookman Old Style" w:hAnsi="Bookman Old Style" w:cs="Arial"/>
-          <w:sz w:val="24"/>
-          <w:szCs w:val="24"/>
-        </w:rPr>
-      </w:pPr>
-    </w:p>
-    <w:p>
-      <w:pPr>
-        <w:spacing w:after="0" w:line="240" w:lineRule="auto"/>
-        <w:ind w:left="4100" w:firstLine="720"/>
-        <w:rPr>
-          <w:rFonts w:ascii="Bookman Old Style" w:hAnsi="Bookman Old Style" w:cs="Arial"/>
-          <w:sz w:val="24"/>
-          <w:szCs w:val="24"/>
-        </w:rPr>
-      </w:pPr>
-    </w:p>
-    <w:p>
-      <w:pPr>
-        <w:spacing w:after="0" w:line="240" w:lineRule="auto"/>
-        <w:ind w:left="4100" w:firstLine="720"/>
-        <w:rPr>
-          <w:rFonts w:ascii="Bookman Old Style" w:hAnsi="Bookman Old Style" w:cs="Arial"/>
-          <w:sz w:val="24"/>
-          <w:szCs w:val="24"/>
-        </w:rPr>
-      </w:pPr>
-    </w:p>
-    <w:p>
-      <w:pPr>
-        <w:spacing w:after="0" w:line="240" w:lineRule="auto"/>
-        <w:ind w:left="4100" w:firstLine="720"/>
-        <w:rPr>
-          <w:rFonts w:ascii="Bookman Old Style" w:hAnsi="Bookman Old Style" w:cs="Arial"/>
-          <w:sz w:val="24"/>
-          <w:szCs w:val="24"/>
-        </w:rPr>
-      </w:pPr>
-      <w:r>
-        <w:rPr>
-          <w:rFonts w:ascii="Bookman Old Style" w:hAnsi="Bookman Old Style" w:cs="Arial"/>
-          <w:sz w:val="24"/>
-          <w:szCs w:val="24"/>
-        </w:rPr>
-        <w:lastRenderedPageBreak/>
-        <w:t>Ditetapkan di</w:t>
-      </w:r>
-      <w:r>
-        <w:rPr>
-          <w:rFonts w:ascii="Bookman Old Style" w:hAnsi="Bookman Old Style" w:cs="Arial"/>
-          <w:sz w:val="24"/>
-          <w:szCs w:val="24"/>
-        </w:rPr>
-        <w:tab/>
-        <w:t>: Berakit</w:t>
-      </w:r>
-    </w:p>
-    <w:p>
-      <w:pPr>
-        <w:spacing w:after="0" w:line="240" w:lineRule="auto"/>
-        <w:ind w:left="4820"/>
-        <w:rPr>
-          <w:rFonts w:ascii="Bookman Old Style" w:hAnsi="Bookman Old Style" w:cs="Arial"/>
-          <w:sz w:val="24"/>
-          <w:szCs w:val="24"/>
-        </w:rPr>
-      </w:pPr>
-      <w:r>
-        <w:rPr>
-          <w:rFonts w:ascii="Bookman Old Style" w:hAnsi="Bookman Old Style" w:cs="Arial"/>
-          <w:sz w:val="24"/>
-          <w:szCs w:val="24"/>
-        </w:rPr>
-        <w:t xml:space="preserve">                     Pada tanggal</w:t>
-      </w:r>
-      <w:r>
-        <w:rPr>
-          <w:rFonts w:ascii="Bookman Old Style" w:hAnsi="Bookman Old Style" w:cs="Arial"/>
-          <w:sz w:val="24"/>
-          <w:szCs w:val="24"/>
-        </w:rPr>
-        <w:tab/>
-        <w:t>:XX XXXXX XXXX</w:t>
-      </w:r>
-    </w:p>
-    <w:p>
-      <w:pPr>
-        <w:spacing w:after="0" w:line="240" w:lineRule="auto"/>
-        <w:ind w:left="4820"/>
-        <w:rPr>
-          <w:rFonts w:ascii="Bookman Old Style" w:hAnsi="Bookman Old Style" w:cs="Arial"/>
-          <w:sz w:val="24"/>
-          <w:szCs w:val="24"/>
-        </w:rPr>
-      </w:pPr>
-      <w:r>
-        <w:rPr>
-          <w:rFonts w:ascii="Bookman Old Style" w:hAnsi="Bookman Old Style" w:cs="Arial"/>
-          <w:sz w:val="24"/>
-          <w:szCs w:val="24"/>
-        </w:rPr>
-        <w:t xml:space="preserve">                     KEPALA UPTD. PUSKESMAS BERAKIT</w:t>
-      </w:r>
-    </w:p>
-    <w:p>
-      <w:pPr>
-        <w:spacing w:after="0" w:line="360" w:lineRule="auto"/>
-        <w:ind w:left="4820"/>
-        <w:rPr>
-          <w:rFonts w:ascii="Bookman Old Style" w:hAnsi="Bookman Old Style" w:cs="Arial"/>
-          <w:sz w:val="24"/>
-          <w:szCs w:val="24"/>
-        </w:rPr>
-      </w:pPr>
-    </w:p>
-    <w:p>
-      <w:pPr>
-        <w:spacing w:after="0" w:line="360" w:lineRule="auto"/>
-        <w:ind w:left="4820"/>
-        <w:rPr>
-          <w:rFonts w:ascii="Bookman Old Style" w:hAnsi="Bookman Old Style" w:cs="Arial"/>
-          <w:sz w:val="24"/>
-          <w:szCs w:val="24"/>
-        </w:rPr>
-      </w:pPr>
-    </w:p>
-    <w:p>
-      <w:pPr>
-        <w:spacing w:after="0" w:line="360" w:lineRule="auto"/>
-        <w:ind w:left="4820"/>
-        <w:rPr>
-          <w:rFonts w:ascii="Bookman Old Style" w:hAnsi="Bookman Old Style" w:cs="Arial"/>
-          <w:sz w:val="24"/>
-          <w:szCs w:val="24"/>
-        </w:rPr>
-      </w:pPr>
-    </w:p>
-    <w:p>
-      <w:pPr>
-        <w:spacing w:after="0" w:line="360" w:lineRule="auto"/>
-        <w:ind w:left="4820"/>
-        <w:rPr>
-          <w:rFonts w:ascii="Bookman Old Style" w:hAnsi="Bookman Old Style" w:cs="Arial"/>
-          <w:sz w:val="24"/>
-          <w:szCs w:val="24"/>
-        </w:rPr>
-      </w:pPr>
-    </w:p>
-    <w:p>
-      <w:pPr>
-        <w:spacing w:line="240" w:lineRule="auto"/>
-        <w:ind w:left="4820"/>
-        <w:rPr>
-          <w:rFonts w:ascii="Bookman Old Style" w:hAnsi="Bookman Old Style" w:cs="Arial"/>
-          <w:sz w:val="24"/>
-          <w:szCs w:val="24"/>
-          <w:u w:val="single"/>
-        </w:rPr>
-      </w:pPr>
-      <w:r>
-        <w:rPr>
-          <w:rFonts w:ascii="Bookman Old Style" w:hAnsi="Bookman Old Style" w:cs="Arial"/>
-          <w:sz w:val="24"/>
-          <w:szCs w:val="24"/>
-        </w:rPr>
-        <w:tab/>
-      </w:r>
-      <w:r>
-        <w:rPr>
-          <w:rFonts w:ascii="Bookman Old Style" w:hAnsi="Bookman Old Style" w:cs="Arial"/>
-          <w:sz w:val="24"/>
-          <w:szCs w:val="24"/>
-          <w:u w:val="single"/>
-        </w:rPr>
-        <w:t>ZULYADI, S.Kep</w:t>
-      </w:r>
-    </w:p>
-    <w:p>
-      <w:pPr>
-        <w:spacing w:line="240" w:lineRule="auto"/>
-        <w:ind w:left="4820"/>
-        <w:rPr>
-          <w:rFonts w:ascii="Bookman Old Style" w:hAnsi="Bookman Old Style" w:cs="Arial"/>
-          <w:sz w:val="24"/>
-          <w:szCs w:val="24"/>
-        </w:rPr>
-      </w:pPr>
-      <w:r>
-        <w:rPr>
-          <w:rFonts w:ascii="Bookman Old Style" w:hAnsi="Bookman Old Style" w:cs="Arial"/>
-          <w:sz w:val="24"/>
-          <w:szCs w:val="24"/>
-        </w:rPr>
-        <w:t xml:space="preserve">                     Penata Tk. I/III d</w:t>
-      </w:r>
-    </w:p>
-    <w:p>
-      <w:pPr>
-        <w:tabs>
-          <w:tab w:val="left" w:pos="810"/>
-        </w:tabs>
-        <w:spacing w:after="0" w:line="360" w:lineRule="auto"/>
-        <w:ind w:left="360" w:right="0" w:firstLine="0"/>
-        <w:jc w:val="center"/>
-        <w:rPr>
-          <w:rFonts w:ascii="Bookman Old Style" w:hAnsi="Bookman Old Style" w:cs="Arial"/>
-          <w:sz w:val="24"/>
-          <w:szCs w:val="24"/>
-        </w:rPr>
-      </w:pPr>
-      <w:r>
-        <w:rPr>
-          <w:rFonts w:ascii="Bookman Old Style" w:hAnsi="Bookman Old Style" w:cs="Arial"/>
-          <w:sz w:val="24"/>
-          <w:szCs w:val="24"/>
-        </w:rPr>
-        <w:tab/>
-      </w:r>
-      <w:r>
-        <w:rPr>
-          <w:rFonts w:ascii="Bookman Old Style" w:hAnsi="Bookman Old Style" w:cs="Arial"/>
-          <w:sz w:val="24"/>
-          <w:szCs w:val="24"/>
-        </w:rPr>
-        <w:tab/>
-      </w:r>
-      <w:r>
-        <w:rPr>
-          <w:rFonts w:ascii="Bookman Old Style" w:hAnsi="Bookman Old Style" w:cs="Arial"/>
-          <w:sz w:val="24"/>
-          <w:szCs w:val="24"/>
-        </w:rPr>
-        <w:tab/>
-      </w:r>
-      <w:r>
-        <w:rPr>
-          <w:rFonts w:ascii="Bookman Old Style" w:hAnsi="Bookman Old Style" w:cs="Arial"/>
-          <w:sz w:val="24"/>
-          <w:szCs w:val="24"/>
-        </w:rPr>
-        <w:tab/>
-        <w:t xml:space="preserve">      NIP 197410201996031004</w:t>
-      </w:r>
-    </w:p>
-    <w:p>
-      <w:pPr>
-        <w:spacing w:after="0" w:line="240" w:lineRule="auto"/>
-        <w:ind w:left="0" w:right="0" w:firstLine="0"/>
-        <w:jc w:val="left"/>
-        <w:rPr>
-          <w:rFonts w:ascii="Bookman Old Style" w:hAnsi="Bookman Old Style" w:cs="Arial"/>
-          <w:sz w:val="24"/>
-          <w:szCs w:val="24"/>
-        </w:rPr>
-      </w:pPr>
-      <w:r>
-        <w:rPr>
-          <w:rFonts w:ascii="Bookman Old Style" w:hAnsi="Bookman Old Style" w:cs="Arial"/>
-          <w:sz w:val="24"/>
-          <w:szCs w:val="24"/>
-        </w:rPr>
-        <w:br w:type="page"/>
-      </w:r>
-    </w:p>
-    <w:tbl>
-      <w:tblPr>
-        <w:tblStyle w:val="TableGrid"/>
-        <w:tblW w:w="0" w:type="auto"/>
-        <w:jc w:val="right"/>
-        <w:tblLook w:val="04A0" w:firstRow="1" w:lastRow="0" w:firstColumn="1" w:lastColumn="0" w:noHBand="0" w:noVBand="1"/>
-      </w:tblPr>
-      <w:tblGrid>
-        <w:gridCol w:w="1526"/>
-        <w:gridCol w:w="346"/>
-        <w:gridCol w:w="3917"/>
-      </w:tblGrid>
-      <w:tr>
-        <w:trPr>
-          <w:trHeight w:val="389"/>
-          <w:jc w:val="right"/>
-        </w:trPr>
-        <w:tc>
-          <w:tcPr>
-            <w:tcW w:w="1526" w:type="dxa"/>
-            <w:tcBorders>
-              <w:top w:val="nil"/>
-              <w:left w:val="nil"/>
-              <w:bottom w:val="nil"/>
-              <w:right w:val="nil"/>
-            </w:tcBorders>
-          </w:tcPr>
-          <w:p>
-            <w:pPr>
-              <w:spacing w:after="0" w:line="240" w:lineRule="auto"/>
-              <w:rPr>
-                <w:rFonts w:ascii="Bookman Old Style" w:hAnsi="Bookman Old Style" w:cs="Arial"/>
-                <w:sz w:val="24"/>
-              </w:rPr>
-            </w:pPr>
-            <w:r>
-              <w:rPr>
-                <w:rFonts w:ascii="Bookman Old Style" w:hAnsi="Bookman Old Style" w:cs="Arial"/>
-                <w:sz w:val="24"/>
-              </w:rPr>
-              <w:lastRenderedPageBreak/>
-              <w:t>LAMPIRAN</w:t>
-            </w:r>
-          </w:p>
-        </w:tc>
-        <w:tc>
-          <w:tcPr>
-            <w:tcW w:w="346" w:type="dxa"/>
-            <w:tcBorders>
-              <w:top w:val="nil"/>
-              <w:left w:val="nil"/>
-              <w:bottom w:val="nil"/>
-              <w:right w:val="nil"/>
-            </w:tcBorders>
-          </w:tcPr>
-          <w:p>
-            <w:pPr>
-              <w:spacing w:after="0" w:line="240" w:lineRule="auto"/>
-              <w:rPr>
-                <w:rFonts w:ascii="Bookman Old Style" w:hAnsi="Bookman Old Style" w:cs="Arial"/>
-                <w:sz w:val="24"/>
-              </w:rPr>
-            </w:pPr>
-            <w:r>
-              <w:rPr>
-                <w:rFonts w:ascii="Bookman Old Style" w:hAnsi="Bookman Old Style" w:cs="Arial"/>
-                <w:sz w:val="24"/>
-              </w:rPr>
-              <w:t>:</w:t>
-            </w:r>
-          </w:p>
-        </w:tc>
-        <w:tc>
-          <w:tcPr>
-            <w:tcW w:w="3917" w:type="dxa"/>
-            <w:tcBorders>
-              <w:top w:val="nil"/>
-              <w:left w:val="nil"/>
-              <w:bottom w:val="nil"/>
-              <w:right w:val="nil"/>
-            </w:tcBorders>
-          </w:tcPr>
-          <w:p>
-            <w:pPr>
-              <w:spacing w:after="0" w:line="240" w:lineRule="auto"/>
-              <w:ind w:left="0" w:firstLine="0"/>
-              <w:jc w:val="left"/>
-              <w:rPr>
-                <w:rFonts w:ascii="Bookman Old Style" w:hAnsi="Bookman Old Style" w:cs="Arial"/>
-                <w:sz w:val="24"/>
-              </w:rPr>
-            </w:pPr>
-            <w:r>
-              <w:rPr>
-                <w:rFonts w:ascii="Bookman Old Style" w:hAnsi="Bookman Old Style" w:cs="Arial"/>
-                <w:sz w:val="24"/>
-              </w:rPr>
-              <w:t>3</w:t>
-            </w:r>
-          </w:p>
-        </w:tc>
-      </w:tr>
-      <w:tr>
-        <w:trPr>
-          <w:trHeight w:val="389"/>
-          <w:jc w:val="right"/>
-        </w:trPr>
-        <w:tc>
-          <w:tcPr>
-            <w:tcW w:w="1526" w:type="dxa"/>
-            <w:tcBorders>
-              <w:top w:val="nil"/>
-              <w:left w:val="nil"/>
-              <w:bottom w:val="nil"/>
-              <w:right w:val="nil"/>
-            </w:tcBorders>
-          </w:tcPr>
-          <w:p>
-            <w:pPr>
-              <w:spacing w:after="0" w:line="240" w:lineRule="auto"/>
-              <w:rPr>
-                <w:rFonts w:ascii="Bookman Old Style" w:hAnsi="Bookman Old Style" w:cs="Arial"/>
-                <w:sz w:val="24"/>
-              </w:rPr>
-            </w:pPr>
-            <w:r>
-              <w:rPr>
-                <w:rFonts w:ascii="Bookman Old Style" w:hAnsi="Bookman Old Style" w:cs="Arial"/>
-                <w:sz w:val="24"/>
-              </w:rPr>
-              <w:t>NOMOR</w:t>
-            </w:r>
-          </w:p>
-        </w:tc>
-        <w:tc>
-          <w:tcPr>
-            <w:tcW w:w="346" w:type="dxa"/>
-            <w:tcBorders>
-              <w:top w:val="nil"/>
-              <w:left w:val="nil"/>
-              <w:bottom w:val="nil"/>
-              <w:right w:val="nil"/>
-            </w:tcBorders>
-          </w:tcPr>
-          <w:p>
-            <w:pPr>
-              <w:spacing w:after="0" w:line="240" w:lineRule="auto"/>
-              <w:rPr>
-                <w:rFonts w:ascii="Bookman Old Style" w:hAnsi="Bookman Old Style" w:cs="Arial"/>
-                <w:sz w:val="24"/>
-              </w:rPr>
-            </w:pPr>
-            <w:r>
-              <w:rPr>
-                <w:rFonts w:ascii="Bookman Old Style" w:hAnsi="Bookman Old Style" w:cs="Arial"/>
-                <w:sz w:val="24"/>
-              </w:rPr>
-              <w:t>:</w:t>
-            </w:r>
-          </w:p>
-        </w:tc>
-        <w:tc>
-          <w:tcPr>
-            <w:tcW w:w="3917" w:type="dxa"/>
-            <w:tcBorders>
-              <w:top w:val="nil"/>
-              <w:left w:val="nil"/>
-              <w:bottom w:val="nil"/>
-              <w:right w:val="nil"/>
-            </w:tcBorders>
-          </w:tcPr>
-          <w:p>
-            <w:pPr>
-              <w:spacing w:after="0" w:line="240" w:lineRule="auto"/>
-              <w:rPr>
-                <w:rFonts w:ascii="Bookman Old Style" w:hAnsi="Bookman Old Style" w:cs="Arial"/>
-                <w:sz w:val="24"/>
-                <w:lang w:val="id-ID"/>
-              </w:rPr>
-            </w:pPr>
-            <w:r>
-              <w:rPr>
-                <w:rFonts w:ascii="Bookman Old Style" w:hAnsi="Bookman Old Style" w:cs="Arial"/>
-                <w:sz w:val="24"/>
-              </w:rPr>
-              <w:t>XX/XXXX</w:t>
-            </w:r>
-          </w:p>
-        </w:tc>
-      </w:tr>
-      <w:tr>
-        <w:trPr>
-          <w:trHeight w:val="389"/>
-          <w:jc w:val="right"/>
-        </w:trPr>
-        <w:tc>
-          <w:tcPr>
-            <w:tcW w:w="1526" w:type="dxa"/>
-            <w:tcBorders>
-              <w:top w:val="nil"/>
-              <w:left w:val="nil"/>
-              <w:bottom w:val="nil"/>
-              <w:right w:val="nil"/>
-            </w:tcBorders>
-          </w:tcPr>
-          <w:p>
-            <w:pPr>
-              <w:spacing w:after="0" w:line="240" w:lineRule="auto"/>
-              <w:rPr>
-                <w:rFonts w:ascii="Bookman Old Style" w:hAnsi="Bookman Old Style" w:cs="Arial"/>
-                <w:sz w:val="24"/>
-              </w:rPr>
-            </w:pPr>
-            <w:r>
-              <w:rPr>
-                <w:rFonts w:ascii="Bookman Old Style" w:hAnsi="Bookman Old Style" w:cs="Arial"/>
-                <w:sz w:val="24"/>
-              </w:rPr>
-              <w:t>TENTANG</w:t>
-            </w:r>
-          </w:p>
-        </w:tc>
-        <w:tc>
-          <w:tcPr>
-            <w:tcW w:w="346" w:type="dxa"/>
-            <w:tcBorders>
-              <w:top w:val="nil"/>
-              <w:left w:val="nil"/>
-              <w:bottom w:val="nil"/>
-              <w:right w:val="nil"/>
-            </w:tcBorders>
-          </w:tcPr>
-          <w:p>
-            <w:pPr>
-              <w:spacing w:after="0" w:line="240" w:lineRule="auto"/>
-              <w:rPr>
-                <w:rFonts w:ascii="Bookman Old Style" w:hAnsi="Bookman Old Style" w:cs="Arial"/>
-                <w:sz w:val="24"/>
-              </w:rPr>
-            </w:pPr>
-            <w:r>
-              <w:rPr>
-                <w:rFonts w:ascii="Bookman Old Style" w:hAnsi="Bookman Old Style" w:cs="Arial"/>
-                <w:sz w:val="24"/>
-              </w:rPr>
-              <w:t>:</w:t>
-            </w:r>
-          </w:p>
-        </w:tc>
-        <w:tc>
-          <w:tcPr>
-            <w:tcW w:w="3917" w:type="dxa"/>
-            <w:tcBorders>
-              <w:top w:val="nil"/>
-              <w:left w:val="nil"/>
-              <w:bottom w:val="nil"/>
-              <w:right w:val="nil"/>
-            </w:tcBorders>
-          </w:tcPr>
-          <w:p>
-            <w:pPr>
-              <w:spacing w:after="0" w:line="240" w:lineRule="auto"/>
-              <w:ind w:left="0" w:firstLine="0"/>
-              <w:jc w:val="left"/>
-              <w:rPr>
-                <w:rFonts w:ascii="Bookman Old Style" w:hAnsi="Bookman Old Style" w:cs="Arial"/>
-                <w:sz w:val="24"/>
-                <w:lang w:val="id-ID"/>
-              </w:rPr>
-            </w:pPr>
-            <w:r>
-              <w:rPr>
-                <w:rFonts w:ascii="Bookman Old Style" w:hAnsi="Bookman Old Style" w:cs="Arial"/>
-                <w:sz w:val="24"/>
-              </w:rPr>
-              <w:t>PELAYANAN KEFARMASIAN UPTD PUSKESMAS BERAKIT</w:t>
-            </w:r>
-          </w:p>
-        </w:tc>
-      </w:tr>
-      <w:tr>
-        <w:trPr>
-          <w:trHeight w:val="389"/>
-          <w:jc w:val="right"/>
-        </w:trPr>
-        <w:tc>
-          <w:tcPr>
-            <w:tcW w:w="1526" w:type="dxa"/>
-            <w:tcBorders>
-              <w:top w:val="nil"/>
-              <w:left w:val="nil"/>
-              <w:bottom w:val="nil"/>
-              <w:right w:val="nil"/>
-            </w:tcBorders>
-          </w:tcPr>
-          <w:p>
-            <w:pPr>
-              <w:spacing w:after="0" w:line="240" w:lineRule="auto"/>
-              <w:rPr>
-                <w:rFonts w:ascii="Bookman Old Style" w:hAnsi="Bookman Old Style" w:cs="Arial"/>
-                <w:sz w:val="24"/>
-              </w:rPr>
-            </w:pPr>
-            <w:r>
-              <w:rPr>
-                <w:rFonts w:ascii="Bookman Old Style" w:hAnsi="Bookman Old Style" w:cs="Arial"/>
-                <w:sz w:val="24"/>
-              </w:rPr>
-              <w:t>TANGGAL</w:t>
-            </w:r>
-          </w:p>
-        </w:tc>
-        <w:tc>
-          <w:tcPr>
-            <w:tcW w:w="346" w:type="dxa"/>
-            <w:tcBorders>
-              <w:top w:val="nil"/>
-              <w:left w:val="nil"/>
-              <w:bottom w:val="nil"/>
-              <w:right w:val="nil"/>
-            </w:tcBorders>
-          </w:tcPr>
-          <w:p>
-            <w:pPr>
-              <w:spacing w:after="0" w:line="240" w:lineRule="auto"/>
-              <w:rPr>
-                <w:rFonts w:ascii="Bookman Old Style" w:hAnsi="Bookman Old Style" w:cs="Arial"/>
-                <w:sz w:val="24"/>
-              </w:rPr>
-            </w:pPr>
-            <w:r>
-              <w:rPr>
-                <w:rFonts w:ascii="Bookman Old Style" w:hAnsi="Bookman Old Style" w:cs="Arial"/>
-                <w:sz w:val="24"/>
-              </w:rPr>
-              <w:t>:</w:t>
-            </w:r>
-          </w:p>
-        </w:tc>
-        <w:tc>
-          <w:tcPr>
-            <w:tcW w:w="3917" w:type="dxa"/>
-            <w:tcBorders>
-              <w:top w:val="nil"/>
-              <w:left w:val="nil"/>
-              <w:bottom w:val="nil"/>
-              <w:right w:val="nil"/>
-            </w:tcBorders>
-          </w:tcPr>
-          <w:p>
-            <w:pPr>
-              <w:spacing w:after="0" w:line="240" w:lineRule="auto"/>
-              <w:rPr>
-                <w:rFonts w:ascii="Bookman Old Style" w:hAnsi="Bookman Old Style" w:cs="Arial"/>
-                <w:sz w:val="24"/>
-                <w:lang w:val="id-ID"/>
-              </w:rPr>
-            </w:pPr>
-          </w:p>
-        </w:tc>
-      </w:tr>
-    </w:tbl>
-    <w:p>
-      <w:pPr>
         <w:spacing w:after="0" w:line="360" w:lineRule="auto"/>
         <w:ind w:left="0" w:firstLine="0"/>
         <w:rPr>
@@ -6343,7 +4566,15 @@
           <w:sz w:val="24"/>
           <w:szCs w:val="24"/>
         </w:rPr>
-        <w:t xml:space="preserve">                     Pada tanggal</w:t>
+        <w:t xml:space="preserve">                </w:t>
+      </w:r>
+      <w:r>
+        <w:rPr>
+          <w:rFonts w:ascii="Bookman Old Style" w:hAnsi="Bookman Old Style" w:cs="Arial"/>
+          <w:sz w:val="24"/>
+          <w:szCs w:val="24"/>
+        </w:rPr>
+        <w:t xml:space="preserve">     Pada tanggal</w:t>
       </w:r>
       <w:r>
         <w:rPr>
@@ -6352,7 +4583,7 @@
           <w:szCs w:val="24"/>
         </w:rPr>
         <w:tab/>
-        <w:t>:XX XXXXX XXXX</w:t>
+        <w:t>: 10 Januari 2024</w:t>
       </w:r>
     </w:p>
     <w:p>
@@ -6515,10 +4746,17 @@
           <w:szCs w:val="24"/>
         </w:rPr>
         <w:tab/>
-        <w:t xml:space="preserve">      </w:t>
       </w:r>
       <w:bookmarkStart w:id="0" w:name="_GoBack"/>
       <w:bookmarkEnd w:id="0"/>
+      <w:r>
+        <w:rPr>
+          <w:rFonts w:ascii="Bookman Old Style" w:hAnsi="Bookman Old Style" w:cs="Arial"/>
+          <w:sz w:val="24"/>
+          <w:szCs w:val="24"/>
+        </w:rPr>
+        <w:t xml:space="preserve">      </w:t>
+      </w:r>
       <w:r>
         <w:rPr>
           <w:rFonts w:ascii="Bookman Old Style" w:hAnsi="Bookman Old Style" w:cs="Arial"/>
@@ -6539,8 +4777,8 @@
 </file>
 
 <file path=word/endnotes.xml><?xml version="1.0" encoding="utf-8"?>
-<w:endnotes xmlns:wpc="http://schemas.microsoft.com/office/word/2010/wordprocessingCanvas" xmlns:mc="http://schemas.openxmlformats.org/markup-compatibility/2006" xmlns:o="urn:schemas-microsoft-com:office:office" xmlns:r="http://schemas.openxmlformats.org/officeDocument/2006/relationships" xmlns:m="http://schemas.openxmlformats.org/officeDocument/2006/math" xmlns:v="urn:schemas-microsoft-com:vml" xmlns:wp14="http://schemas.microsoft.com/office/word/2010/wordprocessingDrawing" xmlns:wp="http://schemas.openxmlformats.org/drawingml/2006/wordprocessingDrawing" xmlns:w10="urn:schemas-microsoft-com:office:word" xmlns:w="http://schemas.openxmlformats.org/wordprocessingml/2006/main" xmlns:w14="http://schemas.microsoft.com/office/word/2010/wordml" xmlns:w15="http://schemas.microsoft.com/office/word/2012/wordml" xmlns:wpg="http://schemas.microsoft.com/office/word/2010/wordprocessingGroup" xmlns:wpi="http://schemas.microsoft.com/office/word/2010/wordprocessingInk" xmlns:wne="http://schemas.microsoft.com/office/word/2006/wordml" xmlns:wps="http://schemas.microsoft.com/office/word/2010/wordprocessingShape" mc:Ignorable="w14 w15 wp14">
-  <w:endnote w:type="separator" w:id="-1">
+<w:endnotes xmlns:ve="http://schemas.openxmlformats.org/markup-compatibility/2006" xmlns:o="urn:schemas-microsoft-com:office:office" xmlns:r="http://schemas.openxmlformats.org/officeDocument/2006/relationships" xmlns:m="http://schemas.openxmlformats.org/officeDocument/2006/math" xmlns:v="urn:schemas-microsoft-com:vml" xmlns:wp="http://schemas.openxmlformats.org/drawingml/2006/wordprocessingDrawing" xmlns:w10="urn:schemas-microsoft-com:office:word" xmlns:w="http://schemas.openxmlformats.org/wordprocessingml/2006/main" xmlns:wne="http://schemas.microsoft.com/office/word/2006/wordml">
+  <w:endnote w:type="separator" w:id="0">
     <w:p>
       <w:pPr>
         <w:spacing w:line="240" w:lineRule="auto"/>
@@ -6550,7 +4788,7 @@
       </w:r>
     </w:p>
   </w:endnote>
-  <w:endnote w:type="continuationSeparator" w:id="0">
+  <w:endnote w:type="continuationSeparator" w:id="1">
     <w:p>
       <w:pPr>
         <w:spacing w:line="240" w:lineRule="auto"/>
@@ -6564,8 +4802,8 @@
 </file>
 
 <file path=word/footnotes.xml><?xml version="1.0" encoding="utf-8"?>
-<w:footnotes xmlns:wpc="http://schemas.microsoft.com/office/word/2010/wordprocessingCanvas" xmlns:mc="http://schemas.openxmlformats.org/markup-compatibility/2006" xmlns:o="urn:schemas-microsoft-com:office:office" xmlns:r="http://schemas.openxmlformats.org/officeDocument/2006/relationships" xmlns:m="http://schemas.openxmlformats.org/officeDocument/2006/math" xmlns:v="urn:schemas-microsoft-com:vml" xmlns:wp14="http://schemas.microsoft.com/office/word/2010/wordprocessingDrawing" xmlns:wp="http://schemas.openxmlformats.org/drawingml/2006/wordprocessingDrawing" xmlns:w10="urn:schemas-microsoft-com:office:word" xmlns:w="http://schemas.openxmlformats.org/wordprocessingml/2006/main" xmlns:w14="http://schemas.microsoft.com/office/word/2010/wordml" xmlns:w15="http://schemas.microsoft.com/office/word/2012/wordml" xmlns:wpg="http://schemas.microsoft.com/office/word/2010/wordprocessingGroup" xmlns:wpi="http://schemas.microsoft.com/office/word/2010/wordprocessingInk" xmlns:wne="http://schemas.microsoft.com/office/word/2006/wordml" xmlns:wps="http://schemas.microsoft.com/office/word/2010/wordprocessingShape" mc:Ignorable="w14 w15 wp14">
-  <w:footnote w:type="separator" w:id="-1">
+<w:footnotes xmlns:ve="http://schemas.openxmlformats.org/markup-compatibility/2006" xmlns:o="urn:schemas-microsoft-com:office:office" xmlns:r="http://schemas.openxmlformats.org/officeDocument/2006/relationships" xmlns:m="http://schemas.openxmlformats.org/officeDocument/2006/math" xmlns:v="urn:schemas-microsoft-com:vml" xmlns:wp="http://schemas.openxmlformats.org/drawingml/2006/wordprocessingDrawing" xmlns:w10="urn:schemas-microsoft-com:office:word" xmlns:w="http://schemas.openxmlformats.org/wordprocessingml/2006/main" xmlns:wne="http://schemas.microsoft.com/office/word/2006/wordml">
+  <w:footnote w:type="separator" w:id="0">
     <w:p>
       <w:pPr>
         <w:spacing w:after="0"/>
@@ -6575,7 +4813,7 @@
       </w:r>
     </w:p>
   </w:footnote>
-  <w:footnote w:type="continuationSeparator" w:id="0">
+  <w:footnote w:type="continuationSeparator" w:id="1">
     <w:p>
       <w:pPr>
         <w:spacing w:after="0"/>
@@ -6589,7 +4827,7 @@
 </file>
 
 <file path=word/numbering.xml><?xml version="1.0" encoding="utf-8"?>
-<w:numbering xmlns:wpc="http://schemas.microsoft.com/office/word/2010/wordprocessingCanvas" xmlns:mc="http://schemas.openxmlformats.org/markup-compatibility/2006" xmlns:o="urn:schemas-microsoft-com:office:office" xmlns:r="http://schemas.openxmlformats.org/officeDocument/2006/relationships" xmlns:m="http://schemas.openxmlformats.org/officeDocument/2006/math" xmlns:v="urn:schemas-microsoft-com:vml" xmlns:wp14="http://schemas.microsoft.com/office/word/2010/wordprocessingDrawing" xmlns:wp="http://schemas.openxmlformats.org/drawingml/2006/wordprocessingDrawing" xmlns:w10="urn:schemas-microsoft-com:office:word" xmlns:w="http://schemas.openxmlformats.org/wordprocessingml/2006/main" xmlns:w14="http://schemas.microsoft.com/office/word/2010/wordml" xmlns:w15="http://schemas.microsoft.com/office/word/2012/wordml" xmlns:wpg="http://schemas.microsoft.com/office/word/2010/wordprocessingGroup" xmlns:wpi="http://schemas.microsoft.com/office/word/2010/wordprocessingInk" xmlns:wne="http://schemas.microsoft.com/office/word/2006/wordml" xmlns:wps="http://schemas.microsoft.com/office/word/2010/wordprocessingShape" mc:Ignorable="w14 w15 wp14">
+<w:numbering xmlns:ve="http://schemas.openxmlformats.org/markup-compatibility/2006" xmlns:o="urn:schemas-microsoft-com:office:office" xmlns:r="http://schemas.openxmlformats.org/officeDocument/2006/relationships" xmlns:m="http://schemas.openxmlformats.org/officeDocument/2006/math" xmlns:v="urn:schemas-microsoft-com:vml" xmlns:wp="http://schemas.openxmlformats.org/drawingml/2006/wordprocessingDrawing" xmlns:w10="urn:schemas-microsoft-com:office:word" xmlns:w="http://schemas.openxmlformats.org/wordprocessingml/2006/main" xmlns:wne="http://schemas.microsoft.com/office/word/2006/wordml">
   <w:abstractNum w:abstractNumId="0">
     <w:nsid w:val="9BED6A61"/>
     <w:multiLevelType w:val="multilevel"/>
@@ -8353,7 +6591,7 @@
 </file>
 
 <file path=word/styles.xml><?xml version="1.0" encoding="utf-8"?>
-<w:styles xmlns:mc="http://schemas.openxmlformats.org/markup-compatibility/2006" xmlns:r="http://schemas.openxmlformats.org/officeDocument/2006/relationships" xmlns:w="http://schemas.openxmlformats.org/wordprocessingml/2006/main" xmlns:w14="http://schemas.microsoft.com/office/word/2010/wordml" xmlns:w15="http://schemas.microsoft.com/office/word/2012/wordml" mc:Ignorable="w14 w15">
+<w:styles xmlns:r="http://schemas.openxmlformats.org/officeDocument/2006/relationships" xmlns:w="http://schemas.openxmlformats.org/wordprocessingml/2006/main">
   <w:docDefaults>
     <w:rPrDefault>
       <w:rPr>
@@ -8363,375 +6601,143 @@
     </w:rPrDefault>
     <w:pPrDefault/>
   </w:docDefaults>
-  <w:latentStyles w:defLockedState="0" w:defUIPriority="99" w:defSemiHidden="0" w:defUnhideWhenUsed="0" w:defQFormat="0" w:count="371">
-    <w:lsdException w:name="Normal" w:uiPriority="0" w:qFormat="1"/>
-    <w:lsdException w:name="heading 1" w:uiPriority="9" w:qFormat="1"/>
-    <w:lsdException w:name="heading 2" w:semiHidden="1" w:uiPriority="9" w:unhideWhenUsed="1" w:qFormat="1"/>
-    <w:lsdException w:name="heading 3" w:semiHidden="1" w:uiPriority="9" w:unhideWhenUsed="1" w:qFormat="1"/>
-    <w:lsdException w:name="heading 4" w:semiHidden="1" w:uiPriority="9" w:unhideWhenUsed="1" w:qFormat="1"/>
-    <w:lsdException w:name="heading 5" w:semiHidden="1" w:uiPriority="9" w:unhideWhenUsed="1" w:qFormat="1"/>
-    <w:lsdException w:name="heading 6" w:semiHidden="1" w:uiPriority="9" w:unhideWhenUsed="1" w:qFormat="1"/>
-    <w:lsdException w:name="heading 7" w:semiHidden="1" w:uiPriority="9" w:unhideWhenUsed="1" w:qFormat="1"/>
-    <w:lsdException w:name="heading 8" w:semiHidden="1" w:uiPriority="9" w:unhideWhenUsed="1" w:qFormat="1"/>
-    <w:lsdException w:name="heading 9" w:semiHidden="1" w:uiPriority="9" w:unhideWhenUsed="1" w:qFormat="1"/>
-    <w:lsdException w:name="index 1" w:semiHidden="1" w:unhideWhenUsed="1"/>
-    <w:lsdException w:name="index 2" w:semiHidden="1" w:unhideWhenUsed="1"/>
-    <w:lsdException w:name="index 3" w:semiHidden="1" w:unhideWhenUsed="1"/>
-    <w:lsdException w:name="index 4" w:semiHidden="1" w:unhideWhenUsed="1"/>
-    <w:lsdException w:name="index 5" w:semiHidden="1" w:unhideWhenUsed="1"/>
-    <w:lsdException w:name="index 6" w:semiHidden="1" w:unhideWhenUsed="1"/>
-    <w:lsdException w:name="index 7" w:semiHidden="1" w:unhideWhenUsed="1"/>
-    <w:lsdException w:name="index 8" w:semiHidden="1" w:unhideWhenUsed="1"/>
-    <w:lsdException w:name="index 9" w:semiHidden="1" w:unhideWhenUsed="1"/>
-    <w:lsdException w:name="toc 1" w:semiHidden="1" w:uiPriority="39" w:unhideWhenUsed="1"/>
-    <w:lsdException w:name="toc 2" w:semiHidden="1" w:uiPriority="39" w:unhideWhenUsed="1"/>
-    <w:lsdException w:name="toc 3" w:semiHidden="1" w:uiPriority="39" w:unhideWhenUsed="1"/>
-    <w:lsdException w:name="toc 4" w:semiHidden="1" w:uiPriority="39" w:unhideWhenUsed="1"/>
-    <w:lsdException w:name="toc 5" w:semiHidden="1" w:uiPriority="39" w:unhideWhenUsed="1"/>
-    <w:lsdException w:name="toc 6" w:semiHidden="1" w:uiPriority="39" w:unhideWhenUsed="1"/>
-    <w:lsdException w:name="toc 7" w:semiHidden="1" w:uiPriority="39" w:unhideWhenUsed="1"/>
-    <w:lsdException w:name="toc 8" w:semiHidden="1" w:uiPriority="39" w:unhideWhenUsed="1"/>
-    <w:lsdException w:name="toc 9" w:semiHidden="1" w:uiPriority="39" w:unhideWhenUsed="1"/>
-    <w:lsdException w:name="Normal Indent" w:semiHidden="1" w:unhideWhenUsed="1"/>
-    <w:lsdException w:name="footnote text" w:semiHidden="1" w:unhideWhenUsed="1"/>
-    <w:lsdException w:name="annotation text" w:semiHidden="1" w:unhideWhenUsed="1"/>
-    <w:lsdException w:name="header" w:semiHidden="1" w:unhideWhenUsed="1"/>
-    <w:lsdException w:name="footer" w:semiHidden="1" w:unhideWhenUsed="1"/>
-    <w:lsdException w:name="index heading" w:semiHidden="1" w:unhideWhenUsed="1"/>
-    <w:lsdException w:name="caption" w:semiHidden="1" w:uiPriority="35" w:unhideWhenUsed="1" w:qFormat="1"/>
-    <w:lsdException w:name="table of figures" w:semiHidden="1" w:unhideWhenUsed="1"/>
-    <w:lsdException w:name="envelope address" w:semiHidden="1" w:unhideWhenUsed="1"/>
-    <w:lsdException w:name="envelope return" w:semiHidden="1" w:unhideWhenUsed="1"/>
-    <w:lsdException w:name="footnote reference" w:semiHidden="1" w:unhideWhenUsed="1"/>
-    <w:lsdException w:name="annotation reference" w:semiHidden="1" w:unhideWhenUsed="1"/>
-    <w:lsdException w:name="line number" w:semiHidden="1" w:unhideWhenUsed="1"/>
-    <w:lsdException w:name="page number" w:semiHidden="1" w:unhideWhenUsed="1"/>
-    <w:lsdException w:name="endnote reference" w:semiHidden="1" w:unhideWhenUsed="1"/>
-    <w:lsdException w:name="endnote text" w:semiHidden="1" w:unhideWhenUsed="1"/>
-    <w:lsdException w:name="table of authorities" w:semiHidden="1" w:unhideWhenUsed="1"/>
-    <w:lsdException w:name="macro" w:semiHidden="1" w:unhideWhenUsed="1"/>
-    <w:lsdException w:name="toa heading" w:semiHidden="1" w:unhideWhenUsed="1"/>
-    <w:lsdException w:name="List" w:semiHidden="1" w:unhideWhenUsed="1"/>
-    <w:lsdException w:name="List Bullet" w:semiHidden="1" w:unhideWhenUsed="1"/>
-    <w:lsdException w:name="List Number" w:semiHidden="1" w:unhideWhenUsed="1"/>
-    <w:lsdException w:name="List 2" w:semiHidden="1" w:unhideWhenUsed="1"/>
-    <w:lsdException w:name="List 3" w:semiHidden="1" w:unhideWhenUsed="1"/>
-    <w:lsdException w:name="List 4" w:semiHidden="1" w:unhideWhenUsed="1"/>
-    <w:lsdException w:name="List 5" w:semiHidden="1" w:unhideWhenUsed="1"/>
-    <w:lsdException w:name="List Bullet 2" w:semiHidden="1" w:unhideWhenUsed="1"/>
-    <w:lsdException w:name="List Bullet 3" w:semiHidden="1" w:unhideWhenUsed="1"/>
-    <w:lsdException w:name="List Bullet 4" w:semiHidden="1" w:unhideWhenUsed="1"/>
-    <w:lsdException w:name="List Bullet 5" w:semiHidden="1" w:unhideWhenUsed="1"/>
-    <w:lsdException w:name="List Number 2" w:semiHidden="1" w:unhideWhenUsed="1"/>
-    <w:lsdException w:name="List Number 3" w:semiHidden="1" w:unhideWhenUsed="1"/>
-    <w:lsdException w:name="List Number 4" w:semiHidden="1" w:unhideWhenUsed="1"/>
-    <w:lsdException w:name="List Number 5" w:semiHidden="1" w:unhideWhenUsed="1"/>
-    <w:lsdException w:name="Title" w:uiPriority="10" w:qFormat="1"/>
-    <w:lsdException w:name="Closing" w:semiHidden="1" w:unhideWhenUsed="1"/>
-    <w:lsdException w:name="Signature" w:semiHidden="1" w:unhideWhenUsed="1"/>
-    <w:lsdException w:name="Default Paragraph Font" w:semiHidden="1" w:uiPriority="1" w:unhideWhenUsed="1" w:qFormat="1"/>
-    <w:lsdException w:name="Body Text" w:semiHidden="1" w:unhideWhenUsed="1"/>
-    <w:lsdException w:name="Body Text Indent" w:semiHidden="1" w:unhideWhenUsed="1"/>
-    <w:lsdException w:name="List Continue" w:semiHidden="1" w:unhideWhenUsed="1"/>
-    <w:lsdException w:name="List Continue 2" w:semiHidden="1" w:unhideWhenUsed="1"/>
-    <w:lsdException w:name="List Continue 3" w:semiHidden="1" w:unhideWhenUsed="1"/>
-    <w:lsdException w:name="List Continue 4" w:semiHidden="1" w:unhideWhenUsed="1"/>
-    <w:lsdException w:name="List Continue 5" w:semiHidden="1" w:unhideWhenUsed="1"/>
-    <w:lsdException w:name="Message Header" w:semiHidden="1" w:unhideWhenUsed="1"/>
-    <w:lsdException w:name="Subtitle" w:uiPriority="11" w:qFormat="1"/>
-    <w:lsdException w:name="Salutation" w:semiHidden="1" w:unhideWhenUsed="1"/>
-    <w:lsdException w:name="Date" w:semiHidden="1" w:unhideWhenUsed="1"/>
-    <w:lsdException w:name="Body Text First Indent" w:semiHidden="1" w:unhideWhenUsed="1"/>
-    <w:lsdException w:name="Body Text First Indent 2" w:semiHidden="1" w:unhideWhenUsed="1"/>
-    <w:lsdException w:name="Note Heading" w:semiHidden="1" w:unhideWhenUsed="1"/>
-    <w:lsdException w:name="Body Text 2" w:semiHidden="1" w:unhideWhenUsed="1"/>
-    <w:lsdException w:name="Body Text 3" w:semiHidden="1" w:unhideWhenUsed="1"/>
-    <w:lsdException w:name="Body Text Indent 2" w:semiHidden="1" w:unhideWhenUsed="1"/>
-    <w:lsdException w:name="Body Text Indent 3" w:semiHidden="1" w:unhideWhenUsed="1"/>
-    <w:lsdException w:name="Block Text" w:semiHidden="1" w:unhideWhenUsed="1"/>
-    <w:lsdException w:name="Hyperlink" w:unhideWhenUsed="1"/>
-    <w:lsdException w:name="FollowedHyperlink" w:semiHidden="1" w:unhideWhenUsed="1"/>
-    <w:lsdException w:name="Strong" w:uiPriority="22" w:qFormat="1"/>
-    <w:lsdException w:name="Emphasis" w:uiPriority="20" w:qFormat="1"/>
-    <w:lsdException w:name="Document Map" w:semiHidden="1" w:unhideWhenUsed="1"/>
-    <w:lsdException w:name="Plain Text" w:semiHidden="1" w:unhideWhenUsed="1"/>
-    <w:lsdException w:name="E-mail Signature" w:semiHidden="1" w:unhideWhenUsed="1"/>
-    <w:lsdException w:name="HTML Top of Form" w:semiHidden="1" w:unhideWhenUsed="1"/>
-    <w:lsdException w:name="HTML Bottom of Form" w:semiHidden="1" w:unhideWhenUsed="1"/>
-    <w:lsdException w:name="Normal (Web)" w:semiHidden="1" w:unhideWhenUsed="1"/>
-    <w:lsdException w:name="HTML Acronym" w:semiHidden="1" w:unhideWhenUsed="1"/>
-    <w:lsdException w:name="HTML Address" w:semiHidden="1" w:unhideWhenUsed="1"/>
-    <w:lsdException w:name="HTML Cite" w:semiHidden="1" w:unhideWhenUsed="1"/>
-    <w:lsdException w:name="HTML Code" w:semiHidden="1" w:unhideWhenUsed="1"/>
-    <w:lsdException w:name="HTML Definition" w:semiHidden="1" w:unhideWhenUsed="1"/>
-    <w:lsdException w:name="HTML Keyboard" w:semiHidden="1" w:unhideWhenUsed="1"/>
-    <w:lsdException w:name="HTML Preformatted" w:semiHidden="1" w:unhideWhenUsed="1"/>
-    <w:lsdException w:name="HTML Sample" w:semiHidden="1" w:unhideWhenUsed="1"/>
-    <w:lsdException w:name="HTML Typewriter" w:semiHidden="1" w:unhideWhenUsed="1"/>
-    <w:lsdException w:name="HTML Variable" w:semiHidden="1" w:unhideWhenUsed="1"/>
-    <w:lsdException w:name="Normal Table" w:semiHidden="1" w:unhideWhenUsed="1"/>
-    <w:lsdException w:name="annotation subject" w:semiHidden="1" w:unhideWhenUsed="1"/>
-    <w:lsdException w:name="No List" w:semiHidden="1" w:unhideWhenUsed="1"/>
-    <w:lsdException w:name="Outline List 1" w:semiHidden="1" w:unhideWhenUsed="1"/>
-    <w:lsdException w:name="Outline List 2" w:semiHidden="1" w:unhideWhenUsed="1"/>
-    <w:lsdException w:name="Outline List 3" w:semiHidden="1" w:unhideWhenUsed="1"/>
-    <w:lsdException w:name="Table Simple 1" w:semiHidden="1" w:unhideWhenUsed="1"/>
-    <w:lsdException w:name="Table Simple 2" w:semiHidden="1" w:unhideWhenUsed="1"/>
-    <w:lsdException w:name="Table Simple 3" w:semiHidden="1" w:unhideWhenUsed="1"/>
-    <w:lsdException w:name="Table Classic 1" w:semiHidden="1" w:unhideWhenUsed="1"/>
-    <w:lsdException w:name="Table Classic 2" w:semiHidden="1" w:unhideWhenUsed="1"/>
-    <w:lsdException w:name="Table Classic 3" w:semiHidden="1" w:unhideWhenUsed="1"/>
-    <w:lsdException w:name="Table Classic 4" w:semiHidden="1" w:unhideWhenUsed="1"/>
-    <w:lsdException w:name="Table Colorful 1" w:semiHidden="1" w:unhideWhenUsed="1"/>
-    <w:lsdException w:name="Table Colorful 2" w:semiHidden="1" w:unhideWhenUsed="1"/>
-    <w:lsdException w:name="Table Colorful 3" w:semiHidden="1" w:unhideWhenUsed="1"/>
-    <w:lsdException w:name="Table Columns 1" w:semiHidden="1" w:unhideWhenUsed="1"/>
-    <w:lsdException w:name="Table Columns 2" w:semiHidden="1" w:unhideWhenUsed="1"/>
-    <w:lsdException w:name="Table Columns 3" w:semiHidden="1" w:unhideWhenUsed="1"/>
-    <w:lsdException w:name="Table Columns 4" w:semiHidden="1" w:unhideWhenUsed="1"/>
-    <w:lsdException w:name="Table Columns 5" w:semiHidden="1" w:unhideWhenUsed="1"/>
-    <w:lsdException w:name="Table Grid 1" w:semiHidden="1" w:unhideWhenUsed="1"/>
-    <w:lsdException w:name="Table Grid 2" w:semiHidden="1" w:unhideWhenUsed="1"/>
-    <w:lsdException w:name="Table Grid 3" w:semiHidden="1" w:unhideWhenUsed="1"/>
-    <w:lsdException w:name="Table Grid 4" w:semiHidden="1" w:unhideWhenUsed="1"/>
-    <w:lsdException w:name="Table Grid 5" w:semiHidden="1" w:unhideWhenUsed="1"/>
-    <w:lsdException w:name="Table Grid 6" w:semiHidden="1" w:unhideWhenUsed="1"/>
-    <w:lsdException w:name="Table Grid 7" w:semiHidden="1" w:unhideWhenUsed="1"/>
-    <w:lsdException w:name="Table Grid 8" w:semiHidden="1" w:unhideWhenUsed="1"/>
-    <w:lsdException w:name="Table List 1" w:semiHidden="1" w:unhideWhenUsed="1"/>
-    <w:lsdException w:name="Table List 2" w:semiHidden="1" w:unhideWhenUsed="1"/>
-    <w:lsdException w:name="Table List 3" w:semiHidden="1" w:unhideWhenUsed="1"/>
-    <w:lsdException w:name="Table List 4" w:semiHidden="1" w:unhideWhenUsed="1"/>
-    <w:lsdException w:name="Table List 5" w:semiHidden="1" w:unhideWhenUsed="1"/>
-    <w:lsdException w:name="Table List 6" w:semiHidden="1" w:unhideWhenUsed="1"/>
-    <w:lsdException w:name="Table List 7" w:semiHidden="1" w:unhideWhenUsed="1"/>
-    <w:lsdException w:name="Table List 8" w:semiHidden="1" w:unhideWhenUsed="1"/>
-    <w:lsdException w:name="Table 3D effects 1" w:semiHidden="1" w:unhideWhenUsed="1"/>
-    <w:lsdException w:name="Table 3D effects 2" w:semiHidden="1" w:unhideWhenUsed="1"/>
-    <w:lsdException w:name="Table 3D effects 3" w:semiHidden="1" w:unhideWhenUsed="1"/>
-    <w:lsdException w:name="Table Contemporary" w:semiHidden="1" w:unhideWhenUsed="1"/>
-    <w:lsdException w:name="Table Elegant" w:semiHidden="1" w:unhideWhenUsed="1"/>
-    <w:lsdException w:name="Table Professional" w:semiHidden="1" w:unhideWhenUsed="1"/>
-    <w:lsdException w:name="Table Subtle 1" w:semiHidden="1" w:unhideWhenUsed="1"/>
-    <w:lsdException w:name="Table Subtle 2" w:semiHidden="1" w:unhideWhenUsed="1"/>
-    <w:lsdException w:name="Table Web 1" w:semiHidden="1" w:unhideWhenUsed="1"/>
-    <w:lsdException w:name="Table Web 2" w:semiHidden="1" w:unhideWhenUsed="1"/>
-    <w:lsdException w:name="Table Web 3" w:semiHidden="1" w:unhideWhenUsed="1"/>
-    <w:lsdException w:name="Balloon Text" w:semiHidden="1" w:unhideWhenUsed="1"/>
-    <w:lsdException w:name="Table Grid" w:uiPriority="39" w:qFormat="1"/>
-    <w:lsdException w:name="Table Theme" w:semiHidden="1" w:unhideWhenUsed="1"/>
-    <w:lsdException w:name="Placeholder Text" w:semiHidden="1" w:unhideWhenUsed="1"/>
-    <w:lsdException w:name="No Spacing" w:semiHidden="1" w:unhideWhenUsed="1"/>
-    <w:lsdException w:name="Light Shading" w:uiPriority="60"/>
-    <w:lsdException w:name="Light List" w:uiPriority="61"/>
-    <w:lsdException w:name="Light Grid" w:uiPriority="62"/>
-    <w:lsdException w:name="Medium Shading 1" w:uiPriority="63"/>
-    <w:lsdException w:name="Medium Shading 2" w:uiPriority="64"/>
-    <w:lsdException w:name="Medium List 1" w:uiPriority="65"/>
-    <w:lsdException w:name="Medium List 2" w:uiPriority="66"/>
-    <w:lsdException w:name="Medium Grid 1" w:uiPriority="67"/>
-    <w:lsdException w:name="Medium Grid 2" w:uiPriority="68"/>
-    <w:lsdException w:name="Medium Grid 3" w:uiPriority="69"/>
-    <w:lsdException w:name="Dark List" w:uiPriority="70"/>
-    <w:lsdException w:name="Colorful Shading" w:uiPriority="71"/>
-    <w:lsdException w:name="Colorful List" w:uiPriority="72"/>
-    <w:lsdException w:name="Colorful Grid" w:uiPriority="73"/>
-    <w:lsdException w:name="Light Shading Accent 1" w:uiPriority="60"/>
-    <w:lsdException w:name="Light List Accent 1" w:uiPriority="61"/>
-    <w:lsdException w:name="Light Grid Accent 1" w:uiPriority="62"/>
-    <w:lsdException w:name="Medium Shading 1 Accent 1" w:uiPriority="63"/>
-    <w:lsdException w:name="Medium Shading 2 Accent 1" w:uiPriority="64"/>
-    <w:lsdException w:name="Medium List 1 Accent 1" w:uiPriority="65"/>
-    <w:lsdException w:name="Revision" w:semiHidden="1"/>
-    <w:lsdException w:name="Medium List 2 Accent 1" w:uiPriority="66"/>
-    <w:lsdException w:name="Medium Grid 1 Accent 1" w:uiPriority="67"/>
-    <w:lsdException w:name="Medium Grid 2 Accent 1" w:uiPriority="68"/>
-    <w:lsdException w:name="Medium Grid 3 Accent 1" w:uiPriority="69"/>
-    <w:lsdException w:name="Dark List Accent 1" w:uiPriority="70"/>
-    <w:lsdException w:name="Colorful Shading Accent 1" w:uiPriority="71"/>
-    <w:lsdException w:name="Colorful List Accent 1" w:uiPriority="72"/>
-    <w:lsdException w:name="Colorful Grid Accent 1" w:uiPriority="73"/>
-    <w:lsdException w:name="Light Shading Accent 2" w:uiPriority="60"/>
-    <w:lsdException w:name="Light List Accent 2" w:uiPriority="61"/>
-    <w:lsdException w:name="Light Grid Accent 2" w:uiPriority="62"/>
-    <w:lsdException w:name="Medium Shading 1 Accent 2" w:uiPriority="63"/>
-    <w:lsdException w:name="Medium Shading 2 Accent 2" w:uiPriority="64"/>
-    <w:lsdException w:name="Medium List 1 Accent 2" w:uiPriority="65"/>
-    <w:lsdException w:name="Medium List 2 Accent 2" w:uiPriority="66"/>
-    <w:lsdException w:name="Medium Grid 1 Accent 2" w:uiPriority="67"/>
-    <w:lsdException w:name="Medium Grid 2 Accent 2" w:uiPriority="68"/>
-    <w:lsdException w:name="Medium Grid 3 Accent 2" w:uiPriority="69"/>
-    <w:lsdException w:name="Dark List Accent 2" w:uiPriority="70"/>
-    <w:lsdException w:name="Colorful Shading Accent 2" w:uiPriority="71"/>
-    <w:lsdException w:name="Colorful List Accent 2" w:uiPriority="72"/>
-    <w:lsdException w:name="Colorful Grid Accent 2" w:uiPriority="73"/>
-    <w:lsdException w:name="Light Shading Accent 3" w:uiPriority="60"/>
-    <w:lsdException w:name="Light List Accent 3" w:uiPriority="61"/>
-    <w:lsdException w:name="Light Grid Accent 3" w:uiPriority="62"/>
-    <w:lsdException w:name="Medium Shading 1 Accent 3" w:uiPriority="63"/>
-    <w:lsdException w:name="Medium Shading 2 Accent 3" w:uiPriority="64"/>
-    <w:lsdException w:name="Medium List 1 Accent 3" w:uiPriority="65"/>
-    <w:lsdException w:name="Medium List 2 Accent 3" w:uiPriority="66"/>
-    <w:lsdException w:name="Medium Grid 1 Accent 3" w:uiPriority="67"/>
-    <w:lsdException w:name="Medium Grid 2 Accent 3" w:uiPriority="68"/>
-    <w:lsdException w:name="Medium Grid 3 Accent 3" w:uiPriority="69"/>
-    <w:lsdException w:name="Dark List Accent 3" w:uiPriority="70"/>
-    <w:lsdException w:name="Colorful Shading Accent 3" w:uiPriority="71"/>
-    <w:lsdException w:name="Colorful List Accent 3" w:uiPriority="72"/>
-    <w:lsdException w:name="Colorful Grid Accent 3" w:uiPriority="73"/>
-    <w:lsdException w:name="Light Shading Accent 4" w:uiPriority="60"/>
-    <w:lsdException w:name="Light List Accent 4" w:uiPriority="61"/>
-    <w:lsdException w:name="Light Grid Accent 4" w:uiPriority="62"/>
-    <w:lsdException w:name="Medium Shading 1 Accent 4" w:uiPriority="63"/>
-    <w:lsdException w:name="Medium Shading 2 Accent 4" w:uiPriority="64"/>
-    <w:lsdException w:name="Medium List 1 Accent 4" w:uiPriority="65"/>
-    <w:lsdException w:name="Medium List 2 Accent 4" w:uiPriority="66"/>
-    <w:lsdException w:name="Medium Grid 1 Accent 4" w:uiPriority="67"/>
-    <w:lsdException w:name="Medium Grid 2 Accent 4" w:uiPriority="68"/>
-    <w:lsdException w:name="Medium Grid 3 Accent 4" w:uiPriority="69"/>
-    <w:lsdException w:name="Dark List Accent 4" w:uiPriority="70"/>
-    <w:lsdException w:name="Colorful Shading Accent 4" w:uiPriority="71"/>
-    <w:lsdException w:name="Colorful List Accent 4" w:uiPriority="72"/>
-    <w:lsdException w:name="Colorful Grid Accent 4" w:uiPriority="73"/>
-    <w:lsdException w:name="Light Shading Accent 5" w:uiPriority="60"/>
-    <w:lsdException w:name="Light List Accent 5" w:uiPriority="61"/>
-    <w:lsdException w:name="Light Grid Accent 5" w:uiPriority="62"/>
-    <w:lsdException w:name="Medium Shading 1 Accent 5" w:uiPriority="63"/>
-    <w:lsdException w:name="Medium Shading 2 Accent 5" w:uiPriority="64"/>
-    <w:lsdException w:name="Medium List 1 Accent 5" w:uiPriority="65"/>
-    <w:lsdException w:name="Medium List 2 Accent 5" w:uiPriority="66"/>
-    <w:lsdException w:name="Medium Grid 1 Accent 5" w:uiPriority="67"/>
-    <w:lsdException w:name="Medium Grid 2 Accent 5" w:uiPriority="68"/>
-    <w:lsdException w:name="Medium Grid 3 Accent 5" w:uiPriority="69"/>
-    <w:lsdException w:name="Dark List Accent 5" w:uiPriority="70"/>
-    <w:lsdException w:name="Colorful Shading Accent 5" w:uiPriority="71"/>
-    <w:lsdException w:name="Colorful List Accent 5" w:uiPriority="72"/>
-    <w:lsdException w:name="Colorful Grid Accent 5" w:uiPriority="73"/>
-    <w:lsdException w:name="Light Shading Accent 6" w:uiPriority="60"/>
-    <w:lsdException w:name="Light List Accent 6" w:uiPriority="61"/>
-    <w:lsdException w:name="Light Grid Accent 6" w:uiPriority="62"/>
-    <w:lsdException w:name="Medium Shading 1 Accent 6" w:uiPriority="63"/>
-    <w:lsdException w:name="Medium Shading 2 Accent 6" w:uiPriority="64"/>
-    <w:lsdException w:name="Medium List 1 Accent 6" w:uiPriority="65"/>
-    <w:lsdException w:name="Medium List 2 Accent 6" w:uiPriority="66"/>
-    <w:lsdException w:name="Medium Grid 1 Accent 6" w:uiPriority="67"/>
-    <w:lsdException w:name="Medium Grid 2 Accent 6" w:uiPriority="68"/>
-    <w:lsdException w:name="Medium Grid 3 Accent 6" w:uiPriority="69"/>
-    <w:lsdException w:name="Dark List Accent 6" w:uiPriority="70"/>
-    <w:lsdException w:name="Colorful Shading Accent 6" w:uiPriority="71"/>
-    <w:lsdException w:name="Colorful List Accent 6" w:uiPriority="72"/>
-    <w:lsdException w:name="Colorful Grid Accent 6" w:uiPriority="73"/>
-    <w:lsdException w:name="Subtle Emphasis" w:uiPriority="19" w:qFormat="1"/>
-    <w:lsdException w:name="Intense Emphasis" w:uiPriority="21" w:qFormat="1"/>
-    <w:lsdException w:name="Subtle Reference" w:uiPriority="31" w:qFormat="1"/>
-    <w:lsdException w:name="Intense Reference" w:uiPriority="32" w:qFormat="1"/>
-    <w:lsdException w:name="Book Title" w:uiPriority="33" w:qFormat="1"/>
-    <w:lsdException w:name="Bibliography" w:semiHidden="1" w:uiPriority="37" w:unhideWhenUsed="1"/>
-    <w:lsdException w:name="TOC Heading" w:semiHidden="1" w:uiPriority="39" w:unhideWhenUsed="1" w:qFormat="1"/>
-    <w:lsdException w:name="Plain Table 1" w:uiPriority="41"/>
-    <w:lsdException w:name="Plain Table 2" w:uiPriority="42"/>
-    <w:lsdException w:name="Plain Table 3" w:uiPriority="43"/>
-    <w:lsdException w:name="Plain Table 4" w:uiPriority="44"/>
-    <w:lsdException w:name="Plain Table 5" w:uiPriority="45"/>
-    <w:lsdException w:name="Grid Table Light" w:uiPriority="40"/>
-    <w:lsdException w:name="Grid Table 1 Light" w:uiPriority="46"/>
-    <w:lsdException w:name="Grid Table 2" w:uiPriority="47"/>
-    <w:lsdException w:name="Grid Table 3" w:uiPriority="48"/>
-    <w:lsdException w:name="Grid Table 4" w:uiPriority="49"/>
-    <w:lsdException w:name="Grid Table 5 Dark" w:uiPriority="50"/>
-    <w:lsdException w:name="Grid Table 6 Colorful" w:uiPriority="51"/>
-    <w:lsdException w:name="Grid Table 7 Colorful" w:uiPriority="52"/>
-    <w:lsdException w:name="Grid Table 1 Light Accent 1" w:uiPriority="46"/>
-    <w:lsdException w:name="Grid Table 2 Accent 1" w:uiPriority="47"/>
-    <w:lsdException w:name="Grid Table 3 Accent 1" w:uiPriority="48"/>
-    <w:lsdException w:name="Grid Table 4 Accent 1" w:uiPriority="49"/>
-    <w:lsdException w:name="Grid Table 5 Dark Accent 1" w:uiPriority="50"/>
-    <w:lsdException w:name="Grid Table 6 Colorful Accent 1" w:uiPriority="51"/>
-    <w:lsdException w:name="Grid Table 7 Colorful Accent 1" w:uiPriority="52"/>
-    <w:lsdException w:name="Grid Table 1 Light Accent 2" w:uiPriority="46"/>
-    <w:lsdException w:name="Grid Table 2 Accent 2" w:uiPriority="47"/>
-    <w:lsdException w:name="Grid Table 3 Accent 2" w:uiPriority="48"/>
-    <w:lsdException w:name="Grid Table 4 Accent 2" w:uiPriority="49"/>
-    <w:lsdException w:name="Grid Table 5 Dark Accent 2" w:uiPriority="50"/>
-    <w:lsdException w:name="Grid Table 6 Colorful Accent 2" w:uiPriority="51"/>
-    <w:lsdException w:name="Grid Table 7 Colorful Accent 2" w:uiPriority="52"/>
-    <w:lsdException w:name="Grid Table 1 Light Accent 3" w:uiPriority="46"/>
-    <w:lsdException w:name="Grid Table 2 Accent 3" w:uiPriority="47"/>
-    <w:lsdException w:name="Grid Table 3 Accent 3" w:uiPriority="48"/>
-    <w:lsdException w:name="Grid Table 4 Accent 3" w:uiPriority="49"/>
-    <w:lsdException w:name="Grid Table 5 Dark Accent 3" w:uiPriority="50"/>
-    <w:lsdException w:name="Grid Table 6 Colorful Accent 3" w:uiPriority="51"/>
-    <w:lsdException w:name="Grid Table 7 Colorful Accent 3" w:uiPriority="52"/>
-    <w:lsdException w:name="Grid Table 1 Light Accent 4" w:uiPriority="46"/>
-    <w:lsdException w:name="Grid Table 2 Accent 4" w:uiPriority="47"/>
-    <w:lsdException w:name="Grid Table 3 Accent 4" w:uiPriority="48"/>
-    <w:lsdException w:name="Grid Table 4 Accent 4" w:uiPriority="49"/>
-    <w:lsdException w:name="Grid Table 5 Dark Accent 4" w:uiPriority="50"/>
-    <w:lsdException w:name="Grid Table 6 Colorful Accent 4" w:uiPriority="51"/>
-    <w:lsdException w:name="Grid Table 7 Colorful Accent 4" w:uiPriority="52"/>
-    <w:lsdException w:name="Grid Table 1 Light Accent 5" w:uiPriority="46"/>
-    <w:lsdException w:name="Grid Table 2 Accent 5" w:uiPriority="47"/>
-    <w:lsdException w:name="Grid Table 3 Accent 5" w:uiPriority="48"/>
-    <w:lsdException w:name="Grid Table 4 Accent 5" w:uiPriority="49"/>
-    <w:lsdException w:name="Grid Table 5 Dark Accent 5" w:uiPriority="50"/>
-    <w:lsdException w:name="Grid Table 6 Colorful Accent 5" w:uiPriority="51"/>
-    <w:lsdException w:name="Grid Table 7 Colorful Accent 5" w:uiPriority="52"/>
-    <w:lsdException w:name="Grid Table 1 Light Accent 6" w:uiPriority="46"/>
-    <w:lsdException w:name="Grid Table 2 Accent 6" w:uiPriority="47"/>
-    <w:lsdException w:name="Grid Table 3 Accent 6" w:uiPriority="48"/>
-    <w:lsdException w:name="Grid Table 4 Accent 6" w:uiPriority="49"/>
-    <w:lsdException w:name="Grid Table 5 Dark Accent 6" w:uiPriority="50"/>
-    <w:lsdException w:name="Grid Table 6 Colorful Accent 6" w:uiPriority="51"/>
-    <w:lsdException w:name="Grid Table 7 Colorful Accent 6" w:uiPriority="52"/>
-    <w:lsdException w:name="List Table 1 Light" w:uiPriority="46"/>
-    <w:lsdException w:name="List Table 2" w:uiPriority="47"/>
-    <w:lsdException w:name="List Table 3" w:uiPriority="48"/>
-    <w:lsdException w:name="List Table 4" w:uiPriority="49"/>
-    <w:lsdException w:name="List Table 5 Dark" w:uiPriority="50"/>
-    <w:lsdException w:name="List Table 6 Colorful" w:uiPriority="51"/>
-    <w:lsdException w:name="List Table 7 Colorful" w:uiPriority="52"/>
-    <w:lsdException w:name="List Table 1 Light Accent 1" w:uiPriority="46"/>
-    <w:lsdException w:name="List Table 2 Accent 1" w:uiPriority="47"/>
-    <w:lsdException w:name="List Table 3 Accent 1" w:uiPriority="48"/>
-    <w:lsdException w:name="List Table 4 Accent 1" w:uiPriority="49"/>
-    <w:lsdException w:name="List Table 5 Dark Accent 1" w:uiPriority="50"/>
-    <w:lsdException w:name="List Table 6 Colorful Accent 1" w:uiPriority="51"/>
-    <w:lsdException w:name="List Table 7 Colorful Accent 1" w:uiPriority="52"/>
-    <w:lsdException w:name="List Table 1 Light Accent 2" w:uiPriority="46"/>
-    <w:lsdException w:name="List Table 2 Accent 2" w:uiPriority="47"/>
-    <w:lsdException w:name="List Table 3 Accent 2" w:uiPriority="48"/>
-    <w:lsdException w:name="List Table 4 Accent 2" w:uiPriority="49"/>
-    <w:lsdException w:name="List Table 5 Dark Accent 2" w:uiPriority="50"/>
-    <w:lsdException w:name="List Table 6 Colorful Accent 2" w:uiPriority="51"/>
-    <w:lsdException w:name="List Table 7 Colorful Accent 2" w:uiPriority="52"/>
-    <w:lsdException w:name="List Table 1 Light Accent 3" w:uiPriority="46"/>
-    <w:lsdException w:name="List Table 2 Accent 3" w:uiPriority="47"/>
-    <w:lsdException w:name="List Table 3 Accent 3" w:uiPriority="48"/>
-    <w:lsdException w:name="List Table 4 Accent 3" w:uiPriority="49"/>
-    <w:lsdException w:name="List Table 5 Dark Accent 3" w:uiPriority="50"/>
-    <w:lsdException w:name="List Table 6 Colorful Accent 3" w:uiPriority="51"/>
-    <w:lsdException w:name="List Table 7 Colorful Accent 3" w:uiPriority="52"/>
-    <w:lsdException w:name="List Table 1 Light Accent 4" w:uiPriority="46"/>
-    <w:lsdException w:name="List Table 2 Accent 4" w:uiPriority="47"/>
-    <w:lsdException w:name="List Table 3 Accent 4" w:uiPriority="48"/>
-    <w:lsdException w:name="List Table 4 Accent 4" w:uiPriority="49"/>
-    <w:lsdException w:name="List Table 5 Dark Accent 4" w:uiPriority="50"/>
-    <w:lsdException w:name="List Table 6 Colorful Accent 4" w:uiPriority="51"/>
-    <w:lsdException w:name="List Table 7 Colorful Accent 4" w:uiPriority="52"/>
-    <w:lsdException w:name="List Table 1 Light Accent 5" w:uiPriority="46"/>
-    <w:lsdException w:name="List Table 2 Accent 5" w:uiPriority="47"/>
-    <w:lsdException w:name="List Table 3 Accent 5" w:uiPriority="48"/>
-    <w:lsdException w:name="List Table 4 Accent 5" w:uiPriority="49"/>
-    <w:lsdException w:name="List Table 5 Dark Accent 5" w:uiPriority="50"/>
-    <w:lsdException w:name="List Table 6 Colorful Accent 5" w:uiPriority="51"/>
-    <w:lsdException w:name="List Table 7 Colorful Accent 5" w:uiPriority="52"/>
-    <w:lsdException w:name="List Table 1 Light Accent 6" w:uiPriority="46"/>
-    <w:lsdException w:name="List Table 2 Accent 6" w:uiPriority="47"/>
-    <w:lsdException w:name="List Table 3 Accent 6" w:uiPriority="48"/>
-    <w:lsdException w:name="List Table 4 Accent 6" w:uiPriority="49"/>
-    <w:lsdException w:name="List Table 5 Dark Accent 6" w:uiPriority="50"/>
-    <w:lsdException w:name="List Table 6 Colorful Accent 6" w:uiPriority="51"/>
-    <w:lsdException w:name="List Table 7 Colorful Accent 6" w:uiPriority="52"/>
+  <w:latentStyles w:defLockedState="0" w:defUIPriority="99" w:defSemiHidden="1" w:defUnhideWhenUsed="1" w:defQFormat="0" w:count="267">
+    <w:lsdException w:name="Normal" w:semiHidden="0" w:uiPriority="0" w:unhideWhenUsed="0" w:qFormat="1"/>
+    <w:lsdException w:name="heading 1" w:semiHidden="0" w:uiPriority="9" w:unhideWhenUsed="0" w:qFormat="1"/>
+    <w:lsdException w:name="heading 2" w:uiPriority="9" w:qFormat="1"/>
+    <w:lsdException w:name="heading 3" w:uiPriority="9" w:qFormat="1"/>
+    <w:lsdException w:name="heading 4" w:uiPriority="9" w:qFormat="1"/>
+    <w:lsdException w:name="heading 5" w:uiPriority="9" w:qFormat="1"/>
+    <w:lsdException w:name="heading 6" w:uiPriority="9" w:qFormat="1"/>
+    <w:lsdException w:name="heading 7" w:uiPriority="9" w:qFormat="1"/>
+    <w:lsdException w:name="heading 8" w:uiPriority="9" w:qFormat="1"/>
+    <w:lsdException w:name="heading 9" w:uiPriority="9" w:qFormat="1"/>
+    <w:lsdException w:name="toc 1" w:uiPriority="39"/>
+    <w:lsdException w:name="toc 2" w:uiPriority="39"/>
+    <w:lsdException w:name="toc 3" w:uiPriority="39"/>
+    <w:lsdException w:name="toc 4" w:uiPriority="39"/>
+    <w:lsdException w:name="toc 5" w:uiPriority="39"/>
+    <w:lsdException w:name="toc 6" w:uiPriority="39"/>
+    <w:lsdException w:name="toc 7" w:uiPriority="39"/>
+    <w:lsdException w:name="toc 8" w:uiPriority="39"/>
+    <w:lsdException w:name="toc 9" w:uiPriority="39"/>
+    <w:lsdException w:name="caption" w:uiPriority="35" w:qFormat="1"/>
+    <w:lsdException w:name="Title" w:semiHidden="0" w:uiPriority="10" w:unhideWhenUsed="0" w:qFormat="1"/>
+    <w:lsdException w:name="Default Paragraph Font" w:uiPriority="1" w:qFormat="1"/>
+    <w:lsdException w:name="Subtitle" w:semiHidden="0" w:uiPriority="11" w:unhideWhenUsed="0" w:qFormat="1"/>
+    <w:lsdException w:name="Hyperlink" w:semiHidden="0"/>
+    <w:lsdException w:name="Strong" w:semiHidden="0" w:uiPriority="22" w:unhideWhenUsed="0" w:qFormat="1"/>
+    <w:lsdException w:name="Emphasis" w:semiHidden="0" w:uiPriority="20" w:unhideWhenUsed="0" w:qFormat="1"/>
+    <w:lsdException w:name="Table Grid" w:semiHidden="0" w:uiPriority="39" w:unhideWhenUsed="0" w:qFormat="1"/>
+    <w:lsdException w:name="Light Shading" w:semiHidden="0" w:uiPriority="60" w:unhideWhenUsed="0"/>
+    <w:lsdException w:name="Light List" w:semiHidden="0" w:uiPriority="61" w:unhideWhenUsed="0"/>
+    <w:lsdException w:name="Light Grid" w:semiHidden="0" w:uiPriority="62" w:unhideWhenUsed="0"/>
+    <w:lsdException w:name="Medium Shading 1" w:semiHidden="0" w:uiPriority="63" w:unhideWhenUsed="0"/>
+    <w:lsdException w:name="Medium Shading 2" w:semiHidden="0" w:uiPriority="64" w:unhideWhenUsed="0"/>
+    <w:lsdException w:name="Medium List 1" w:semiHidden="0" w:uiPriority="65" w:unhideWhenUsed="0"/>
+    <w:lsdException w:name="Medium List 2" w:semiHidden="0" w:uiPriority="66" w:unhideWhenUsed="0"/>
+    <w:lsdException w:name="Medium Grid 1" w:semiHidden="0" w:uiPriority="67" w:unhideWhenUsed="0"/>
+    <w:lsdException w:name="Medium Grid 2" w:semiHidden="0" w:uiPriority="68" w:unhideWhenUsed="0"/>
+    <w:lsdException w:name="Medium Grid 3" w:semiHidden="0" w:uiPriority="69" w:unhideWhenUsed="0"/>
+    <w:lsdException w:name="Dark List" w:semiHidden="0" w:uiPriority="70" w:unhideWhenUsed="0"/>
+    <w:lsdException w:name="Colorful Shading" w:semiHidden="0" w:uiPriority="71" w:unhideWhenUsed="0"/>
+    <w:lsdException w:name="Colorful List" w:semiHidden="0" w:uiPriority="72" w:unhideWhenUsed="0"/>
+    <w:lsdException w:name="Colorful Grid" w:semiHidden="0" w:uiPriority="73" w:unhideWhenUsed="0"/>
+    <w:lsdException w:name="Light Shading Accent 1" w:semiHidden="0" w:uiPriority="60" w:unhideWhenUsed="0"/>
+    <w:lsdException w:name="Light List Accent 1" w:semiHidden="0" w:uiPriority="61" w:unhideWhenUsed="0"/>
+    <w:lsdException w:name="Light Grid Accent 1" w:semiHidden="0" w:uiPriority="62" w:unhideWhenUsed="0"/>
+    <w:lsdException w:name="Medium Shading 1 Accent 1" w:semiHidden="0" w:uiPriority="63" w:unhideWhenUsed="0"/>
+    <w:lsdException w:name="Medium Shading 2 Accent 1" w:semiHidden="0" w:uiPriority="64" w:unhideWhenUsed="0"/>
+    <w:lsdException w:name="Medium List 1 Accent 1" w:semiHidden="0" w:uiPriority="65" w:unhideWhenUsed="0"/>
+    <w:lsdException w:name="Revision" w:unhideWhenUsed="0"/>
+    <w:lsdException w:name="List Paragraph" w:semiHidden="0" w:unhideWhenUsed="0"/>
+    <w:lsdException w:name="Quote" w:semiHidden="0" w:unhideWhenUsed="0"/>
+    <w:lsdException w:name="Intense Quote" w:semiHidden="0" w:unhideWhenUsed="0"/>
+    <w:lsdException w:name="Medium List 2 Accent 1" w:semiHidden="0" w:uiPriority="66" w:unhideWhenUsed="0"/>
+    <w:lsdException w:name="Medium Grid 1 Accent 1" w:semiHidden="0" w:uiPriority="67" w:unhideWhenUsed="0"/>
+    <w:lsdException w:name="Medium Grid 2 Accent 1" w:semiHidden="0" w:uiPriority="68" w:unhideWhenUsed="0"/>
+    <w:lsdException w:name="Medium Grid 3 Accent 1" w:semiHidden="0" w:uiPriority="69" w:unhideWhenUsed="0"/>
+    <w:lsdException w:name="Dark List Accent 1" w:semiHidden="0" w:uiPriority="70" w:unhideWhenUsed="0"/>
+    <w:lsdException w:name="Colorful Shading Accent 1" w:semiHidden="0" w:uiPriority="71" w:unhideWhenUsed="0"/>
+    <w:lsdException w:name="Colorful List Accent 1" w:semiHidden="0" w:uiPriority="72" w:unhideWhenUsed="0"/>
+    <w:lsdException w:name="Colorful Grid Accent 1" w:semiHidden="0" w:uiPriority="73" w:unhideWhenUsed="0"/>
+    <w:lsdException w:name="Light Shading Accent 2" w:semiHidden="0" w:uiPriority="60" w:unhideWhenUsed="0"/>
+    <w:lsdException w:name="Light List Accent 2" w:semiHidden="0" w:uiPriority="61" w:unhideWhenUsed="0"/>
+    <w:lsdException w:name="Light Grid Accent 2" w:semiHidden="0" w:uiPriority="62" w:unhideWhenUsed="0"/>
+    <w:lsdException w:name="Medium Shading 1 Accent 2" w:semiHidden="0" w:uiPriority="63" w:unhideWhenUsed="0"/>
+    <w:lsdException w:name="Medium Shading 2 Accent 2" w:semiHidden="0" w:uiPriority="64" w:unhideWhenUsed="0"/>
+    <w:lsdException w:name="Medium List 1 Accent 2" w:semiHidden="0" w:uiPriority="65" w:unhideWhenUsed="0"/>
+    <w:lsdException w:name="Medium List 2 Accent 2" w:semiHidden="0" w:uiPriority="66" w:unhideWhenUsed="0"/>
+    <w:lsdException w:name="Medium Grid 1 Accent 2" w:semiHidden="0" w:uiPriority="67" w:unhideWhenUsed="0"/>
+    <w:lsdException w:name="Medium Grid 2 Accent 2" w:semiHidden="0" w:uiPriority="68" w:unhideWhenUsed="0"/>
+    <w:lsdException w:name="Medium Grid 3 Accent 2" w:semiHidden="0" w:uiPriority="69" w:unhideWhenUsed="0"/>
+    <w:lsdException w:name="Dark List Accent 2" w:semiHidden="0" w:uiPriority="70" w:unhideWhenUsed="0"/>
+    <w:lsdException w:name="Colorful Shading Accent 2" w:semiHidden="0" w:uiPriority="71" w:unhideWhenUsed="0"/>
+    <w:lsdException w:name="Colorful List Accent 2" w:semiHidden="0" w:uiPriority="72" w:unhideWhenUsed="0"/>
+    <w:lsdException w:name="Colorful Grid Accent 2" w:semiHidden="0" w:uiPriority="73" w:unhideWhenUsed="0"/>
+    <w:lsdException w:name="Light Shading Accent 3" w:semiHidden="0" w:uiPriority="60" w:unhideWhenUsed="0"/>
+    <w:lsdException w:name="Light List Accent 3" w:semiHidden="0" w:uiPriority="61" w:unhideWhenUsed="0"/>
+    <w:lsdException w:name="Light Grid Accent 3" w:semiHidden="0" w:uiPriority="62" w:unhideWhenUsed="0"/>
+    <w:lsdException w:name="Medium Shading 1 Accent 3" w:semiHidden="0" w:uiPriority="63" w:unhideWhenUsed="0"/>
+    <w:lsdException w:name="Medium Shading 2 Accent 3" w:semiHidden="0" w:uiPriority="64" w:unhideWhenUsed="0"/>
+    <w:lsdException w:name="Medium List 1 Accent 3" w:semiHidden="0" w:uiPriority="65" w:unhideWhenUsed="0"/>
+    <w:lsdException w:name="Medium List 2 Accent 3" w:semiHidden="0" w:uiPriority="66" w:unhideWhenUsed="0"/>
+    <w:lsdException w:name="Medium Grid 1 Accent 3" w:semiHidden="0" w:uiPriority="67" w:unhideWhenUsed="0"/>
+    <w:lsdException w:name="Medium Grid 2 Accent 3" w:semiHidden="0" w:uiPriority="68" w:unhideWhenUsed="0"/>
+    <w:lsdException w:name="Medium Grid 3 Accent 3" w:semiHidden="0" w:uiPriority="69" w:unhideWhenUsed="0"/>
+    <w:lsdException w:name="Dark List Accent 3" w:semiHidden="0" w:uiPriority="70" w:unhideWhenUsed="0"/>
+    <w:lsdException w:name="Colorful Shading Accent 3" w:semiHidden="0" w:uiPriority="71" w:unhideWhenUsed="0"/>
+    <w:lsdException w:name="Colorful List Accent 3" w:semiHidden="0" w:uiPriority="72" w:unhideWhenUsed="0"/>
+    <w:lsdException w:name="Colorful Grid Accent 3" w:semiHidden="0" w:uiPriority="73" w:unhideWhenUsed="0"/>
+    <w:lsdException w:name="Light Shading Accent 4" w:semiHidden="0" w:uiPriority="60" w:unhideWhenUsed="0"/>
+    <w:lsdException w:name="Light List Accent 4" w:semiHidden="0" w:uiPriority="61" w:unhideWhenUsed="0"/>
+    <w:lsdException w:name="Light Grid Accent 4" w:semiHidden="0" w:uiPriority="62" w:unhideWhenUsed="0"/>
+    <w:lsdException w:name="Medium Shading 1 Accent 4" w:semiHidden="0" w:uiPriority="63" w:unhideWhenUsed="0"/>
+    <w:lsdException w:name="Medium Shading 2 Accent 4" w:semiHidden="0" w:uiPriority="64" w:unhideWhenUsed="0"/>
+    <w:lsdException w:name="Medium List 1 Accent 4" w:semiHidden="0" w:uiPriority="65" w:unhideWhenUsed="0"/>
+    <w:lsdException w:name="Medium List 2 Accent 4" w:semiHidden="0" w:uiPriority="66" w:unhideWhenUsed="0"/>
+    <w:lsdException w:name="Medium Grid 1 Accent 4" w:semiHidden="0" w:uiPriority="67" w:unhideWhenUsed="0"/>
+    <w:lsdException w:name="Medium Grid 2 Accent 4" w:semiHidden="0" w:uiPriority="68" w:unhideWhenUsed="0"/>
+    <w:lsdException w:name="Medium Grid 3 Accent 4" w:semiHidden="0" w:uiPriority="69" w:unhideWhenUsed="0"/>
+    <w:lsdException w:name="Dark List Accent 4" w:semiHidden="0" w:uiPriority="70" w:unhideWhenUsed="0"/>
+    <w:lsdException w:name="Colorful Shading Accent 4" w:semiHidden="0" w:uiPriority="71" w:unhideWhenUsed="0"/>
+    <w:lsdException w:name="Colorful List Accent 4" w:semiHidden="0" w:uiPriority="72" w:unhideWhenUsed="0"/>
+    <w:lsdException w:name="Colorful Grid Accent 4" w:semiHidden="0" w:uiPriority="73" w:unhideWhenUsed="0"/>
+    <w:lsdException w:name="Light Shading Accent 5" w:semiHidden="0" w:uiPriority="60" w:unhideWhenUsed="0"/>
+    <w:lsdException w:name="Light List Accent 5" w:semiHidden="0" w:uiPriority="61" w:unhideWhenUsed="0"/>
+    <w:lsdException w:name="Light Grid Accent 5" w:semiHidden="0" w:uiPriority="62" w:unhideWhenUsed="0"/>
+    <w:lsdException w:name="Medium Shading 1 Accent 5" w:semiHidden="0" w:uiPriority="63" w:unhideWhenUsed="0"/>
+    <w:lsdException w:name="Medium Shading 2 Accent 5" w:semiHidden="0" w:uiPriority="64" w:unhideWhenUsed="0"/>
+    <w:lsdException w:name="Medium List 1 Accent 5" w:semiHidden="0" w:uiPriority="65" w:unhideWhenUsed="0"/>
+    <w:lsdException w:name="Medium List 2 Accent 5" w:semiHidden="0" w:uiPriority="66" w:unhideWhenUsed="0"/>
+    <w:lsdException w:name="Medium Grid 1 Accent 5" w:semiHidden="0" w:uiPriority="67" w:unhideWhenUsed="0"/>
+    <w:lsdException w:name="Medium Grid 2 Accent 5" w:semiHidden="0" w:uiPriority="68" w:unhideWhenUsed="0"/>
+    <w:lsdException w:name="Medium Grid 3 Accent 5" w:semiHidden="0" w:uiPriority="69" w:unhideWhenUsed="0"/>
+    <w:lsdException w:name="Dark List Accent 5" w:semiHidden="0" w:uiPriority="70" w:unhideWhenUsed="0"/>
+    <w:lsdException w:name="Colorful Shading Accent 5" w:semiHidden="0" w:uiPriority="71" w:unhideWhenUsed="0"/>
+    <w:lsdException w:name="Colorful List Accent 5" w:semiHidden="0" w:uiPriority="72" w:unhideWhenUsed="0"/>
+    <w:lsdException w:name="Colorful Grid Accent 5" w:semiHidden="0" w:uiPriority="73" w:unhideWhenUsed="0"/>
+    <w:lsdException w:name="Light Shading Accent 6" w:semiHidden="0" w:uiPriority="60" w:unhideWhenUsed="0"/>
+    <w:lsdException w:name="Light List Accent 6" w:semiHidden="0" w:uiPriority="61" w:unhideWhenUsed="0"/>
+    <w:lsdException w:name="Light Grid Accent 6" w:semiHidden="0" w:uiPriority="62" w:unhideWhenUsed="0"/>
+    <w:lsdException w:name="Medium Shading 1 Accent 6" w:semiHidden="0" w:uiPriority="63" w:unhideWhenUsed="0"/>
+    <w:lsdException w:name="Medium Shading 2 Accent 6" w:semiHidden="0" w:uiPriority="64" w:unhideWhenUsed="0"/>
+    <w:lsdException w:name="Medium List 1 Accent 6" w:semiHidden="0" w:uiPriority="65" w:unhideWhenUsed="0"/>
+    <w:lsdException w:name="Medium List 2 Accent 6" w:semiHidden="0" w:uiPriority="66" w:unhideWhenUsed="0"/>
+    <w:lsdException w:name="Medium Grid 1 Accent 6" w:semiHidden="0" w:uiPriority="67" w:unhideWhenUsed="0"/>
+    <w:lsdException w:name="Medium Grid 2 Accent 6" w:semiHidden="0" w:uiPriority="68" w:unhideWhenUsed="0"/>
+    <w:lsdException w:name="Medium Grid 3 Accent 6" w:semiHidden="0" w:uiPriority="69" w:unhideWhenUsed="0"/>
+    <w:lsdException w:name="Dark List Accent 6" w:semiHidden="0" w:uiPriority="70" w:unhideWhenUsed="0"/>
+    <w:lsdException w:name="Colorful Shading Accent 6" w:semiHidden="0" w:uiPriority="71" w:unhideWhenUsed="0"/>
+    <w:lsdException w:name="Colorful List Accent 6" w:semiHidden="0" w:uiPriority="72" w:unhideWhenUsed="0"/>
+    <w:lsdException w:name="Colorful Grid Accent 6" w:semiHidden="0" w:uiPriority="73" w:unhideWhenUsed="0"/>
+    <w:lsdException w:name="Subtle Emphasis" w:semiHidden="0" w:uiPriority="19" w:unhideWhenUsed="0" w:qFormat="1"/>
+    <w:lsdException w:name="Intense Emphasis" w:semiHidden="0" w:uiPriority="21" w:unhideWhenUsed="0" w:qFormat="1"/>
+    <w:lsdException w:name="Subtle Reference" w:semiHidden="0" w:uiPriority="31" w:unhideWhenUsed="0" w:qFormat="1"/>
+    <w:lsdException w:name="Intense Reference" w:semiHidden="0" w:uiPriority="32" w:unhideWhenUsed="0" w:qFormat="1"/>
+    <w:lsdException w:name="Book Title" w:semiHidden="0" w:uiPriority="33" w:unhideWhenUsed="0" w:qFormat="1"/>
+    <w:lsdException w:name="Bibliography" w:uiPriority="37"/>
+    <w:lsdException w:name="TOC Heading" w:uiPriority="39" w:qFormat="1"/>
   </w:latentStyles>
   <w:style w:type="paragraph" w:default="1" w:styleId="Normal">
     <w:name w:val="Normal"/>
@@ -8759,6 +6765,7 @@
     <w:uiPriority w:val="99"/>
     <w:semiHidden/>
     <w:unhideWhenUsed/>
+    <w:qFormat/>
     <w:tblPr>
       <w:tblInd w:w="0" w:type="dxa"/>
       <w:tblCellMar>

</xml_diff>